<commit_message>
LE4 done, added citations from LE1 and 2
</commit_message>
<xml_diff>
--- a/report.docx
+++ b/report.docx
@@ -111,7 +111,7 @@
                     <pic:cNvPicPr/>
                   </pic:nvPicPr>
                   <pic:blipFill>
-                    <a:blip r:embed="rId7">
+                    <a:blip r:embed="rId8">
                       <a:extLst>
                         <a:ext uri="{28A0092B-C50C-407E-A947-70E740481C1C}">
                           <a14:useLocalDpi xmlns:a14="http://schemas.microsoft.com/office/drawing/2010/main" val="0"/>
@@ -179,6 +179,27 @@
         <w:t>ist ein Scatterplot gut geeignet diese Beziehung darzustellen, da beide Attribute kontinuierlich sind</w:t>
       </w:r>
       <w:r>
+        <w:t xml:space="preserve"> </w:t>
+      </w:r>
+      <w:r>
+        <w:fldChar w:fldCharType="begin"/>
+      </w:r>
+      <w:r>
+        <w:instrText xml:space="preserve"> ADDIN ZOTERO_ITEM CSL_CITATION {"citationID":"9myku07v","properties":{"formattedCitation":"[1]","plainCitation":"[1]","noteIndex":0},"citationItems":[{"id":250,"uris":["http://zotero.org/users/11064104/items/H8FIT44I"],"itemData":{"id":250,"type":"webpage","abstract":"One picture is worth a 1000 words","container-title":"Medium","language":"en","title":"10 Visualizations Every Data Scientist Should Know","URL":"https://towardsdatascience.com/10-viz-every-ds-should-know-4e4118f26fc3","author":[{"family":"Castañón","given":"Jorge"}],"accessed":{"date-parts":[["2023",10,5]]},"issued":{"date-parts":[["2019",11,8]]}}}],"schema":"https://github.com/citation-style-language/schema/raw/master/csl-citation.json"} </w:instrText>
+      </w:r>
+      <w:r>
+        <w:fldChar w:fldCharType="separate"/>
+      </w:r>
+      <w:r>
+        <w:rPr>
+          <w:rFonts w:ascii="Calibri" w:hAnsi="Calibri" w:cs="Calibri"/>
+        </w:rPr>
+        <w:t>[1]</w:t>
+      </w:r>
+      <w:r>
+        <w:fldChar w:fldCharType="end"/>
+      </w:r>
+      <w:r>
         <w:t>.</w:t>
       </w:r>
       <w:r>
@@ -261,7 +282,7 @@
                     <pic:cNvPicPr/>
                   </pic:nvPicPr>
                   <pic:blipFill>
-                    <a:blip r:embed="rId8">
+                    <a:blip r:embed="rId9">
                       <a:extLst>
                         <a:ext uri="{28A0092B-C50C-407E-A947-70E740481C1C}">
                           <a14:useLocalDpi xmlns:a14="http://schemas.microsoft.com/office/drawing/2010/main" val="0"/>
@@ -411,7 +432,7 @@
                     <pic:cNvPicPr/>
                   </pic:nvPicPr>
                   <pic:blipFill>
-                    <a:blip r:embed="rId9">
+                    <a:blip r:embed="rId10">
                       <a:extLst>
                         <a:ext uri="{28A0092B-C50C-407E-A947-70E740481C1C}">
                           <a14:useLocalDpi xmlns:a14="http://schemas.microsoft.com/office/drawing/2010/main" val="0"/>
@@ -481,8 +502,9 @@
       <w:r>
         <w:t>um sich ein Bild der Verteilung machen zu können.</w:t>
       </w:r>
-    </w:p>
-    <w:p>
+      <w:r>
+        <w:br/>
+      </w:r>
       <w:r>
         <w:t xml:space="preserve">Dazu gibt es </w:t>
       </w:r>
@@ -490,7 +512,31 @@
         <w:t>V</w:t>
       </w:r>
       <w:r>
-        <w:t>isualisierungsarten wie beispielsweise das nebenstehende Histogramm.</w:t>
+        <w:t>isualisierungsarten wie beispielsweise das nebenstehende Histogramm</w:t>
+      </w:r>
+      <w:r>
+        <w:t xml:space="preserve"> </w:t>
+      </w:r>
+      <w:r>
+        <w:fldChar w:fldCharType="begin"/>
+      </w:r>
+      <w:r>
+        <w:instrText xml:space="preserve"> ADDIN ZOTERO_ITEM CSL_CITATION {"citationID":"FAF2AB1t","properties":{"formattedCitation":"[2]","plainCitation":"[2]","noteIndex":0},"citationItems":[{"id":254,"uris":["http://zotero.org/users/11064104/items/JRUCABR2"],"itemData":{"id":254,"type":"webpage","abstract":"A histogram is a graphical representation that organizes a group of data points into user-specified ranges.","container-title":"Investopedia","language":"en","title":"How a Histogram Works to Display Data","URL":"https://www.investopedia.com/terms/h/histogram.asp","accessed":{"date-parts":[["2023",10,5]]}}}],"schema":"https://github.com/citation-style-language/schema/raw/master/csl-citation.json"} </w:instrText>
+      </w:r>
+      <w:r>
+        <w:fldChar w:fldCharType="separate"/>
+      </w:r>
+      <w:r>
+        <w:rPr>
+          <w:rFonts w:ascii="Calibri" w:hAnsi="Calibri" w:cs="Calibri"/>
+        </w:rPr>
+        <w:t>[2]</w:t>
+      </w:r>
+      <w:r>
+        <w:fldChar w:fldCharType="end"/>
+      </w:r>
+      <w:r>
+        <w:t>.</w:t>
       </w:r>
     </w:p>
     <w:p>
@@ -498,7 +544,16 @@
         <w:t xml:space="preserve">Dieses Histogramm erlaubt </w:t>
       </w:r>
       <w:r>
-        <w:t>uns ein Überblick zu verschaffen.</w:t>
+        <w:t xml:space="preserve">uns ein Überblick </w:t>
+      </w:r>
+      <w:r>
+        <w:t xml:space="preserve">über </w:t>
+      </w:r>
+      <w:r>
+        <w:t xml:space="preserve">die Verteilung </w:t>
+      </w:r>
+      <w:r>
+        <w:t>zu verschaffen.</w:t>
       </w:r>
     </w:p>
     <w:p>
@@ -580,7 +635,7 @@
                     <pic:cNvPicPr/>
                   </pic:nvPicPr>
                   <pic:blipFill>
-                    <a:blip r:embed="rId10">
+                    <a:blip r:embed="rId11">
                       <a:extLst>
                         <a:ext uri="{28A0092B-C50C-407E-A947-70E740481C1C}">
                           <a14:useLocalDpi xmlns:a14="http://schemas.microsoft.com/office/drawing/2010/main" val="0"/>
@@ -642,7 +697,31 @@
         <w:t xml:space="preserve">zu den Histogrammen </w:t>
       </w:r>
       <w:r>
-        <w:t>tun diese dies allerdings mittels der vier Quantile.</w:t>
+        <w:t>tun diese dies allerdings mittels der vier Quantile</w:t>
+      </w:r>
+      <w:r>
+        <w:t xml:space="preserve"> </w:t>
+      </w:r>
+      <w:r>
+        <w:fldChar w:fldCharType="begin"/>
+      </w:r>
+      <w:r>
+        <w:instrText xml:space="preserve"> ADDIN ZOTERO_ITEM CSL_CITATION {"citationID":"O9TmP4eK","properties":{"formattedCitation":"[3]","plainCitation":"[3]","noteIndex":0},"citationItems":[{"id":256,"uris":["http://zotero.org/users/11064104/items/ZA5VDETG"],"itemData":{"id":256,"type":"webpage","language":"en","title":"Box plot review (article) | Khan Academy","URL":"https://www.khanacademy.org/math/statistics-probability/summarizing-quantitative-data/box-whisker-plots/a/box-plot-review","accessed":{"date-parts":[["2023",10,5]]}}}],"schema":"https://github.com/citation-style-language/schema/raw/master/csl-citation.json"} </w:instrText>
+      </w:r>
+      <w:r>
+        <w:fldChar w:fldCharType="separate"/>
+      </w:r>
+      <w:r>
+        <w:rPr>
+          <w:rFonts w:ascii="Calibri" w:hAnsi="Calibri" w:cs="Calibri"/>
+        </w:rPr>
+        <w:t>[3]</w:t>
+      </w:r>
+      <w:r>
+        <w:fldChar w:fldCharType="end"/>
+      </w:r>
+      <w:r>
+        <w:t>.</w:t>
       </w:r>
     </w:p>
     <w:p>
@@ -813,18 +892,39 @@
         <w:t xml:space="preserve">Bei einem Laienpublikum sollte man eher auf Scatterplots, Barcharts </w:t>
       </w:r>
       <w:r>
+        <w:fldChar w:fldCharType="begin"/>
+      </w:r>
+      <w:r>
+        <w:instrText xml:space="preserve"> ADDIN ZOTERO_ITEM CSL_CITATION {"citationID":"qXxKoRxZ","properties":{"formattedCitation":"[4]","plainCitation":"[4]","noteIndex":0},"citationItems":[{"id":258,"uris":["http://zotero.org/users/11064104/items/J6AIX45W"],"itemData":{"id":258,"type":"webpage","abstract":"Statistics: Power from Data! is a web resource that was created in 2001 to assist secondary students and teachers of Mathematics and Information Studies in getting the most from statistics. Over the past 20 years, this product has become one of Statistics Canada most popular references for students, teachers, and many other members of the general population. This product was last updated in 2021.","language":"eng","note":"Last Modified: 2021-09-02","title":"5.2 Bar chart","URL":"https://www150.statcan.gc.ca/n1/edu/power-pouvoir/ch9/bargraph-diagrammeabarres/5214818-eng.htm","author":[{"family":"Government of Canada","given":"Statistics Canada"}],"accessed":{"date-parts":[["2023",10,5]]},"issued":{"date-parts":[["2021",9,2]]}}}],"schema":"https://github.com/citation-style-language/schema/raw/master/csl-citation.json"} </w:instrText>
+      </w:r>
+      <w:r>
+        <w:fldChar w:fldCharType="separate"/>
+      </w:r>
+      <w:r>
+        <w:rPr>
+          <w:rFonts w:ascii="Calibri" w:hAnsi="Calibri" w:cs="Calibri"/>
+        </w:rPr>
+        <w:t>[4]</w:t>
+      </w:r>
+      <w:r>
+        <w:fldChar w:fldCharType="end"/>
+      </w:r>
+      <w:r>
+        <w:t xml:space="preserve"> </w:t>
+      </w:r>
+      <w:r>
         <w:t xml:space="preserve">und </w:t>
       </w:r>
       <w:r>
         <w:t>weitere Diagrammarten zurückgreifen, welche ohne Vorwissen intuitiv verständlich sind.</w:t>
       </w:r>
     </w:p>
-    <w:p/>
     <w:p>
       <w:pPr>
         <w:pStyle w:val="berschrift1"/>
       </w:pPr>
       <w:r>
+        <w:lastRenderedPageBreak/>
         <w:t xml:space="preserve">LE2: </w:t>
       </w:r>
       <w:r>
@@ -890,7 +990,31 @@
         <w:t>werden</w:t>
       </w:r>
       <w:r>
-        <w:t xml:space="preserve"> einige dieser Variablen näher analysiert und Beispiele für ihre Anwendung dargestellt.</w:t>
+        <w:t xml:space="preserve"> einige dieser Variablen näher analysiert und Beispiele für ihre Anwendung dargestellt</w:t>
+      </w:r>
+      <w:r>
+        <w:t xml:space="preserve"> </w:t>
+      </w:r>
+      <w:r>
+        <w:fldChar w:fldCharType="begin"/>
+      </w:r>
+      <w:r>
+        <w:instrText xml:space="preserve"> ADDIN ZOTERO_ITEM CSL_CITATION {"citationID":"fUl5F8MB","properties":{"formattedCitation":"[5]","plainCitation":"[5]","noteIndex":0},"citationItems":[{"id":232,"uris":["http://zotero.org/users/11064104/items/QW4VU299"],"itemData":{"id":232,"type":"motion_picture","abstract":"This video summarizes the research base on perception that provides a good foundation to help one design better visualizations for a particular audience and context.","dimensions":"10:14","source":"YouTube","title":"Now You See It: Lessons from Research on Perception for Design of Data Visualizations","title-short":"Now You See It","URL":"https://www.youtube.com/watch?v=66eE4rc5xU0","director":[{"literal":"Sherry Seethaler"}],"accessed":{"date-parts":[["2023",9,28]]},"issued":{"date-parts":[["2017",9,14]]}}}],"schema":"https://github.com/citation-style-language/schema/raw/master/csl-citation.json"} </w:instrText>
+      </w:r>
+      <w:r>
+        <w:fldChar w:fldCharType="separate"/>
+      </w:r>
+      <w:r>
+        <w:rPr>
+          <w:rFonts w:ascii="Calibri" w:hAnsi="Calibri" w:cs="Calibri"/>
+        </w:rPr>
+        <w:t>[5]</w:t>
+      </w:r>
+      <w:r>
+        <w:fldChar w:fldCharType="end"/>
+      </w:r>
+      <w:r>
+        <w:t>.</w:t>
       </w:r>
     </w:p>
     <w:p>
@@ -1034,7 +1158,7 @@
                     <pic:cNvPicPr/>
                   </pic:nvPicPr>
                   <pic:blipFill>
-                    <a:blip r:embed="rId11">
+                    <a:blip r:embed="rId12">
                       <a:extLst>
                         <a:ext uri="{28A0092B-C50C-407E-A947-70E740481C1C}">
                           <a14:useLocalDpi xmlns:a14="http://schemas.microsoft.com/office/drawing/2010/main" val="0"/>
@@ -1163,7 +1287,31 @@
         <w:t xml:space="preserve">zusammengehörige </w:t>
       </w:r>
       <w:r>
-        <w:t>Gruppierungen erkennen.</w:t>
+        <w:t>Gruppierungen erkennen</w:t>
+      </w:r>
+      <w:r>
+        <w:t xml:space="preserve"> </w:t>
+      </w:r>
+      <w:r>
+        <w:fldChar w:fldCharType="begin"/>
+      </w:r>
+      <w:r>
+        <w:instrText xml:space="preserve"> ADDIN ZOTERO_ITEM CSL_CITATION {"citationID":"I0Mv2d1f","properties":{"formattedCitation":"[6]","plainCitation":"[6]","noteIndex":0},"citationItems":[{"id":260,"uris":["http://zotero.org/users/11064104/items/C4JILUJG"],"itemData":{"id":260,"type":"webpage","title":"Visual Variables","URL":"https://www.axismaps.com//guide/visual-variables","accessed":{"date-parts":[["2023",10,5]]}}}],"schema":"https://github.com/citation-style-language/schema/raw/master/csl-citation.json"} </w:instrText>
+      </w:r>
+      <w:r>
+        <w:fldChar w:fldCharType="separate"/>
+      </w:r>
+      <w:r>
+        <w:rPr>
+          <w:rFonts w:ascii="Calibri" w:hAnsi="Calibri" w:cs="Calibri"/>
+        </w:rPr>
+        <w:t>[6]</w:t>
+      </w:r>
+      <w:r>
+        <w:fldChar w:fldCharType="end"/>
+      </w:r>
+      <w:r>
+        <w:t>.</w:t>
       </w:r>
     </w:p>
     <w:p>
@@ -1195,7 +1343,7 @@
                     <pic:cNvPicPr/>
                   </pic:nvPicPr>
                   <pic:blipFill>
-                    <a:blip r:embed="rId12">
+                    <a:blip r:embed="rId13">
                       <a:extLst>
                         <a:ext uri="{28A0092B-C50C-407E-A947-70E740481C1C}">
                           <a14:useLocalDpi xmlns:a14="http://schemas.microsoft.com/office/drawing/2010/main" val="0"/>
@@ -1274,21 +1422,24 @@
     <w:p>
       <w:proofErr w:type="spellStart"/>
       <w:r>
+        <w:t>Berins</w:t>
+      </w:r>
+      <w:proofErr w:type="spellEnd"/>
+      <w:r>
+        <w:t xml:space="preserve"> Variable</w:t>
+      </w:r>
+      <w:r>
+        <w:t xml:space="preserve"> der Position kann mit dem Gesetz der Nähe korrelieren</w:t>
+      </w:r>
+      <w:r>
+        <w:t>, da Elemente, welche nahe beieinander liegen</w:t>
+      </w:r>
+      <w:r>
+        <w:t xml:space="preserve"> als zusammengehörig </w:t>
+      </w:r>
+      <w:r>
         <w:lastRenderedPageBreak/>
-        <w:t>Berins</w:t>
-      </w:r>
-      <w:proofErr w:type="spellEnd"/>
-      <w:r>
-        <w:t xml:space="preserve"> Variable</w:t>
-      </w:r>
-      <w:r>
-        <w:t xml:space="preserve"> der Position kann mit dem Gesetz der Nähe korrelieren</w:t>
-      </w:r>
-      <w:r>
-        <w:t>, da Elemente, welche nahe beieinander liegen</w:t>
-      </w:r>
-      <w:r>
-        <w:t xml:space="preserve"> als zusammengehörig wahrgenommen werden können.</w:t>
+        <w:t>wahrgenommen werden können.</w:t>
       </w:r>
       <w:r>
         <w:br/>
@@ -1351,7 +1502,7 @@
                     <pic:cNvPicPr/>
                   </pic:nvPicPr>
                   <pic:blipFill>
-                    <a:blip r:embed="rId13">
+                    <a:blip r:embed="rId14">
                       <a:extLst>
                         <a:ext uri="{28A0092B-C50C-407E-A947-70E740481C1C}">
                           <a14:useLocalDpi xmlns:a14="http://schemas.microsoft.com/office/drawing/2010/main" val="0"/>
@@ -1451,7 +1602,31 @@
       </w:r>
       <w:proofErr w:type="spellEnd"/>
       <w:r>
-        <w:t xml:space="preserve"> dargestellt.</w:t>
+        <w:t xml:space="preserve"> dargestellt</w:t>
+      </w:r>
+      <w:r>
+        <w:t xml:space="preserve"> </w:t>
+      </w:r>
+      <w:r>
+        <w:fldChar w:fldCharType="begin"/>
+      </w:r>
+      <w:r>
+        <w:instrText xml:space="preserve"> ADDIN ZOTERO_ITEM CSL_CITATION {"citationID":"Moratqo9","properties":{"formattedCitation":"[5]","plainCitation":"[5]","noteIndex":0},"citationItems":[{"id":232,"uris":["http://zotero.org/users/11064104/items/QW4VU299"],"itemData":{"id":232,"type":"motion_picture","abstract":"This video summarizes the research base on perception that provides a good foundation to help one design better visualizations for a particular audience and context.","dimensions":"10:14","source":"YouTube","title":"Now You See It: Lessons from Research on Perception for Design of Data Visualizations","title-short":"Now You See It","URL":"https://www.youtube.com/watch?v=66eE4rc5xU0","director":[{"literal":"Sherry Seethaler"}],"accessed":{"date-parts":[["2023",9,28]]},"issued":{"date-parts":[["2017",9,14]]}}}],"schema":"https://github.com/citation-style-language/schema/raw/master/csl-citation.json"} </w:instrText>
+      </w:r>
+      <w:r>
+        <w:fldChar w:fldCharType="separate"/>
+      </w:r>
+      <w:r>
+        <w:rPr>
+          <w:rFonts w:ascii="Calibri" w:hAnsi="Calibri" w:cs="Calibri"/>
+        </w:rPr>
+        <w:t>[5]</w:t>
+      </w:r>
+      <w:r>
+        <w:fldChar w:fldCharType="end"/>
+      </w:r>
+      <w:r>
+        <w:t>.</w:t>
       </w:r>
     </w:p>
     <w:p>
@@ -1496,7 +1671,7 @@
                     <pic:cNvPicPr/>
                   </pic:nvPicPr>
                   <pic:blipFill>
-                    <a:blip r:embed="rId14">
+                    <a:blip r:embed="rId15">
                       <a:extLst>
                         <a:ext uri="{28A0092B-C50C-407E-A947-70E740481C1C}">
                           <a14:useLocalDpi xmlns:a14="http://schemas.microsoft.com/office/drawing/2010/main" val="0"/>
@@ -1554,7 +1729,31 @@
         <w:t xml:space="preserve">Das menschliche Gehirn </w:t>
       </w:r>
       <w:r>
-        <w:t>nimmt ähnliche Formen als zusammengehörig wahr.</w:t>
+        <w:t>nimmt ähnliche Formen als zusammengehörig wahr</w:t>
+      </w:r>
+      <w:r>
+        <w:t xml:space="preserve"> </w:t>
+      </w:r>
+      <w:r>
+        <w:fldChar w:fldCharType="begin"/>
+      </w:r>
+      <w:r>
+        <w:instrText xml:space="preserve"> ADDIN ZOTERO_ITEM CSL_CITATION {"citationID":"YAoj6JDU","properties":{"formattedCitation":"[5]","plainCitation":"[5]","noteIndex":0},"citationItems":[{"id":232,"uris":["http://zotero.org/users/11064104/items/QW4VU299"],"itemData":{"id":232,"type":"motion_picture","abstract":"This video summarizes the research base on perception that provides a good foundation to help one design better visualizations for a particular audience and context.","dimensions":"10:14","source":"YouTube","title":"Now You See It: Lessons from Research on Perception for Design of Data Visualizations","title-short":"Now You See It","URL":"https://www.youtube.com/watch?v=66eE4rc5xU0","director":[{"literal":"Sherry Seethaler"}],"accessed":{"date-parts":[["2023",9,28]]},"issued":{"date-parts":[["2017",9,14]]}}}],"schema":"https://github.com/citation-style-language/schema/raw/master/csl-citation.json"} </w:instrText>
+      </w:r>
+      <w:r>
+        <w:fldChar w:fldCharType="separate"/>
+      </w:r>
+      <w:r>
+        <w:rPr>
+          <w:rFonts w:ascii="Calibri" w:hAnsi="Calibri" w:cs="Calibri"/>
+        </w:rPr>
+        <w:t>[5]</w:t>
+      </w:r>
+      <w:r>
+        <w:fldChar w:fldCharType="end"/>
+      </w:r>
+      <w:r>
+        <w:t>.</w:t>
       </w:r>
     </w:p>
     <w:p/>
@@ -1613,7 +1812,7 @@
                     <pic:cNvPicPr/>
                   </pic:nvPicPr>
                   <pic:blipFill>
-                    <a:blip r:embed="rId15">
+                    <a:blip r:embed="rId16">
                       <a:extLst>
                         <a:ext uri="{28A0092B-C50C-407E-A947-70E740481C1C}">
                           <a14:useLocalDpi xmlns:a14="http://schemas.microsoft.com/office/drawing/2010/main" val="0"/>
@@ -1691,7 +1890,31 @@
       </w:r>
       <w:proofErr w:type="spellEnd"/>
       <w:r>
-        <w:t xml:space="preserve"> Load» als solche mit weniger Informationen und brauchen somit je nach </w:t>
+        <w:t xml:space="preserve"> Load» </w:t>
+      </w:r>
+      <w:r>
+        <w:fldChar w:fldCharType="begin"/>
+      </w:r>
+      <w:r>
+        <w:instrText xml:space="preserve"> ADDIN ZOTERO_ITEM CSL_CITATION {"citationID":"iMumdJMZ","properties":{"formattedCitation":"[5]","plainCitation":"[5]","noteIndex":0},"citationItems":[{"id":232,"uris":["http://zotero.org/users/11064104/items/QW4VU299"],"itemData":{"id":232,"type":"motion_picture","abstract":"This video summarizes the research base on perception that provides a good foundation to help one design better visualizations for a particular audience and context.","dimensions":"10:14","source":"YouTube","title":"Now You See It: Lessons from Research on Perception for Design of Data Visualizations","title-short":"Now You See It","URL":"https://www.youtube.com/watch?v=66eE4rc5xU0","director":[{"literal":"Sherry Seethaler"}],"accessed":{"date-parts":[["2023",9,28]]},"issued":{"date-parts":[["2017",9,14]]}}}],"schema":"https://github.com/citation-style-language/schema/raw/master/csl-citation.json"} </w:instrText>
+      </w:r>
+      <w:r>
+        <w:fldChar w:fldCharType="separate"/>
+      </w:r>
+      <w:r>
+        <w:rPr>
+          <w:rFonts w:ascii="Calibri" w:hAnsi="Calibri" w:cs="Calibri"/>
+        </w:rPr>
+        <w:t>[5]</w:t>
+      </w:r>
+      <w:r>
+        <w:fldChar w:fldCharType="end"/>
+      </w:r>
+      <w:r>
+        <w:t xml:space="preserve"> </w:t>
+      </w:r>
+      <w:r>
+        <w:t xml:space="preserve">als solche mit weniger Informationen und brauchen somit je nach </w:t>
       </w:r>
       <w:r>
         <w:t xml:space="preserve">Betrachter mehr Zeit, um </w:t>
@@ -1951,7 +2174,7 @@
       <w:r>
         <w:br/>
       </w:r>
-      <w:hyperlink r:id="rId16" w:history="1">
+      <w:hyperlink r:id="rId17" w:history="1">
         <w:r>
           <w:rPr>
             <w:rStyle w:val="Hyperlink"/>
@@ -1996,7 +2219,7 @@
           <w:noProof/>
         </w:rPr>
         <w:drawing>
-          <wp:anchor distT="0" distB="0" distL="114300" distR="114300" simplePos="0" relativeHeight="251672576" behindDoc="0" locked="0" layoutInCell="1" allowOverlap="1" wp14:anchorId="461C1CE2" wp14:editId="27E7DCBF">
+          <wp:anchor distT="0" distB="0" distL="114300" distR="114300" simplePos="0" relativeHeight="251672576" behindDoc="0" locked="0" layoutInCell="1" allowOverlap="1" wp14:anchorId="461C1CE2" wp14:editId="378D4FB3">
             <wp:simplePos x="0" y="0"/>
             <wp:positionH relativeFrom="margin">
               <wp:posOffset>3250565</wp:posOffset>
@@ -2019,7 +2242,7 @@
                     <pic:cNvPicPr/>
                   </pic:nvPicPr>
                   <pic:blipFill>
-                    <a:blip r:embed="rId17" cstate="print">
+                    <a:blip r:embed="rId18" cstate="print">
                       <a:extLst>
                         <a:ext uri="{28A0092B-C50C-407E-A947-70E740481C1C}">
                           <a14:useLocalDpi xmlns:a14="http://schemas.microsoft.com/office/drawing/2010/main" val="0"/>
@@ -2148,7 +2371,7 @@
           <w:noProof/>
         </w:rPr>
         <w:drawing>
-          <wp:anchor distT="0" distB="0" distL="114300" distR="114300" simplePos="0" relativeHeight="251673600" behindDoc="0" locked="0" layoutInCell="1" allowOverlap="1" wp14:anchorId="2A91E536" wp14:editId="17475DD8">
+          <wp:anchor distT="0" distB="0" distL="114300" distR="114300" simplePos="0" relativeHeight="251673600" behindDoc="0" locked="0" layoutInCell="1" allowOverlap="1" wp14:anchorId="2A91E536" wp14:editId="729E220D">
             <wp:simplePos x="0" y="0"/>
             <wp:positionH relativeFrom="margin">
               <wp:align>left</wp:align>
@@ -2171,7 +2394,7 @@
                     <pic:cNvPicPr/>
                   </pic:nvPicPr>
                   <pic:blipFill>
-                    <a:blip r:embed="rId18" cstate="print">
+                    <a:blip r:embed="rId19" cstate="print">
                       <a:extLst>
                         <a:ext uri="{28A0092B-C50C-407E-A947-70E740481C1C}">
                           <a14:useLocalDpi xmlns:a14="http://schemas.microsoft.com/office/drawing/2010/main" val="0"/>
@@ -2319,7 +2542,7 @@
                     <pic:cNvPicPr/>
                   </pic:nvPicPr>
                   <pic:blipFill>
-                    <a:blip r:embed="rId19">
+                    <a:blip r:embed="rId20">
                       <a:extLst>
                         <a:ext uri="{28A0092B-C50C-407E-A947-70E740481C1C}">
                           <a14:useLocalDpi xmlns:a14="http://schemas.microsoft.com/office/drawing/2010/main" val="0"/>
@@ -2475,8 +2698,11 @@
     </w:p>
     <w:p>
       <w:r>
+        <w:rPr>
+          <w:noProof/>
+        </w:rPr>
         <w:drawing>
-          <wp:anchor distT="0" distB="0" distL="114300" distR="114300" simplePos="0" relativeHeight="251675648" behindDoc="0" locked="0" layoutInCell="1" allowOverlap="1" wp14:anchorId="46A62E3F" wp14:editId="43E3364C">
+          <wp:anchor distT="0" distB="0" distL="114300" distR="114300" simplePos="0" relativeHeight="251675648" behindDoc="0" locked="0" layoutInCell="1" allowOverlap="1" wp14:anchorId="46A62E3F" wp14:editId="14A3FFEF">
             <wp:simplePos x="0" y="0"/>
             <wp:positionH relativeFrom="margin">
               <wp:align>left</wp:align>
@@ -2499,7 +2725,7 @@
                     <pic:cNvPicPr/>
                   </pic:nvPicPr>
                   <pic:blipFill>
-                    <a:blip r:embed="rId20" cstate="print">
+                    <a:blip r:embed="rId21" cstate="print">
                       <a:extLst>
                         <a:ext uri="{28A0092B-C50C-407E-A947-70E740481C1C}">
                           <a14:useLocalDpi xmlns:a14="http://schemas.microsoft.com/office/drawing/2010/main" val="0"/>
@@ -2564,13 +2790,7 @@
       </w:r>
       <w:r>
         <w:br/>
-        <w:t xml:space="preserve">Ob diese Abstufung sinn macht, kommt immer auf den Use Case an. Beispielsweise kann so eine Variable für ein </w:t>
-      </w:r>
-      <w:r>
-        <w:t xml:space="preserve">Laienpublikum </w:t>
-      </w:r>
-      <w:r>
-        <w:t>«greifbarer» gemacht werden.</w:t>
+        <w:t>Ob diese Abstufung sinn macht, kommt immer auf den Use Case an. Beispielsweise kann so eine Variable für ein Laienpublikum «greifbarer» gemacht werden.</w:t>
       </w:r>
     </w:p>
     <w:p>
@@ -2578,8 +2798,969 @@
         <w:t>Zu den nominalen Daten gehören Kategorien, welche nicht in einer logischen Reihenfolge geordnet werden können.</w:t>
       </w:r>
     </w:p>
+    <w:p>
+      <w:pPr>
+        <w:pStyle w:val="berschrift1"/>
+      </w:pPr>
+      <w:r>
+        <w:br w:type="page"/>
+        <w:t xml:space="preserve">LE4: Grammar </w:t>
+      </w:r>
+      <w:proofErr w:type="spellStart"/>
+      <w:r>
+        <w:t>of</w:t>
+      </w:r>
+      <w:proofErr w:type="spellEnd"/>
+      <w:r>
+        <w:t xml:space="preserve"> Graphics</w:t>
+      </w:r>
+    </w:p>
+    <w:p>
+      <w:pPr>
+        <w:pStyle w:val="berschrift2"/>
+      </w:pPr>
+      <w:r>
+        <w:t>Einleitung:</w:t>
+      </w:r>
+    </w:p>
+    <w:p>
+      <w:r>
+        <w:t xml:space="preserve">Die 'Grammar </w:t>
+      </w:r>
+      <w:proofErr w:type="spellStart"/>
+      <w:r>
+        <w:t>of</w:t>
+      </w:r>
+      <w:proofErr w:type="spellEnd"/>
+      <w:r>
+        <w:t xml:space="preserve"> Graphics' </w:t>
+      </w:r>
+      <w:r>
+        <w:t>(</w:t>
+      </w:r>
+      <w:proofErr w:type="spellStart"/>
+      <w:r>
+        <w:t>GoG</w:t>
+      </w:r>
+      <w:proofErr w:type="spellEnd"/>
+      <w:r>
+        <w:t xml:space="preserve">) </w:t>
+      </w:r>
+      <w:r>
+        <w:t xml:space="preserve">stellt eine Herangehensweise an die Datenvisualisierung dar. </w:t>
+      </w:r>
+      <w:r>
+        <w:br/>
+      </w:r>
+      <w:r>
+        <w:t xml:space="preserve">Anstatt traditionelle, festgelegte Diagrammtypen in den Vordergrund zu stellen, bietet </w:t>
+      </w:r>
+      <w:proofErr w:type="spellStart"/>
+      <w:r>
+        <w:t>GoG</w:t>
+      </w:r>
+      <w:proofErr w:type="spellEnd"/>
+      <w:r>
+        <w:t xml:space="preserve"> ein modulares Framework, welches auf einem </w:t>
+      </w:r>
+      <w:proofErr w:type="spellStart"/>
+      <w:r>
+        <w:t>layered</w:t>
+      </w:r>
+      <w:proofErr w:type="spellEnd"/>
+      <w:r>
+        <w:t xml:space="preserve"> </w:t>
+      </w:r>
+      <w:proofErr w:type="spellStart"/>
+      <w:r>
+        <w:t>approach</w:t>
+      </w:r>
+      <w:proofErr w:type="spellEnd"/>
+      <w:r>
+        <w:t xml:space="preserve"> </w:t>
+      </w:r>
+      <w:r>
+        <w:t xml:space="preserve">basiert. </w:t>
+      </w:r>
+      <w:r>
+        <w:br/>
+      </w:r>
+      <w:r>
+        <w:t xml:space="preserve">Diese Methodik erlaubt es, diverse grafische Elemente in strukturierten Schichten zu kombinieren, </w:t>
+      </w:r>
+      <w:r>
+        <w:t xml:space="preserve">um Daten in einer </w:t>
+      </w:r>
+      <w:r>
+        <w:t>strukturierten Weise auch auf mehreren Dimensionen darzustellen.</w:t>
+      </w:r>
+      <w:r>
+        <w:br/>
+      </w:r>
+      <w:proofErr w:type="gramStart"/>
+      <w:r>
+        <w:t>Folgend</w:t>
+      </w:r>
+      <w:proofErr w:type="gramEnd"/>
+      <w:r>
+        <w:t xml:space="preserve"> werden die sieben Layer aufgezeigt </w:t>
+      </w:r>
+      <w:r>
+        <w:t>und erläutert was hinter ihnen steckt.</w:t>
+      </w:r>
+    </w:p>
+    <w:p>
+      <w:pPr>
+        <w:pStyle w:val="berschrift2"/>
+      </w:pPr>
+      <w:r>
+        <w:t>Daten</w:t>
+      </w:r>
+      <w:r>
+        <w:t>:</w:t>
+      </w:r>
+    </w:p>
+    <w:p>
+      <w:r>
+        <w:t>Hier wird das «</w:t>
+      </w:r>
+      <w:proofErr w:type="spellStart"/>
+      <w:r>
+        <w:t>diamonds</w:t>
+      </w:r>
+      <w:proofErr w:type="spellEnd"/>
+      <w:r>
+        <w:t>» Datenset vom Python Package «</w:t>
+      </w:r>
+      <w:proofErr w:type="spellStart"/>
+      <w:r>
+        <w:t>plotnine</w:t>
+      </w:r>
+      <w:proofErr w:type="spellEnd"/>
+      <w:r>
+        <w:t>» verwenden.</w:t>
+      </w:r>
+      <w:r>
+        <w:br/>
+        <w:t xml:space="preserve">Dieses Datenset umfasst </w:t>
+      </w:r>
+      <w:r>
+        <w:t xml:space="preserve">ca. </w:t>
+      </w:r>
+      <w:r>
+        <w:t>54'000 Datenpunkte und beinhaltet verschiedene Attribute von verschiedenen Diamanten.</w:t>
+      </w:r>
+    </w:p>
+    <w:p>
+      <w:pPr>
+        <w:pStyle w:val="berschrift2"/>
+      </w:pPr>
+      <w:r>
+        <w:t>Beispiele:</w:t>
+      </w:r>
+    </w:p>
+    <w:p>
+      <w:pPr>
+        <w:pStyle w:val="berschrift3"/>
+      </w:pPr>
+      <w:proofErr w:type="spellStart"/>
+      <w:r>
+        <w:t>Layer</w:t>
+      </w:r>
+      <w:r>
+        <w:t>s</w:t>
+      </w:r>
+      <w:proofErr w:type="spellEnd"/>
+      <w:r>
+        <w:t xml:space="preserve">: </w:t>
+      </w:r>
+      <w:r>
+        <w:t>Dat</w:t>
+      </w:r>
+      <w:r>
+        <w:t xml:space="preserve">a &amp; </w:t>
+      </w:r>
+      <w:proofErr w:type="spellStart"/>
+      <w:r>
+        <w:t>Aesthetics</w:t>
+      </w:r>
+      <w:proofErr w:type="spellEnd"/>
+      <w:r>
+        <w:t xml:space="preserve"> &amp;</w:t>
+      </w:r>
+      <w:r>
+        <w:t xml:space="preserve"> </w:t>
+      </w:r>
+      <w:proofErr w:type="spellStart"/>
+      <w:r>
+        <w:t>Geometric</w:t>
+      </w:r>
+      <w:proofErr w:type="spellEnd"/>
+      <w:r>
+        <w:t xml:space="preserve"> </w:t>
+      </w:r>
+      <w:proofErr w:type="spellStart"/>
+      <w:r>
+        <w:t>objects</w:t>
+      </w:r>
+      <w:proofErr w:type="spellEnd"/>
+      <w:r>
+        <w:t>:</w:t>
+      </w:r>
+    </w:p>
+    <w:p>
+      <w:r>
+        <w:t xml:space="preserve">Dies sind die Grundbausteine </w:t>
+      </w:r>
+      <w:r>
+        <w:t xml:space="preserve">des Grammar </w:t>
+      </w:r>
+      <w:proofErr w:type="spellStart"/>
+      <w:r>
+        <w:t>of</w:t>
+      </w:r>
+      <w:proofErr w:type="spellEnd"/>
+      <w:r>
+        <w:t xml:space="preserve"> Graphics und werden immer </w:t>
+      </w:r>
+      <w:r>
+        <w:t>benötigt,</w:t>
+      </w:r>
+      <w:r>
+        <w:t xml:space="preserve"> um ein</w:t>
+      </w:r>
+      <w:r>
+        <w:t xml:space="preserve"> Plot zu erstellen.</w:t>
+      </w:r>
+    </w:p>
+    <w:p>
+      <w:r>
+        <w:t xml:space="preserve">Dabei brauchen wir als erstes Daten mit mindestens einer Dimension, </w:t>
+      </w:r>
+      <w:r>
+        <w:t>welche wir darstellen möchten.</w:t>
+      </w:r>
+    </w:p>
+    <w:p>
+      <w:r>
+        <w:t xml:space="preserve">Anschliessend müssen wir festlegen, wie genau die verschiedenen Dimensionen visualisiert werden sollen. Dazu </w:t>
+      </w:r>
+      <w:r>
+        <w:t xml:space="preserve">muss ein Mapping </w:t>
+      </w:r>
+      <w:r>
+        <w:t xml:space="preserve">von den Attributen der Daten auf verschiedenen </w:t>
+      </w:r>
+      <w:proofErr w:type="spellStart"/>
+      <w:r>
+        <w:t>Aestetics</w:t>
+      </w:r>
+      <w:proofErr w:type="spellEnd"/>
+      <w:r>
+        <w:t xml:space="preserve"> erfolgen.</w:t>
+      </w:r>
+      <w:r>
+        <w:br/>
+        <w:t xml:space="preserve">Dazu gehören beispielsweise </w:t>
+      </w:r>
+      <w:r>
+        <w:t xml:space="preserve">die Position (x, </w:t>
+      </w:r>
+      <w:r>
+        <w:t>y-Achse</w:t>
+      </w:r>
+      <w:r>
+        <w:t>), Farbe, Grösse</w:t>
+      </w:r>
+      <w:r>
+        <w:t xml:space="preserve"> </w:t>
+      </w:r>
+      <w:r>
+        <w:t>usw.</w:t>
+      </w:r>
+    </w:p>
+    <w:p>
+      <w:r>
+        <w:t>Des Weiteren</w:t>
+      </w:r>
+      <w:r>
+        <w:t xml:space="preserve"> brauchen wir auch noch ein geometrisches Objekt, welches </w:t>
+      </w:r>
+      <w:r>
+        <w:t xml:space="preserve">schlussendlich </w:t>
+      </w:r>
+      <w:r>
+        <w:t>die Datenpunkte repräsentiert.</w:t>
+      </w:r>
+      <w:r>
+        <w:br/>
+        <w:t xml:space="preserve">Dies können Punkte (Scatterplot), </w:t>
+      </w:r>
+      <w:r>
+        <w:t>Bars (</w:t>
+      </w:r>
+      <w:proofErr w:type="spellStart"/>
+      <w:r>
+        <w:t>Barchart</w:t>
+      </w:r>
+      <w:proofErr w:type="spellEnd"/>
+      <w:r>
+        <w:t>), Linie (</w:t>
+      </w:r>
+      <w:proofErr w:type="spellStart"/>
+      <w:r>
+        <w:t>Lineplot</w:t>
+      </w:r>
+      <w:proofErr w:type="spellEnd"/>
+      <w:r>
+        <w:t>) usw. sein.</w:t>
+      </w:r>
+    </w:p>
+    <w:p>
+      <w:r>
+        <w:rPr>
+          <w:noProof/>
+        </w:rPr>
+        <w:drawing>
+          <wp:anchor distT="0" distB="0" distL="114300" distR="114300" simplePos="0" relativeHeight="251676672" behindDoc="0" locked="0" layoutInCell="1" allowOverlap="1" wp14:anchorId="5B001318" wp14:editId="30938684">
+            <wp:simplePos x="0" y="0"/>
+            <wp:positionH relativeFrom="column">
+              <wp:posOffset>-1298</wp:posOffset>
+            </wp:positionH>
+            <wp:positionV relativeFrom="paragraph">
+              <wp:posOffset>1518</wp:posOffset>
+            </wp:positionV>
+            <wp:extent cx="2902226" cy="2176670"/>
+            <wp:effectExtent l="0" t="0" r="0" b="0"/>
+            <wp:wrapSquare wrapText="bothSides"/>
+            <wp:docPr id="1450187426" name="Grafik 1" descr="Ein Bild, das Text, Screenshot, Reihe, Diagramm enthält.&#10;&#10;Automatisch generierte Beschreibung"/>
+            <wp:cNvGraphicFramePr>
+              <a:graphicFrameLocks xmlns:a="http://schemas.openxmlformats.org/drawingml/2006/main" noChangeAspect="1"/>
+            </wp:cNvGraphicFramePr>
+            <a:graphic xmlns:a="http://schemas.openxmlformats.org/drawingml/2006/main">
+              <a:graphicData uri="http://schemas.openxmlformats.org/drawingml/2006/picture">
+                <pic:pic xmlns:pic="http://schemas.openxmlformats.org/drawingml/2006/picture">
+                  <pic:nvPicPr>
+                    <pic:cNvPr id="1450187426" name="Grafik 1" descr="Ein Bild, das Text, Screenshot, Reihe, Diagramm enthält.&#10;&#10;Automatisch generierte Beschreibung"/>
+                    <pic:cNvPicPr/>
+                  </pic:nvPicPr>
+                  <pic:blipFill>
+                    <a:blip r:embed="rId22" cstate="print">
+                      <a:extLst>
+                        <a:ext uri="{28A0092B-C50C-407E-A947-70E740481C1C}">
+                          <a14:useLocalDpi xmlns:a14="http://schemas.microsoft.com/office/drawing/2010/main" val="0"/>
+                        </a:ext>
+                      </a:extLst>
+                    </a:blip>
+                    <a:stretch>
+                      <a:fillRect/>
+                    </a:stretch>
+                  </pic:blipFill>
+                  <pic:spPr>
+                    <a:xfrm>
+                      <a:off x="0" y="0"/>
+                      <a:ext cx="2902226" cy="2176670"/>
+                    </a:xfrm>
+                    <a:prstGeom prst="rect">
+                      <a:avLst/>
+                    </a:prstGeom>
+                  </pic:spPr>
+                </pic:pic>
+              </a:graphicData>
+            </a:graphic>
+          </wp:anchor>
+        </w:drawing>
+      </w:r>
+      <w:r>
+        <w:t xml:space="preserve"> </w:t>
+      </w:r>
+      <w:r>
+        <w:t xml:space="preserve">In diesem Plot </w:t>
+      </w:r>
+      <w:r>
+        <w:t>wurde</w:t>
+      </w:r>
+      <w:r>
+        <w:t xml:space="preserve"> zunächst nur der Preis in Anhängigkeit des Gewichts </w:t>
+      </w:r>
+      <w:r>
+        <w:t>geplottet.</w:t>
+      </w:r>
+    </w:p>
+    <w:p>
+      <w:r>
+        <w:t xml:space="preserve">Bezüglich </w:t>
+      </w:r>
+      <w:proofErr w:type="spellStart"/>
+      <w:r>
+        <w:t>Layers</w:t>
+      </w:r>
+      <w:proofErr w:type="spellEnd"/>
+      <w:r>
+        <w:t xml:space="preserve"> des </w:t>
+      </w:r>
+      <w:proofErr w:type="spellStart"/>
+      <w:r>
+        <w:t>GoG</w:t>
+      </w:r>
+      <w:proofErr w:type="spellEnd"/>
+      <w:r>
+        <w:t xml:space="preserve"> </w:t>
+      </w:r>
+      <w:r>
+        <w:t xml:space="preserve">können wir hier einerseits die Daten erkennen, sowohl auch die </w:t>
+      </w:r>
+      <w:proofErr w:type="spellStart"/>
+      <w:r>
+        <w:t>Aestetics</w:t>
+      </w:r>
+      <w:proofErr w:type="spellEnd"/>
+      <w:r>
+        <w:t xml:space="preserve"> mit de</w:t>
+      </w:r>
+      <w:r>
+        <w:t xml:space="preserve">m Mapping der Daten auf die x und </w:t>
+      </w:r>
+      <w:proofErr w:type="spellStart"/>
+      <w:r>
+        <w:t>y-achse</w:t>
+      </w:r>
+      <w:proofErr w:type="spellEnd"/>
+      <w:r>
+        <w:t>.</w:t>
+      </w:r>
+    </w:p>
+    <w:p>
+      <w:r>
+        <w:t xml:space="preserve">Zu guter </w:t>
+      </w:r>
+      <w:r>
+        <w:t>Letzt</w:t>
+      </w:r>
+      <w:r>
+        <w:t xml:space="preserve"> sehen wir logischerweise auch </w:t>
+      </w:r>
+      <w:r>
+        <w:t>die Punkte als geometrisches Objekt</w:t>
+      </w:r>
+      <w:r>
+        <w:t>.</w:t>
+      </w:r>
+      <w:r>
+        <w:br/>
+        <w:t xml:space="preserve">Dabei wurde die </w:t>
+      </w:r>
+      <w:r>
+        <w:t>Transparenz der Punkte erhöht, damit dichtere Regionen im Plot gut erkennbar sind.</w:t>
+      </w:r>
+    </w:p>
+    <w:p>
+      <w:r>
+        <w:t xml:space="preserve">Anhand dieses Plots kann ein erster Eindruck gewonnen werden. </w:t>
+      </w:r>
+      <w:r>
+        <w:br/>
+      </w:r>
+      <w:r>
+        <w:t>Dabei ist erkennbar,</w:t>
+      </w:r>
+      <w:r>
+        <w:t xml:space="preserve"> dass</w:t>
+      </w:r>
+      <w:r>
+        <w:t xml:space="preserve"> </w:t>
+      </w:r>
+      <w:r>
+        <w:t>schwerere Diamanten logischerweise teurer sind.</w:t>
+      </w:r>
+      <w:r>
+        <w:br/>
+        <w:t xml:space="preserve">Allerdings </w:t>
+      </w:r>
+      <w:r>
+        <w:t>ist auch eine trichterförmige Form der Datenpunkte zu erkenne</w:t>
+      </w:r>
+      <w:r>
+        <w:t>n</w:t>
+      </w:r>
+      <w:r>
+        <w:t>.</w:t>
+      </w:r>
+      <w:r>
+        <w:br/>
+        <w:t xml:space="preserve">Schwerere Diamanten </w:t>
+      </w:r>
+      <w:r>
+        <w:t>streuen also viel stärker im Preis als leichtere.</w:t>
+      </w:r>
+    </w:p>
+    <w:p>
+      <w:r>
+        <w:t xml:space="preserve">Des Weiteren ist dem Plot zu entnehmen, dass </w:t>
+      </w:r>
+      <w:r>
+        <w:t xml:space="preserve">Diamanten unter einem </w:t>
+      </w:r>
+      <w:r>
+        <w:t>Karat</w:t>
+      </w:r>
+      <w:r>
+        <w:t xml:space="preserve"> gleichmässig verteilt sind, verglichen zu den einzelnen Ansammlungen </w:t>
+      </w:r>
+      <w:r>
+        <w:t>um 1, 1,5 und 2 Karat.</w:t>
+      </w:r>
+    </w:p>
+    <w:p>
+      <w:r>
+        <w:br w:type="page"/>
+      </w:r>
+    </w:p>
+    <w:p>
+      <w:pPr>
+        <w:pStyle w:val="berschrift3"/>
+      </w:pPr>
+      <w:proofErr w:type="spellStart"/>
+      <w:r>
+        <w:t>Layers</w:t>
+      </w:r>
+      <w:proofErr w:type="spellEnd"/>
+      <w:r>
+        <w:t>:</w:t>
+      </w:r>
+      <w:r>
+        <w:t xml:space="preserve"> </w:t>
+      </w:r>
+      <w:proofErr w:type="spellStart"/>
+      <w:r>
+        <w:t>Aesthetics</w:t>
+      </w:r>
+      <w:proofErr w:type="spellEnd"/>
+      <w:r>
+        <w:t xml:space="preserve"> &amp; </w:t>
+      </w:r>
+      <w:proofErr w:type="spellStart"/>
+      <w:r>
+        <w:t>Geometric</w:t>
+      </w:r>
+      <w:proofErr w:type="spellEnd"/>
+      <w:r>
+        <w:t xml:space="preserve"> </w:t>
+      </w:r>
+      <w:proofErr w:type="spellStart"/>
+      <w:r>
+        <w:t>objects</w:t>
+      </w:r>
+      <w:proofErr w:type="spellEnd"/>
+      <w:r>
+        <w:t>:</w:t>
+      </w:r>
+    </w:p>
+    <w:p>
+      <w:r>
+        <w:t>Um eine</w:t>
+      </w:r>
+      <w:r>
+        <w:t xml:space="preserve">n Überblick über die Gruppierungen zu erhalten und möglicherweise etwas über die Preise zu lernen, </w:t>
+      </w:r>
+      <w:r>
+        <w:t xml:space="preserve">können wir weitere </w:t>
+      </w:r>
+      <w:proofErr w:type="spellStart"/>
+      <w:r>
+        <w:t>Aesthetics</w:t>
+      </w:r>
+      <w:proofErr w:type="spellEnd"/>
+      <w:r>
+        <w:t xml:space="preserve"> wie</w:t>
+      </w:r>
+      <w:r>
+        <w:t xml:space="preserve"> </w:t>
+      </w:r>
+      <w:r>
+        <w:t xml:space="preserve">zum Beispiel die </w:t>
+      </w:r>
+      <w:r>
+        <w:t>Farbe</w:t>
+      </w:r>
+      <w:r>
+        <w:t xml:space="preserve"> verwenden</w:t>
+      </w:r>
+      <w:r>
+        <w:t>.</w:t>
+      </w:r>
+    </w:p>
+    <w:p>
+      <w:r>
+        <w:rPr>
+          <w:noProof/>
+        </w:rPr>
+        <w:drawing>
+          <wp:anchor distT="0" distB="0" distL="114300" distR="114300" simplePos="0" relativeHeight="251677696" behindDoc="0" locked="0" layoutInCell="1" allowOverlap="1" wp14:anchorId="02FDD0B8" wp14:editId="50221C2F">
+            <wp:simplePos x="0" y="0"/>
+            <wp:positionH relativeFrom="margin">
+              <wp:align>left</wp:align>
+            </wp:positionH>
+            <wp:positionV relativeFrom="paragraph">
+              <wp:posOffset>1270</wp:posOffset>
+            </wp:positionV>
+            <wp:extent cx="3110865" cy="2333625"/>
+            <wp:effectExtent l="0" t="0" r="0" b="9525"/>
+            <wp:wrapSquare wrapText="bothSides"/>
+            <wp:docPr id="478210206" name="Grafik 1" descr="Ein Bild, das Text, Screenshot, Diagramm, Reihe enthält.&#10;&#10;Automatisch generierte Beschreibung"/>
+            <wp:cNvGraphicFramePr>
+              <a:graphicFrameLocks xmlns:a="http://schemas.openxmlformats.org/drawingml/2006/main" noChangeAspect="1"/>
+            </wp:cNvGraphicFramePr>
+            <a:graphic xmlns:a="http://schemas.openxmlformats.org/drawingml/2006/main">
+              <a:graphicData uri="http://schemas.openxmlformats.org/drawingml/2006/picture">
+                <pic:pic xmlns:pic="http://schemas.openxmlformats.org/drawingml/2006/picture">
+                  <pic:nvPicPr>
+                    <pic:cNvPr id="478210206" name="Grafik 1" descr="Ein Bild, das Text, Screenshot, Diagramm, Reihe enthält.&#10;&#10;Automatisch generierte Beschreibung"/>
+                    <pic:cNvPicPr/>
+                  </pic:nvPicPr>
+                  <pic:blipFill>
+                    <a:blip r:embed="rId23" cstate="print">
+                      <a:extLst>
+                        <a:ext uri="{28A0092B-C50C-407E-A947-70E740481C1C}">
+                          <a14:useLocalDpi xmlns:a14="http://schemas.microsoft.com/office/drawing/2010/main" val="0"/>
+                        </a:ext>
+                      </a:extLst>
+                    </a:blip>
+                    <a:stretch>
+                      <a:fillRect/>
+                    </a:stretch>
+                  </pic:blipFill>
+                  <pic:spPr>
+                    <a:xfrm>
+                      <a:off x="0" y="0"/>
+                      <a:ext cx="3110865" cy="2333625"/>
+                    </a:xfrm>
+                    <a:prstGeom prst="rect">
+                      <a:avLst/>
+                    </a:prstGeom>
+                  </pic:spPr>
+                </pic:pic>
+              </a:graphicData>
+            </a:graphic>
+            <wp14:sizeRelH relativeFrom="margin">
+              <wp14:pctWidth>0</wp14:pctWidth>
+            </wp14:sizeRelH>
+            <wp14:sizeRelV relativeFrom="margin">
+              <wp14:pctHeight>0</wp14:pctHeight>
+            </wp14:sizeRelV>
+          </wp:anchor>
+        </w:drawing>
+      </w:r>
+      <w:r>
+        <w:t xml:space="preserve">Wie man allerdings </w:t>
+      </w:r>
+      <w:r>
+        <w:t>sieht</w:t>
+      </w:r>
+      <w:r>
+        <w:t xml:space="preserve">, </w:t>
+      </w:r>
+      <w:r>
+        <w:t>kann man einzelne Klassen nicht wirklich erkennen</w:t>
+      </w:r>
+      <w:r>
+        <w:t>, da einfach zu viele Datenpunkte vorhanden sind.</w:t>
+      </w:r>
+    </w:p>
+    <w:p>
+      <w:r>
+        <w:t xml:space="preserve">Um die Unterschiede trotzdem etwas besser zu erkennen, </w:t>
+      </w:r>
+      <w:r>
+        <w:t>wurde ein weiteres geometrisches Objekt hinzugefügt.</w:t>
+      </w:r>
+    </w:p>
+    <w:p>
+      <w:r>
+        <w:t xml:space="preserve">Dieses Objekt zeigt </w:t>
+      </w:r>
+      <w:r>
+        <w:t xml:space="preserve">jeweils eine </w:t>
+      </w:r>
+      <w:proofErr w:type="spellStart"/>
+      <w:r>
+        <w:t>Locally</w:t>
+      </w:r>
+      <w:proofErr w:type="spellEnd"/>
+      <w:r>
+        <w:t xml:space="preserve"> </w:t>
+      </w:r>
+      <w:proofErr w:type="spellStart"/>
+      <w:r>
+        <w:t>Weighted</w:t>
+      </w:r>
+      <w:proofErr w:type="spellEnd"/>
+      <w:r>
+        <w:t xml:space="preserve"> Regression nach Diamantfarbe.</w:t>
+      </w:r>
+    </w:p>
+    <w:p>
+      <w:r>
+        <w:t>Wie man erkennen kann, hat die Diamantfarbe einen möglichen Einfluss auf den Preis.</w:t>
+      </w:r>
+    </w:p>
+    <w:p>
+      <w:r>
+        <w:t xml:space="preserve">Um </w:t>
+      </w:r>
+      <w:r>
+        <w:t>die Klassen etwas besser unterscheiden zu können, gibt es ein weiterer Layer i</w:t>
+      </w:r>
+      <w:r>
+        <w:t xml:space="preserve">m </w:t>
+      </w:r>
+      <w:proofErr w:type="spellStart"/>
+      <w:r>
+        <w:t>GoG</w:t>
+      </w:r>
+      <w:proofErr w:type="spellEnd"/>
+      <w:r>
+        <w:t>, welcher wir nutzen können</w:t>
+      </w:r>
+      <w:r>
+        <w:t>:</w:t>
+      </w:r>
+    </w:p>
+    <w:p>
+      <w:pPr>
+        <w:pStyle w:val="berschrift3"/>
+      </w:pPr>
+      <w:r>
+        <w:t xml:space="preserve">Layer: </w:t>
+      </w:r>
+      <w:proofErr w:type="spellStart"/>
+      <w:r>
+        <w:t>Facets</w:t>
+      </w:r>
+      <w:proofErr w:type="spellEnd"/>
+      <w:r>
+        <w:t>:</w:t>
+      </w:r>
+    </w:p>
+    <w:p>
+      <w:r>
+        <w:t xml:space="preserve">Bei diesem Layer handelt es sich um </w:t>
+      </w:r>
+      <w:proofErr w:type="spellStart"/>
+      <w:r>
+        <w:t>Facets</w:t>
+      </w:r>
+      <w:proofErr w:type="spellEnd"/>
+      <w:r>
+        <w:t>.</w:t>
+      </w:r>
+      <w:r>
+        <w:br/>
+        <w:t xml:space="preserve">Beim </w:t>
+      </w:r>
+      <w:proofErr w:type="spellStart"/>
+      <w:r>
+        <w:t>Faceting</w:t>
+      </w:r>
+      <w:proofErr w:type="spellEnd"/>
+      <w:r>
+        <w:t xml:space="preserve"> handelt es sich um ein Aufsplitten des Datensets, wobei </w:t>
+      </w:r>
+      <w:proofErr w:type="gramStart"/>
+      <w:r>
+        <w:t>diese Splits</w:t>
+      </w:r>
+      <w:proofErr w:type="gramEnd"/>
+      <w:r>
+        <w:t xml:space="preserve"> in einem separaten </w:t>
+      </w:r>
+      <w:r>
+        <w:t>Plot visualisiert werden können.</w:t>
+      </w:r>
+      <w:r>
+        <w:br/>
+        <w:t>D</w:t>
+      </w:r>
+      <w:r>
+        <w:t>iese «</w:t>
+      </w:r>
+      <w:proofErr w:type="spellStart"/>
+      <w:r>
+        <w:t>subplots</w:t>
+      </w:r>
+      <w:proofErr w:type="spellEnd"/>
+      <w:r>
+        <w:t xml:space="preserve">» </w:t>
+      </w:r>
+      <w:r>
+        <w:t>teilen sich üblicherweise die gleiche Skala</w:t>
+      </w:r>
+      <w:r>
+        <w:t xml:space="preserve"> um die Vergleichbarkeit der einzelnen Plots beizubehalten.</w:t>
+      </w:r>
+    </w:p>
+    <w:p>
+      <w:r>
+        <w:rPr>
+          <w:noProof/>
+        </w:rPr>
+        <w:drawing>
+          <wp:inline distT="0" distB="0" distL="0" distR="0" wp14:anchorId="265EF2EC" wp14:editId="0776ECD2">
+            <wp:extent cx="5760720" cy="2880360"/>
+            <wp:effectExtent l="0" t="0" r="0" b="0"/>
+            <wp:docPr id="818656427" name="Grafik 1" descr="Ein Bild, das Diagramm, Reihe, Screenshot, Text enthält.&#10;&#10;Automatisch generierte Beschreibung"/>
+            <wp:cNvGraphicFramePr>
+              <a:graphicFrameLocks xmlns:a="http://schemas.openxmlformats.org/drawingml/2006/main" noChangeAspect="1"/>
+            </wp:cNvGraphicFramePr>
+            <a:graphic xmlns:a="http://schemas.openxmlformats.org/drawingml/2006/main">
+              <a:graphicData uri="http://schemas.openxmlformats.org/drawingml/2006/picture">
+                <pic:pic xmlns:pic="http://schemas.openxmlformats.org/drawingml/2006/picture">
+                  <pic:nvPicPr>
+                    <pic:cNvPr id="818656427" name="Grafik 1" descr="Ein Bild, das Diagramm, Reihe, Screenshot, Text enthält.&#10;&#10;Automatisch generierte Beschreibung"/>
+                    <pic:cNvPicPr/>
+                  </pic:nvPicPr>
+                  <pic:blipFill>
+                    <a:blip r:embed="rId24"/>
+                    <a:stretch>
+                      <a:fillRect/>
+                    </a:stretch>
+                  </pic:blipFill>
+                  <pic:spPr>
+                    <a:xfrm>
+                      <a:off x="0" y="0"/>
+                      <a:ext cx="5760720" cy="2880360"/>
+                    </a:xfrm>
+                    <a:prstGeom prst="rect">
+                      <a:avLst/>
+                    </a:prstGeom>
+                  </pic:spPr>
+                </pic:pic>
+              </a:graphicData>
+            </a:graphic>
+          </wp:inline>
+        </w:drawing>
+      </w:r>
+    </w:p>
+    <w:p>
+      <w:r>
+        <w:t xml:space="preserve">In diesem Plot wurde ein </w:t>
+      </w:r>
+      <w:proofErr w:type="spellStart"/>
+      <w:r>
+        <w:t>facet</w:t>
+      </w:r>
+      <w:proofErr w:type="spellEnd"/>
+      <w:r>
+        <w:t xml:space="preserve"> </w:t>
+      </w:r>
+      <w:proofErr w:type="spellStart"/>
+      <w:r>
+        <w:t>wrap</w:t>
+      </w:r>
+      <w:proofErr w:type="spellEnd"/>
+      <w:r>
+        <w:t xml:space="preserve"> verwendet, wobei </w:t>
+      </w:r>
+      <w:r>
+        <w:t xml:space="preserve">jedes </w:t>
+      </w:r>
+      <w:proofErr w:type="spellStart"/>
+      <w:r>
+        <w:t>S</w:t>
+      </w:r>
+      <w:r>
+        <w:t>ubplot</w:t>
+      </w:r>
+      <w:proofErr w:type="spellEnd"/>
+      <w:r>
+        <w:t xml:space="preserve"> einer Farbe entspricht.</w:t>
+      </w:r>
+      <w:r>
+        <w:br/>
+      </w:r>
+      <w:r>
+        <w:t>Auf den</w:t>
+      </w:r>
+      <w:r>
+        <w:t xml:space="preserve"> </w:t>
+      </w:r>
+      <w:proofErr w:type="spellStart"/>
+      <w:r>
+        <w:t>jewiligen</w:t>
+      </w:r>
+      <w:proofErr w:type="spellEnd"/>
+      <w:r>
+        <w:t xml:space="preserve"> </w:t>
+      </w:r>
+      <w:proofErr w:type="spellStart"/>
+      <w:r>
+        <w:t>Subplots</w:t>
+      </w:r>
+      <w:proofErr w:type="spellEnd"/>
+      <w:r>
+        <w:t xml:space="preserve"> sind nun wirklich nur die </w:t>
+      </w:r>
+      <w:r>
+        <w:t>Datenpunkte vorhanden, welche zu der entsprechenden Klasse gehört.</w:t>
+      </w:r>
+      <w:r>
+        <w:t xml:space="preserve"> Dadurch wird der Plot leserlicher </w:t>
+      </w:r>
+      <w:r>
+        <w:t>und kann besser interpretiert werden.</w:t>
+      </w:r>
+      <w:r>
+        <w:t xml:space="preserve">  </w:t>
+      </w:r>
+      <w:r>
+        <w:br/>
+      </w:r>
+      <w:r>
+        <w:t xml:space="preserve">In </w:t>
+      </w:r>
+      <w:proofErr w:type="spellStart"/>
+      <w:r>
+        <w:t>ggplot</w:t>
+      </w:r>
+      <w:proofErr w:type="spellEnd"/>
+      <w:r>
+        <w:t xml:space="preserve"> gibt es auch ein </w:t>
+      </w:r>
+      <w:proofErr w:type="spellStart"/>
+      <w:r>
+        <w:t>facet</w:t>
+      </w:r>
+      <w:proofErr w:type="spellEnd"/>
+      <w:r>
+        <w:t xml:space="preserve"> </w:t>
+      </w:r>
+      <w:proofErr w:type="spellStart"/>
+      <w:r>
+        <w:t>grid</w:t>
+      </w:r>
+      <w:proofErr w:type="spellEnd"/>
+      <w:r>
+        <w:t xml:space="preserve"> Objekt, mit welchem eine weitere Dimension dargestellt werden kann.</w:t>
+      </w:r>
+      <w:r>
+        <w:br/>
+      </w:r>
+    </w:p>
+    <w:p/>
+    <w:p/>
+    <w:p/>
+    <w:p>
+      <w:r>
+        <w:br/>
+      </w:r>
+      <w:r>
+        <w:br/>
+      </w:r>
+    </w:p>
+    <w:p/>
+    <w:p/>
     <w:sectPr>
-      <w:headerReference w:type="default" r:id="rId21"/>
+      <w:headerReference w:type="default" r:id="rId25"/>
       <w:pgSz w:w="11906" w:h="16838"/>
       <w:pgMar w:top="1417" w:right="1417" w:bottom="1134" w:left="1417" w:header="708" w:footer="708" w:gutter="0"/>
       <w:cols w:space="708"/>
@@ -3843,7 +5024,6 @@
   <w:style w:type="character" w:default="1" w:styleId="Absatz-Standardschriftart">
     <w:name w:val="Default Paragraph Font"/>
     <w:uiPriority w:val="1"/>
-    <w:semiHidden/>
     <w:unhideWhenUsed/>
   </w:style>
   <w:style w:type="table" w:default="1" w:styleId="NormaleTabelle">
@@ -4344,4 +5524,16 @@
     </a:ext>
   </a:extLst>
 </a:theme>
+</file>
+
+<file path=customXml/item1.xml><?xml version="1.0" encoding="utf-8"?>
+<b:Sources xmlns:b="http://schemas.openxmlformats.org/officeDocument/2006/bibliography" xmlns="http://schemas.openxmlformats.org/officeDocument/2006/bibliography" SelectedStyle="\APASixthEditionOfficeOnline.xsl" StyleName="APA" Version="6"/>
+</file>
+
+<file path=customXml/itemProps1.xml><?xml version="1.0" encoding="utf-8"?>
+<ds:datastoreItem xmlns:ds="http://schemas.openxmlformats.org/officeDocument/2006/customXml" ds:itemID="{EBA6F9FB-3793-4526-A652-2C138235D268}">
+  <ds:schemaRefs>
+    <ds:schemaRef ds:uri="http://schemas.openxmlformats.org/officeDocument/2006/bibliography"/>
+  </ds:schemaRefs>
+</ds:datastoreItem>
 </file>
</xml_diff>

<commit_message>
added confidence intervals to LE4
</commit_message>
<xml_diff>
--- a/report.docx
+++ b/report.docx
@@ -51,13 +51,29 @@
     </w:p>
     <w:p>
       <w:r>
-        <w:t xml:space="preserve">Um die unterschiedlichen Diagrammtypen zu illustrieren, wird das «taxi» Dataset aus </w:t>
+        <w:t>Um die unterschiedlichen Diagrammtypen zu illustrieren, wird das «</w:t>
+      </w:r>
+      <w:proofErr w:type="spellStart"/>
+      <w:r>
+        <w:t>taxi</w:t>
+      </w:r>
+      <w:proofErr w:type="spellEnd"/>
+      <w:r>
+        <w:t xml:space="preserve">» Dataset aus </w:t>
       </w:r>
       <w:r>
         <w:t xml:space="preserve">der Python Library </w:t>
       </w:r>
       <w:r>
-        <w:t>«Seaborn» verwendet</w:t>
+        <w:t>«</w:t>
+      </w:r>
+      <w:proofErr w:type="spellStart"/>
+      <w:r>
+        <w:t>Seaborn</w:t>
+      </w:r>
+      <w:proofErr w:type="spellEnd"/>
+      <w:r>
+        <w:t>» verwendet</w:t>
       </w:r>
       <w:r>
         <w:t>. Dieses Set beinhaltet Daten zu Taxifahrten, einschließlich Start- und Endzeitpunkten sowie den jeweiligen Ortschaften. Zusätzliche Informationen zur Fahrt, wie Preis, Zahlungsmethode oder Trinkgeld, sind ebenfalls verfügbar.</w:t>
@@ -851,7 +867,15 @@
         <w:t>Aussage über</w:t>
       </w:r>
       <w:r>
-        <w:t xml:space="preserve"> den Skewness </w:t>
+        <w:t xml:space="preserve"> den </w:t>
+      </w:r>
+      <w:proofErr w:type="spellStart"/>
+      <w:r>
+        <w:t>Skewness</w:t>
+      </w:r>
+      <w:proofErr w:type="spellEnd"/>
+      <w:r>
+        <w:t xml:space="preserve"> </w:t>
       </w:r>
       <w:r>
         <w:t xml:space="preserve">/ Verteilungsart </w:t>
@@ -928,7 +952,15 @@
         <w:t xml:space="preserve">Ein weiterer bedeutender Aspekt, der berücksichtigt werden muss, ist </w:t>
       </w:r>
       <w:r>
-        <w:t>der «Cognitive Load»</w:t>
+        <w:t>der «</w:t>
+      </w:r>
+      <w:proofErr w:type="spellStart"/>
+      <w:r>
+        <w:t>Cognitive</w:t>
+      </w:r>
+      <w:proofErr w:type="spellEnd"/>
+      <w:r>
+        <w:t xml:space="preserve"> Load»</w:t>
       </w:r>
       <w:r>
         <w:t xml:space="preserve">, also wie viele Informationen in einem Diagramm </w:t>
@@ -1025,6 +1057,7 @@
       <w:r>
         <w:t>Das Iris Datenset beinhaltet vier Features (</w:t>
       </w:r>
+      <w:proofErr w:type="spellStart"/>
       <w:r>
         <w:t>sepal_wi</w:t>
       </w:r>
@@ -1032,14 +1065,33 @@
         <w:t>d</w:t>
       </w:r>
       <w:r>
-        <w:t xml:space="preserve">th/length, </w:t>
-      </w:r>
-      <w:r>
-        <w:t>petal_width/</w:t>
-      </w:r>
+        <w:t>th</w:t>
+      </w:r>
+      <w:proofErr w:type="spellEnd"/>
+      <w:r>
+        <w:t>/</w:t>
+      </w:r>
+      <w:proofErr w:type="spellStart"/>
       <w:r>
         <w:t>length</w:t>
       </w:r>
+      <w:proofErr w:type="spellEnd"/>
+      <w:r>
+        <w:t xml:space="preserve">, </w:t>
+      </w:r>
+      <w:proofErr w:type="spellStart"/>
+      <w:r>
+        <w:t>petal_width</w:t>
+      </w:r>
+      <w:proofErr w:type="spellEnd"/>
+      <w:r>
+        <w:t>/</w:t>
+      </w:r>
+      <w:proofErr w:type="spellStart"/>
+      <w:r>
+        <w:t>length</w:t>
+      </w:r>
+      <w:proofErr w:type="spellEnd"/>
       <w:r>
         <w:t>)</w:t>
       </w:r>
@@ -1048,7 +1100,22 @@
       </w:r>
       <w:r>
         <w:br/>
-        <w:t>Petal und Sepal referenzieren dabei auf das Blütenblatt respektive Kelchblatt.</w:t>
+      </w:r>
+      <w:proofErr w:type="spellStart"/>
+      <w:r>
+        <w:t>Petal</w:t>
+      </w:r>
+      <w:proofErr w:type="spellEnd"/>
+      <w:r>
+        <w:t xml:space="preserve"> und </w:t>
+      </w:r>
+      <w:proofErr w:type="spellStart"/>
+      <w:r>
+        <w:t>Sepal</w:t>
+      </w:r>
+      <w:proofErr w:type="spellEnd"/>
+      <w:r>
+        <w:t xml:space="preserve"> referenzieren dabei auf das Blütenblatt respektive Kelchblatt.</w:t>
       </w:r>
     </w:p>
     <w:p>
@@ -1192,7 +1259,23 @@
         <w:t xml:space="preserve"> nun erkennen, dass sich «versicolor»</w:t>
       </w:r>
       <w:r>
-        <w:t xml:space="preserve"> viel näher an «virginica» befindet als «setosa»</w:t>
+        <w:t xml:space="preserve"> viel näher an «</w:t>
+      </w:r>
+      <w:proofErr w:type="spellStart"/>
+      <w:r>
+        <w:t>virginica</w:t>
+      </w:r>
+      <w:proofErr w:type="spellEnd"/>
+      <w:r>
+        <w:t>» befindet als «</w:t>
+      </w:r>
+      <w:proofErr w:type="spellStart"/>
+      <w:r>
+        <w:t>setosa</w:t>
+      </w:r>
+      <w:proofErr w:type="spellEnd"/>
+      <w:r>
+        <w:t>»</w:t>
       </w:r>
       <w:r>
         <w:t xml:space="preserve">. Auch lassen sich so </w:t>
@@ -1301,7 +1384,23 @@
         <w:br/>
       </w:r>
       <w:r>
-        <w:t xml:space="preserve">Nun lassen sich nur noch zwei Gruppierungen erkennen. «versincolor» sowie «virginica» lassen sich voneinander nicht mehr unterscheiden, da </w:t>
+        <w:t>Nun lassen sich nur noch zwei Gruppierungen erkennen. «</w:t>
+      </w:r>
+      <w:proofErr w:type="spellStart"/>
+      <w:r>
+        <w:t>versincolor</w:t>
+      </w:r>
+      <w:proofErr w:type="spellEnd"/>
+      <w:r>
+        <w:t>» sowie «</w:t>
+      </w:r>
+      <w:proofErr w:type="spellStart"/>
+      <w:r>
+        <w:t>virginica</w:t>
+      </w:r>
+      <w:proofErr w:type="spellEnd"/>
+      <w:r>
+        <w:t xml:space="preserve">» lassen sich voneinander nicht mehr unterscheiden, da </w:t>
       </w:r>
       <w:r>
         <w:t xml:space="preserve">diese laufend ineinander verschmelzen. </w:t>
@@ -1321,8 +1420,13 @@
     </w:p>
     <w:p/>
     <w:p>
-      <w:r>
-        <w:t>Berins Variable</w:t>
+      <w:proofErr w:type="spellStart"/>
+      <w:r>
+        <w:t>Berins</w:t>
+      </w:r>
+      <w:proofErr w:type="spellEnd"/>
+      <w:r>
+        <w:t xml:space="preserve"> Variable</w:t>
       </w:r>
       <w:r>
         <w:t xml:space="preserve"> der Position kann mit dem Gesetz der Nähe korrelieren</w:t>
@@ -1482,10 +1586,23 @@
         <w:t>Im nebenstehenden Plot wurde</w:t>
       </w:r>
       <w:r>
-        <w:t xml:space="preserve">n die Datenpunkte von «virginica» </w:t>
-      </w:r>
-      <w:r>
-        <w:t>vergrösstert dargestellt</w:t>
+        <w:t>n die Datenpunkte von «</w:t>
+      </w:r>
+      <w:proofErr w:type="spellStart"/>
+      <w:r>
+        <w:t>virginica</w:t>
+      </w:r>
+      <w:proofErr w:type="spellEnd"/>
+      <w:r>
+        <w:t xml:space="preserve">» </w:t>
+      </w:r>
+      <w:proofErr w:type="spellStart"/>
+      <w:r>
+        <w:t>vergrösstert</w:t>
+      </w:r>
+      <w:proofErr w:type="spellEnd"/>
+      <w:r>
+        <w:t xml:space="preserve"> dargestellt</w:t>
       </w:r>
       <w:r>
         <w:t xml:space="preserve"> </w:t>
@@ -1649,8 +1766,21 @@
       <w:pPr>
         <w:pStyle w:val="berschrift3"/>
       </w:pPr>
-      <w:r>
-        <w:t>Cognitive load:</w:t>
+      <w:proofErr w:type="spellStart"/>
+      <w:r>
+        <w:t>Cognitive</w:t>
+      </w:r>
+      <w:proofErr w:type="spellEnd"/>
+      <w:r>
+        <w:t xml:space="preserve"> </w:t>
+      </w:r>
+      <w:proofErr w:type="spellStart"/>
+      <w:r>
+        <w:t>load</w:t>
+      </w:r>
+      <w:proofErr w:type="spellEnd"/>
+      <w:r>
+        <w:t>:</w:t>
       </w:r>
     </w:p>
     <w:p>
@@ -1720,8 +1850,13 @@
       <w:r>
         <w:t>«</w:t>
       </w:r>
-      <w:r>
-        <w:t xml:space="preserve">Cognitive </w:t>
+      <w:proofErr w:type="spellStart"/>
+      <w:r>
+        <w:t>Cognitive</w:t>
+      </w:r>
+      <w:proofErr w:type="spellEnd"/>
+      <w:r>
+        <w:t xml:space="preserve"> </w:t>
       </w:r>
       <w:r>
         <w:t xml:space="preserve">Load» beschreibt </w:t>
@@ -1747,7 +1882,15 @@
         <w:t xml:space="preserve">Visualisierungen mit einer Menge verschachtelter Informationen </w:t>
       </w:r>
       <w:r>
-        <w:t xml:space="preserve">sind ein grösserer «Cognitive Load» </w:t>
+        <w:t>sind ein grösserer «</w:t>
+      </w:r>
+      <w:proofErr w:type="spellStart"/>
+      <w:r>
+        <w:t>Cognitive</w:t>
+      </w:r>
+      <w:proofErr w:type="spellEnd"/>
+      <w:r>
+        <w:t xml:space="preserve"> Load» </w:t>
       </w:r>
       <w:r>
         <w:fldChar w:fldCharType="begin"/>
@@ -1786,7 +1929,15 @@
         <w:t xml:space="preserve"> (</w:t>
       </w:r>
       <w:r>
-        <w:t>Beispiel für eine Visualisierung mit grösserem Cognitive Load siehe Abbildung links</w:t>
+        <w:t xml:space="preserve">Beispiel für eine Visualisierung mit grösserem </w:t>
+      </w:r>
+      <w:proofErr w:type="spellStart"/>
+      <w:r>
+        <w:t>Cognitive</w:t>
+      </w:r>
+      <w:proofErr w:type="spellEnd"/>
+      <w:r>
+        <w:t xml:space="preserve"> Load siehe Abbildung links</w:t>
       </w:r>
       <w:r>
         <w:t>)</w:t>
@@ -1938,8 +2089,13 @@
         <w:t xml:space="preserve"> und </w:t>
       </w:r>
       <w:r>
-        <w:t>ein Sanity</w:t>
-      </w:r>
+        <w:t xml:space="preserve">ein </w:t>
+      </w:r>
+      <w:proofErr w:type="spellStart"/>
+      <w:r>
+        <w:t>Sanity</w:t>
+      </w:r>
+      <w:proofErr w:type="spellEnd"/>
       <w:r>
         <w:t xml:space="preserve"> </w:t>
       </w:r>
@@ -2089,7 +2245,15 @@
         <w:t>.</w:t>
       </w:r>
       <w:r>
-        <w:t xml:space="preserve"> Hier war kein exzessives Data-Cleaning nötig, da </w:t>
+        <w:t xml:space="preserve"> Hier war kein exzessives Data-</w:t>
+      </w:r>
+      <w:proofErr w:type="spellStart"/>
+      <w:r>
+        <w:t>Cleaning</w:t>
+      </w:r>
+      <w:proofErr w:type="spellEnd"/>
+      <w:r>
+        <w:t xml:space="preserve"> nötig, da </w:t>
       </w:r>
       <w:r>
         <w:t xml:space="preserve">diese bereits </w:t>
@@ -2120,7 +2284,7 @@
           <w:noProof/>
         </w:rPr>
         <w:drawing>
-          <wp:anchor distT="0" distB="0" distL="114300" distR="114300" simplePos="0" relativeHeight="251672576" behindDoc="0" locked="0" layoutInCell="1" allowOverlap="1" wp14:anchorId="461C1CE2" wp14:editId="00099564">
+          <wp:anchor distT="0" distB="0" distL="114300" distR="114300" simplePos="0" relativeHeight="251672576" behindDoc="0" locked="0" layoutInCell="1" allowOverlap="1" wp14:anchorId="461C1CE2" wp14:editId="42DD212B">
             <wp:simplePos x="0" y="0"/>
             <wp:positionH relativeFrom="margin">
               <wp:posOffset>3376930</wp:posOffset>
@@ -2272,7 +2436,7 @@
           <w:noProof/>
         </w:rPr>
         <w:drawing>
-          <wp:anchor distT="0" distB="0" distL="114300" distR="114300" simplePos="0" relativeHeight="251673600" behindDoc="0" locked="0" layoutInCell="1" allowOverlap="1" wp14:anchorId="2A91E536" wp14:editId="79E55A70">
+          <wp:anchor distT="0" distB="0" distL="114300" distR="114300" simplePos="0" relativeHeight="251673600" behindDoc="0" locked="0" layoutInCell="1" allowOverlap="1" wp14:anchorId="2A91E536" wp14:editId="0E7F4094">
             <wp:simplePos x="0" y="0"/>
             <wp:positionH relativeFrom="margin">
               <wp:align>left</wp:align>
@@ -2344,7 +2508,15 @@
     </w:p>
     <w:p>
       <w:r>
-        <w:t xml:space="preserve">Diesmal wurde ein Barplot verwendet, da dies sich hier anbietet, da </w:t>
+        <w:t xml:space="preserve">Diesmal wurde ein </w:t>
+      </w:r>
+      <w:proofErr w:type="spellStart"/>
+      <w:r>
+        <w:t>Barplot</w:t>
+      </w:r>
+      <w:proofErr w:type="spellEnd"/>
+      <w:r>
+        <w:t xml:space="preserve"> verwendet, da dies sich hier anbietet, da </w:t>
       </w:r>
       <w:r>
         <w:t xml:space="preserve">x </w:t>
@@ -2507,7 +2679,15 @@
         <w:t xml:space="preserve">Theoretisch hätte man </w:t>
       </w:r>
       <w:r>
-        <w:t xml:space="preserve">auch ein Lineplot mit jeweils einer Linie pro </w:t>
+        <w:t xml:space="preserve">auch ein </w:t>
+      </w:r>
+      <w:proofErr w:type="spellStart"/>
+      <w:r>
+        <w:t>Lineplot</w:t>
+      </w:r>
+      <w:proofErr w:type="spellEnd"/>
+      <w:r>
+        <w:t xml:space="preserve"> mit jeweils einer Linie pro </w:t>
       </w:r>
       <w:r>
         <w:t>Art verwenden können.</w:t>
@@ -2518,7 +2698,15 @@
     </w:p>
     <w:p>
       <w:r>
-        <w:t xml:space="preserve">Hier wurde nun ein Binning auf das Jahr angewendet und </w:t>
+        <w:t xml:space="preserve">Hier wurde nun ein </w:t>
+      </w:r>
+      <w:proofErr w:type="spellStart"/>
+      <w:r>
+        <w:t>Binning</w:t>
+      </w:r>
+      <w:proofErr w:type="spellEnd"/>
+      <w:r>
+        <w:t xml:space="preserve"> auf das Jahr angewendet und </w:t>
       </w:r>
       <w:r>
         <w:t xml:space="preserve">dabei die Energiemengen der </w:t>
@@ -2579,7 +2767,7 @@
           <w:noProof/>
         </w:rPr>
         <w:drawing>
-          <wp:anchor distT="0" distB="0" distL="114300" distR="114300" simplePos="0" relativeHeight="251675648" behindDoc="0" locked="0" layoutInCell="1" allowOverlap="1" wp14:anchorId="46A62E3F" wp14:editId="35758E6A">
+          <wp:anchor distT="0" distB="0" distL="114300" distR="114300" simplePos="0" relativeHeight="251675648" behindDoc="0" locked="0" layoutInCell="1" allowOverlap="1" wp14:anchorId="46A62E3F" wp14:editId="541A42BD">
             <wp:simplePos x="0" y="0"/>
             <wp:positionH relativeFrom="margin">
               <wp:align>left</wp:align>
@@ -2652,14 +2840,30 @@
     </w:p>
     <w:p>
       <w:r>
-        <w:t>Die Zuordnung wurde durch ein Binning gelöst</w:t>
+        <w:t xml:space="preserve">Die Zuordnung wurde durch ein </w:t>
+      </w:r>
+      <w:proofErr w:type="spellStart"/>
+      <w:r>
+        <w:t>Binning</w:t>
+      </w:r>
+      <w:proofErr w:type="spellEnd"/>
+      <w:r>
+        <w:t xml:space="preserve"> gelöst</w:t>
       </w:r>
       <w:r>
         <w:t xml:space="preserve">, wobei so ein ordinaler Datentyp entstand. Ordinal bedeutet, dass es sich um ein Kategorieller Datentyp handelt, dieser allerdings logisch geordnet werden kann. </w:t>
       </w:r>
       <w:r>
         <w:br/>
-        <w:t>Ob diese Abstufung sinn macht, kommt immer auf den Use Case an. Beispielsweise kann so eine Variable für ein Laienpublikum «greifbarer» gemacht werden.</w:t>
+        <w:t xml:space="preserve">Ob diese Abstufung </w:t>
+      </w:r>
+      <w:proofErr w:type="spellStart"/>
+      <w:r>
+        <w:t>sinn</w:t>
+      </w:r>
+      <w:proofErr w:type="spellEnd"/>
+      <w:r>
+        <w:t xml:space="preserve"> macht, kommt immer auf den Use Case an. Beispielsweise kann so eine Variable für ein Laienpublikum «greifbarer» gemacht werden.</w:t>
       </w:r>
     </w:p>
     <w:p>
@@ -2676,7 +2880,15 @@
       </w:r>
       <w:r>
         <w:lastRenderedPageBreak/>
-        <w:t>LE4: Grammar of Graphics</w:t>
+        <w:t xml:space="preserve">LE4: Grammar </w:t>
+      </w:r>
+      <w:proofErr w:type="spellStart"/>
+      <w:r>
+        <w:t>of</w:t>
+      </w:r>
+      <w:proofErr w:type="spellEnd"/>
+      <w:r>
+        <w:t xml:space="preserve"> Graphics</w:t>
       </w:r>
     </w:p>
     <w:p>
@@ -2689,14 +2901,24 @@
     </w:p>
     <w:p>
       <w:r>
-        <w:t xml:space="preserve">Die 'Grammar of Graphics' </w:t>
+        <w:t xml:space="preserve">Die 'Grammar </w:t>
+      </w:r>
+      <w:proofErr w:type="spellStart"/>
+      <w:r>
+        <w:t>of</w:t>
+      </w:r>
+      <w:proofErr w:type="spellEnd"/>
+      <w:r>
+        <w:t xml:space="preserve"> Graphics' </w:t>
       </w:r>
       <w:r>
         <w:t>(</w:t>
       </w:r>
+      <w:proofErr w:type="spellStart"/>
       <w:r>
         <w:t>GoG</w:t>
       </w:r>
+      <w:proofErr w:type="spellEnd"/>
       <w:r>
         <w:t xml:space="preserve">) </w:t>
       </w:r>
@@ -2707,10 +2929,31 @@
         <w:br/>
       </w:r>
       <w:r>
-        <w:t xml:space="preserve">Anstatt traditionelle, festgelegte Diagrammtypen in den Vordergrund zu stellen, bietet GoG ein modulares Framework, welches auf einem </w:t>
-      </w:r>
-      <w:r>
-        <w:t xml:space="preserve">layered approach </w:t>
+        <w:t xml:space="preserve">Anstatt traditionelle, festgelegte Diagrammtypen in den Vordergrund zu stellen, bietet </w:t>
+      </w:r>
+      <w:proofErr w:type="spellStart"/>
+      <w:r>
+        <w:t>GoG</w:t>
+      </w:r>
+      <w:proofErr w:type="spellEnd"/>
+      <w:r>
+        <w:t xml:space="preserve"> ein modulares Framework, welches auf einem </w:t>
+      </w:r>
+      <w:proofErr w:type="spellStart"/>
+      <w:r>
+        <w:t>layered</w:t>
+      </w:r>
+      <w:proofErr w:type="spellEnd"/>
+      <w:r>
+        <w:t xml:space="preserve"> </w:t>
+      </w:r>
+      <w:proofErr w:type="spellStart"/>
+      <w:r>
+        <w:t>approach</w:t>
+      </w:r>
+      <w:proofErr w:type="spellEnd"/>
+      <w:r>
+        <w:t xml:space="preserve"> </w:t>
       </w:r>
       <w:r>
         <w:t xml:space="preserve">basiert. </w:t>
@@ -2784,7 +3027,23 @@
     </w:p>
     <w:p>
       <w:r>
-        <w:t>Hier wird das «diamonds» Datenset vom Python Package «plotnine» verwenden.</w:t>
+        <w:t>Hier wird das «</w:t>
+      </w:r>
+      <w:proofErr w:type="spellStart"/>
+      <w:r>
+        <w:t>diamonds</w:t>
+      </w:r>
+      <w:proofErr w:type="spellEnd"/>
+      <w:r>
+        <w:t>» Datenset vom Python Package «</w:t>
+      </w:r>
+      <w:proofErr w:type="spellStart"/>
+      <w:r>
+        <w:t>plotnine</w:t>
+      </w:r>
+      <w:proofErr w:type="spellEnd"/>
+      <w:r>
+        <w:t>» verwenden.</w:t>
       </w:r>
       <w:r>
         <w:br/>
@@ -2809,27 +3068,47 @@
       <w:pPr>
         <w:pStyle w:val="berschrift3"/>
       </w:pPr>
+      <w:proofErr w:type="spellStart"/>
       <w:r>
         <w:t>Layer</w:t>
       </w:r>
       <w:r>
-        <w:t xml:space="preserve">s: </w:t>
+        <w:t>s</w:t>
+      </w:r>
+      <w:proofErr w:type="spellEnd"/>
+      <w:r>
+        <w:t xml:space="preserve">: </w:t>
       </w:r>
       <w:r>
         <w:t>Dat</w:t>
       </w:r>
       <w:r>
-        <w:t>a &amp; Aesthetics</w:t>
-      </w:r>
+        <w:t xml:space="preserve">a &amp; </w:t>
+      </w:r>
+      <w:proofErr w:type="spellStart"/>
+      <w:r>
+        <w:t>Aesthetics</w:t>
+      </w:r>
+      <w:proofErr w:type="spellEnd"/>
       <w:r>
         <w:t xml:space="preserve"> &amp;</w:t>
       </w:r>
       <w:r>
         <w:t xml:space="preserve"> </w:t>
       </w:r>
-      <w:r>
-        <w:t>Geometric objects</w:t>
-      </w:r>
+      <w:proofErr w:type="spellStart"/>
+      <w:r>
+        <w:t>Geometric</w:t>
+      </w:r>
+      <w:proofErr w:type="spellEnd"/>
+      <w:r>
+        <w:t xml:space="preserve"> </w:t>
+      </w:r>
+      <w:proofErr w:type="spellStart"/>
+      <w:r>
+        <w:t>objects</w:t>
+      </w:r>
+      <w:proofErr w:type="spellEnd"/>
       <w:r>
         <w:t>:</w:t>
       </w:r>
@@ -2839,7 +3118,15 @@
         <w:t xml:space="preserve">Dies sind die Grundbausteine </w:t>
       </w:r>
       <w:r>
-        <w:t xml:space="preserve">des Grammar of Graphics und werden immer </w:t>
+        <w:t xml:space="preserve">des Grammar </w:t>
+      </w:r>
+      <w:proofErr w:type="spellStart"/>
+      <w:r>
+        <w:t>of</w:t>
+      </w:r>
+      <w:proofErr w:type="spellEnd"/>
+      <w:r>
+        <w:t xml:space="preserve"> Graphics und werden immer </w:t>
       </w:r>
       <w:r>
         <w:t>benötigt,</w:t>
@@ -2891,7 +3178,15 @@
         <w:t xml:space="preserve">muss ein Mapping </w:t>
       </w:r>
       <w:r>
-        <w:t>von den Attributen der Daten auf verschiedenen Aestetics erfolgen.</w:t>
+        <w:t xml:space="preserve">von den Attributen der Daten auf verschiedenen </w:t>
+      </w:r>
+      <w:proofErr w:type="spellStart"/>
+      <w:r>
+        <w:t>Aestetics</w:t>
+      </w:r>
+      <w:proofErr w:type="spellEnd"/>
+      <w:r>
+        <w:t xml:space="preserve"> erfolgen.</w:t>
       </w:r>
       <w:r>
         <w:br/>
@@ -2931,7 +3226,23 @@
         <w:t xml:space="preserve">Dies können Punkte (Scatterplot), </w:t>
       </w:r>
       <w:r>
-        <w:t>Bars (Barchart), Linie (Lineplot) usw. sein.</w:t>
+        <w:t>Bars (</w:t>
+      </w:r>
+      <w:proofErr w:type="spellStart"/>
+      <w:r>
+        <w:t>Barchart</w:t>
+      </w:r>
+      <w:proofErr w:type="spellEnd"/>
+      <w:r>
+        <w:t>), Linie (</w:t>
+      </w:r>
+      <w:proofErr w:type="spellStart"/>
+      <w:r>
+        <w:t>Lineplot</w:t>
+      </w:r>
+      <w:proofErr w:type="spellEnd"/>
+      <w:r>
+        <w:t>) usw. sein.</w:t>
       </w:r>
     </w:p>
     <w:p>
@@ -3007,13 +3318,45 @@
     </w:p>
     <w:p>
       <w:r>
-        <w:t xml:space="preserve">Bezüglich Layers des GoG </w:t>
-      </w:r>
-      <w:r>
-        <w:t>können wir hier einerseits die Daten erkennen, sowohl auch die Aestetics mit de</w:t>
-      </w:r>
-      <w:r>
-        <w:t>m Mapping der Daten auf die x und y-achse.</w:t>
+        <w:t xml:space="preserve">Bezüglich </w:t>
+      </w:r>
+      <w:proofErr w:type="spellStart"/>
+      <w:r>
+        <w:t>Layers</w:t>
+      </w:r>
+      <w:proofErr w:type="spellEnd"/>
+      <w:r>
+        <w:t xml:space="preserve"> des </w:t>
+      </w:r>
+      <w:proofErr w:type="spellStart"/>
+      <w:r>
+        <w:t>GoG</w:t>
+      </w:r>
+      <w:proofErr w:type="spellEnd"/>
+      <w:r>
+        <w:t xml:space="preserve"> </w:t>
+      </w:r>
+      <w:r>
+        <w:t xml:space="preserve">können wir hier einerseits die Daten erkennen, sowohl auch die </w:t>
+      </w:r>
+      <w:proofErr w:type="spellStart"/>
+      <w:r>
+        <w:t>Aestetics</w:t>
+      </w:r>
+      <w:proofErr w:type="spellEnd"/>
+      <w:r>
+        <w:t xml:space="preserve"> mit de</w:t>
+      </w:r>
+      <w:r>
+        <w:t xml:space="preserve">m Mapping der Daten auf die x und </w:t>
+      </w:r>
+      <w:proofErr w:type="spellStart"/>
+      <w:r>
+        <w:t>y-achse</w:t>
+      </w:r>
+      <w:proofErr w:type="spellEnd"/>
+      <w:r>
+        <w:t>.</w:t>
       </w:r>
     </w:p>
     <w:p>
@@ -3105,21 +3448,85 @@
     <w:p>
       <w:pPr>
         <w:pStyle w:val="berschrift3"/>
-      </w:pPr>
-      <w:r>
+        <w:rPr>
+          <w:lang w:val="fr-CH"/>
+        </w:rPr>
+      </w:pPr>
+      <w:proofErr w:type="spellStart"/>
+      <w:r>
+        <w:rPr>
+          <w:lang w:val="fr-CH"/>
+        </w:rPr>
         <w:lastRenderedPageBreak/>
-        <w:t>Layers:</w:t>
-      </w:r>
-      <w:r>
-        <w:t xml:space="preserve"> Aesthetics</w:t>
-      </w:r>
-      <w:r>
+        <w:t>Layers</w:t>
+      </w:r>
+      <w:proofErr w:type="spellEnd"/>
+      <w:r>
+        <w:rPr>
+          <w:lang w:val="fr-CH"/>
+        </w:rPr>
+        <w:t>:</w:t>
+      </w:r>
+      <w:r>
+        <w:rPr>
+          <w:lang w:val="fr-CH"/>
+        </w:rPr>
+        <w:t xml:space="preserve"> </w:t>
+      </w:r>
+      <w:proofErr w:type="spellStart"/>
+      <w:r>
+        <w:rPr>
+          <w:lang w:val="fr-CH"/>
+        </w:rPr>
+        <w:t>Aesthetics</w:t>
+      </w:r>
+      <w:proofErr w:type="spellEnd"/>
+      <w:r>
+        <w:rPr>
+          <w:lang w:val="fr-CH"/>
+        </w:rPr>
         <w:t xml:space="preserve"> &amp; </w:t>
       </w:r>
-      <w:r>
-        <w:t>Geometric objects</w:t>
-      </w:r>
-      <w:r>
+      <w:proofErr w:type="spellStart"/>
+      <w:r>
+        <w:rPr>
+          <w:lang w:val="fr-CH"/>
+        </w:rPr>
+        <w:t>Geometric</w:t>
+      </w:r>
+      <w:proofErr w:type="spellEnd"/>
+      <w:r>
+        <w:rPr>
+          <w:lang w:val="fr-CH"/>
+        </w:rPr>
+        <w:t xml:space="preserve"> </w:t>
+      </w:r>
+      <w:proofErr w:type="spellStart"/>
+      <w:r>
+        <w:rPr>
+          <w:lang w:val="fr-CH"/>
+        </w:rPr>
+        <w:t>objects</w:t>
+      </w:r>
+      <w:proofErr w:type="spellEnd"/>
+      <w:r>
+        <w:rPr>
+          <w:lang w:val="fr-CH"/>
+        </w:rPr>
+        <w:t xml:space="preserve"> &amp; </w:t>
+      </w:r>
+      <w:proofErr w:type="spellStart"/>
+      <w:r>
+        <w:rPr>
+          <w:lang w:val="fr-CH"/>
+        </w:rPr>
+        <w:t>Statistics</w:t>
+      </w:r>
+      <w:proofErr w:type="spellEnd"/>
+      <w:r>
+        <w:rPr>
+          <w:lang w:val="fr-CH"/>
+        </w:rPr>
         <w:t>:</w:t>
       </w:r>
     </w:p>
@@ -3133,8 +3540,13 @@
       <w:r>
         <w:t xml:space="preserve">können wir weitere </w:t>
       </w:r>
-      <w:r>
-        <w:t>Aesthetics wie</w:t>
+      <w:proofErr w:type="spellStart"/>
+      <w:r>
+        <w:t>Aesthetics</w:t>
+      </w:r>
+      <w:proofErr w:type="spellEnd"/>
+      <w:r>
+        <w:t xml:space="preserve"> wie</w:t>
       </w:r>
       <w:r>
         <w:t xml:space="preserve"> </w:t>
@@ -3154,22 +3566,19 @@
     </w:p>
     <w:p>
       <w:r>
-        <w:rPr>
-          <w:noProof/>
-        </w:rPr>
         <w:drawing>
-          <wp:anchor distT="0" distB="0" distL="114300" distR="114300" simplePos="0" relativeHeight="251677696" behindDoc="0" locked="0" layoutInCell="1" allowOverlap="1" wp14:anchorId="02FDD0B8" wp14:editId="50221C2F">
+          <wp:anchor distT="0" distB="0" distL="114300" distR="114300" simplePos="0" relativeHeight="251677696" behindDoc="0" locked="0" layoutInCell="1" allowOverlap="1" wp14:anchorId="4991EE3E" wp14:editId="71DC2C3D">
             <wp:simplePos x="0" y="0"/>
             <wp:positionH relativeFrom="margin">
               <wp:align>left</wp:align>
             </wp:positionH>
             <wp:positionV relativeFrom="paragraph">
-              <wp:posOffset>1270</wp:posOffset>
+              <wp:posOffset>10795</wp:posOffset>
             </wp:positionV>
-            <wp:extent cx="3110865" cy="2333625"/>
-            <wp:effectExtent l="0" t="0" r="0" b="9525"/>
+            <wp:extent cx="3123565" cy="2343150"/>
+            <wp:effectExtent l="0" t="0" r="635" b="0"/>
             <wp:wrapSquare wrapText="bothSides"/>
-            <wp:docPr id="478210206" name="Grafik 1" descr="Ein Bild, das Text, Screenshot, Diagramm, Reihe enthält.&#10;&#10;Automatisch generierte Beschreibung"/>
+            <wp:docPr id="207786764" name="Grafik 1"/>
             <wp:cNvGraphicFramePr>
               <a:graphicFrameLocks xmlns:a="http://schemas.openxmlformats.org/drawingml/2006/main" noChangeAspect="1"/>
             </wp:cNvGraphicFramePr>
@@ -3177,7 +3586,7 @@
               <a:graphicData uri="http://schemas.openxmlformats.org/drawingml/2006/picture">
                 <pic:pic xmlns:pic="http://schemas.openxmlformats.org/drawingml/2006/picture">
                   <pic:nvPicPr>
-                    <pic:cNvPr id="478210206" name="Grafik 1" descr="Ein Bild, das Text, Screenshot, Diagramm, Reihe enthält.&#10;&#10;Automatisch generierte Beschreibung"/>
+                    <pic:cNvPr id="207786764" name=""/>
                     <pic:cNvPicPr/>
                   </pic:nvPicPr>
                   <pic:blipFill>
@@ -3195,7 +3604,7 @@
                   <pic:spPr>
                     <a:xfrm>
                       <a:off x="0" y="0"/>
-                      <a:ext cx="3110865" cy="2333625"/>
+                      <a:ext cx="3125902" cy="2344428"/>
                     </a:xfrm>
                     <a:prstGeom prst="rect">
                       <a:avLst/>
@@ -3234,20 +3643,72 @@
         <w:t xml:space="preserve">Um die Unterschiede trotzdem etwas besser zu erkennen, </w:t>
       </w:r>
       <w:r>
-        <w:t>wurde ein weiteres geometrisches Objekt hinzugefügt.</w:t>
-      </w:r>
-    </w:p>
-    <w:p>
-      <w:r>
-        <w:t xml:space="preserve">Dieses Objekt zeigt </w:t>
-      </w:r>
-      <w:r>
-        <w:t>jeweils eine Locally Weighted Regression nach Diamantfarbe.</w:t>
-      </w:r>
-    </w:p>
-    <w:p>
-      <w:r>
-        <w:t>Wie man erkennen kann, hat die Diamantfarbe einen möglichen Einfluss auf den Preis.</w:t>
+        <w:t xml:space="preserve">wurde </w:t>
+      </w:r>
+      <w:r>
+        <w:t xml:space="preserve">eine Statistik </w:t>
+      </w:r>
+      <w:r>
+        <w:t>hinzugefügt.</w:t>
+      </w:r>
+    </w:p>
+    <w:p>
+      <w:r>
+        <w:t>Diese</w:t>
+      </w:r>
+      <w:r>
+        <w:t xml:space="preserve"> Statistik </w:t>
+      </w:r>
+      <w:r>
+        <w:t xml:space="preserve">zeigt </w:t>
+      </w:r>
+      <w:r>
+        <w:t xml:space="preserve">jeweils eine </w:t>
+      </w:r>
+      <w:proofErr w:type="spellStart"/>
+      <w:r>
+        <w:t>Locally</w:t>
+      </w:r>
+      <w:proofErr w:type="spellEnd"/>
+      <w:r>
+        <w:t xml:space="preserve"> </w:t>
+      </w:r>
+      <w:proofErr w:type="spellStart"/>
+      <w:r>
+        <w:t>Weighted</w:t>
+      </w:r>
+      <w:proofErr w:type="spellEnd"/>
+      <w:r>
+        <w:t xml:space="preserve"> Regression </w:t>
+      </w:r>
+      <w:r>
+        <w:t xml:space="preserve">mit Konfidenzintervall </w:t>
+      </w:r>
+      <w:r>
+        <w:t>nach Diamantfarbe.</w:t>
+      </w:r>
+    </w:p>
+    <w:p>
+      <w:r>
+        <w:t xml:space="preserve">Die Regressionen sind </w:t>
+      </w:r>
+      <w:r>
+        <w:t xml:space="preserve">unterschiedlich, weshalb </w:t>
+      </w:r>
+      <w:r>
+        <w:t xml:space="preserve">somit </w:t>
+      </w:r>
+      <w:r>
+        <w:t>die Diamantfarbe einen möglichen Einfluss auf den Preis</w:t>
+      </w:r>
+      <w:r>
+        <w:t xml:space="preserve"> </w:t>
+      </w:r>
+      <w:r>
+        <w:t>hat</w:t>
+      </w:r>
+      <w:r>
+        <w:t>.</w:t>
       </w:r>
     </w:p>
     <w:p>
@@ -3258,7 +3719,15 @@
         <w:t>die Klassen etwas besser unterscheiden zu können, gibt es ein weiterer Layer i</w:t>
       </w:r>
       <w:r>
-        <w:t>m GoG, welcher wir nutzen können</w:t>
+        <w:t xml:space="preserve">m </w:t>
+      </w:r>
+      <w:proofErr w:type="spellStart"/>
+      <w:r>
+        <w:t>GoG</w:t>
+      </w:r>
+      <w:proofErr w:type="spellEnd"/>
+      <w:r>
+        <w:t>, welcher wir nutzen können</w:t>
       </w:r>
       <w:r>
         <w:t>:</w:t>
@@ -3271,17 +3740,38 @@
       <w:r>
         <w:t xml:space="preserve">Layer: </w:t>
       </w:r>
-      <w:r>
-        <w:t>Facets:</w:t>
-      </w:r>
-    </w:p>
-    <w:p>
-      <w:r>
-        <w:t>Bei diesem Layer handelt es sich um Facets.</w:t>
+      <w:proofErr w:type="spellStart"/>
+      <w:r>
+        <w:t>Facets</w:t>
+      </w:r>
+      <w:proofErr w:type="spellEnd"/>
+      <w:r>
+        <w:t>:</w:t>
+      </w:r>
+    </w:p>
+    <w:p>
+      <w:r>
+        <w:t xml:space="preserve">Bei diesem Layer handelt es sich um </w:t>
+      </w:r>
+      <w:proofErr w:type="spellStart"/>
+      <w:r>
+        <w:t>Facets</w:t>
+      </w:r>
+      <w:proofErr w:type="spellEnd"/>
+      <w:r>
+        <w:t>.</w:t>
       </w:r>
       <w:r>
         <w:br/>
-        <w:t xml:space="preserve">Beim Faceting handelt es sich um ein Aufsplitten des Datensets, wobei </w:t>
+        <w:t xml:space="preserve">Beim </w:t>
+      </w:r>
+      <w:proofErr w:type="spellStart"/>
+      <w:r>
+        <w:t>Faceting</w:t>
+      </w:r>
+      <w:proofErr w:type="spellEnd"/>
+      <w:r>
+        <w:t xml:space="preserve"> handelt es sich um ein Aufsplitten des Datensets, wobei </w:t>
       </w:r>
       <w:r>
         <w:t>diese Splits</w:t>
@@ -3321,25 +3811,33 @@
         <w:t>D</w:t>
       </w:r>
       <w:r>
-        <w:t xml:space="preserve">iese «subplots» </w:t>
-      </w:r>
-      <w:r>
-        <w:t>teilen sich üblicherweise die gleiche Skala</w:t>
-      </w:r>
-      <w:r>
-        <w:t xml:space="preserve"> um die Vergleichbarkeit der einzelnen Plots beizubehalten.</w:t>
-      </w:r>
-    </w:p>
-    <w:p>
-      <w:r>
-        <w:rPr>
-          <w:noProof/>
-        </w:rPr>
+        <w:t>iese «</w:t>
+      </w:r>
+      <w:proofErr w:type="spellStart"/>
+      <w:r>
+        <w:t>subplots</w:t>
+      </w:r>
+      <w:proofErr w:type="spellEnd"/>
+      <w:r>
+        <w:t xml:space="preserve">» </w:t>
+      </w:r>
+      <w:r>
+        <w:t xml:space="preserve">teilen sich üblicherweise die gleiche </w:t>
+      </w:r>
+      <w:r>
+        <w:t xml:space="preserve">Achse(n) </w:t>
+      </w:r>
+      <w:r>
+        <w:t>um die Vergleichbarkeit der einzelnen Plots beizubehalten.</w:t>
+      </w:r>
+    </w:p>
+    <w:p>
+      <w:r>
         <w:drawing>
-          <wp:inline distT="0" distB="0" distL="0" distR="0" wp14:anchorId="265EF2EC" wp14:editId="0776ECD2">
+          <wp:inline distT="0" distB="0" distL="0" distR="0" wp14:anchorId="5E9AA575" wp14:editId="7E23664E">
             <wp:extent cx="5760720" cy="2880360"/>
             <wp:effectExtent l="0" t="0" r="0" b="0"/>
-            <wp:docPr id="818656427" name="Grafik 1" descr="Ein Bild, das Diagramm, Reihe, Screenshot, Text enthält.&#10;&#10;Automatisch generierte Beschreibung"/>
+            <wp:docPr id="1422034531" name="Grafik 1" descr="Ein Bild, das Diagramm, Text enthält.&#10;&#10;Automatisch generierte Beschreibung"/>
             <wp:cNvGraphicFramePr>
               <a:graphicFrameLocks xmlns:a="http://schemas.openxmlformats.org/drawingml/2006/main" noChangeAspect="1"/>
             </wp:cNvGraphicFramePr>
@@ -3347,7 +3845,7 @@
               <a:graphicData uri="http://schemas.openxmlformats.org/drawingml/2006/picture">
                 <pic:pic xmlns:pic="http://schemas.openxmlformats.org/drawingml/2006/picture">
                   <pic:nvPicPr>
-                    <pic:cNvPr id="818656427" name="Grafik 1" descr="Ein Bild, das Diagramm, Reihe, Screenshot, Text enthält.&#10;&#10;Automatisch generierte Beschreibung"/>
+                    <pic:cNvPr id="1422034531" name="Grafik 1" descr="Ein Bild, das Diagramm, Text enthält.&#10;&#10;Automatisch generierte Beschreibung"/>
                     <pic:cNvPicPr/>
                   </pic:nvPicPr>
                   <pic:blipFill>
@@ -3374,16 +3872,37 @@
     </w:p>
     <w:p>
       <w:r>
-        <w:t xml:space="preserve">In diesem Plot wurde ein facet wrap verwendet, wobei </w:t>
+        <w:t xml:space="preserve">In diesem Plot wurde ein </w:t>
+      </w:r>
+      <w:proofErr w:type="spellStart"/>
+      <w:r>
+        <w:t>facet</w:t>
+      </w:r>
+      <w:proofErr w:type="spellEnd"/>
+      <w:r>
+        <w:t xml:space="preserve"> </w:t>
+      </w:r>
+      <w:proofErr w:type="spellStart"/>
+      <w:r>
+        <w:t>wrap</w:t>
+      </w:r>
+      <w:proofErr w:type="spellEnd"/>
+      <w:r>
+        <w:t xml:space="preserve"> verwendet, wobei </w:t>
       </w:r>
       <w:r>
         <w:t xml:space="preserve">jedes </w:t>
       </w:r>
+      <w:proofErr w:type="spellStart"/>
       <w:r>
         <w:t>S</w:t>
       </w:r>
       <w:r>
-        <w:t>ubplot einer Farbe entspricht.</w:t>
+        <w:t>ubplot</w:t>
+      </w:r>
+      <w:proofErr w:type="spellEnd"/>
+      <w:r>
+        <w:t xml:space="preserve"> einer Farbe entspricht.</w:t>
       </w:r>
       <w:r>
         <w:br/>
@@ -3392,10 +3911,23 @@
         <w:t>Auf den</w:t>
       </w:r>
       <w:r>
-        <w:t xml:space="preserve"> jewiligen</w:t>
-      </w:r>
-      <w:r>
-        <w:t xml:space="preserve"> Subplots sind nun wirklich nur die </w:t>
+        <w:t xml:space="preserve"> </w:t>
+      </w:r>
+      <w:proofErr w:type="spellStart"/>
+      <w:r>
+        <w:t>jewiligen</w:t>
+      </w:r>
+      <w:proofErr w:type="spellEnd"/>
+      <w:r>
+        <w:t xml:space="preserve"> </w:t>
+      </w:r>
+      <w:proofErr w:type="spellStart"/>
+      <w:r>
+        <w:t>Subplots</w:t>
+      </w:r>
+      <w:proofErr w:type="spellEnd"/>
+      <w:r>
+        <w:t xml:space="preserve"> sind nun wirklich nur die </w:t>
       </w:r>
       <w:r>
         <w:t>Datenpunkte vorhanden, welche zu der entsprechenden Klasse gehört.</w:t>
@@ -3407,13 +3939,37 @@
         <w:t>und kann besser interpretiert werden.</w:t>
       </w:r>
       <w:r>
-        <w:t xml:space="preserve">  </w:t>
-      </w:r>
-      <w:r>
-        <w:br/>
-      </w:r>
-      <w:r>
-        <w:t>In ggplot gibt es auch ein facet grid Objekt, mit welchem eine weitere Dimension dargestellt werden kann.</w:t>
+        <w:t xml:space="preserve"> </w:t>
+      </w:r>
+      <w:r>
+        <w:t xml:space="preserve"> </w:t>
+      </w:r>
+      <w:r>
+        <w:t>In gg</w:t>
+      </w:r>
+      <w:proofErr w:type="spellStart"/>
+      <w:r>
+        <w:t>plot</w:t>
+      </w:r>
+      <w:proofErr w:type="spellEnd"/>
+      <w:r>
+        <w:t xml:space="preserve"> gibt es auch ein </w:t>
+      </w:r>
+      <w:proofErr w:type="spellStart"/>
+      <w:r>
+        <w:t>facet</w:t>
+      </w:r>
+      <w:proofErr w:type="spellEnd"/>
+      <w:r>
+        <w:t xml:space="preserve"> </w:t>
+      </w:r>
+      <w:proofErr w:type="spellStart"/>
+      <w:r>
+        <w:t>grid</w:t>
+      </w:r>
+      <w:proofErr w:type="spellEnd"/>
+      <w:r>
+        <w:t xml:space="preserve"> Objekt, mit welchem eine weitere Dimension dargestellt werden kann.</w:t>
       </w:r>
       <w:r>
         <w:br/>
@@ -4697,6 +5253,7 @@
   <w:style w:type="character" w:default="1" w:styleId="Absatz-Standardschriftart">
     <w:name w:val="Default Paragraph Font"/>
     <w:uiPriority w:val="1"/>
+    <w:semiHidden/>
     <w:unhideWhenUsed/>
   </w:style>
   <w:style w:type="table" w:default="1" w:styleId="NormaleTabelle">

</xml_diff>

<commit_message>
added LE5, umfrage to be added
</commit_message>
<xml_diff>
--- a/report.docx
+++ b/report.docx
@@ -51,29 +51,13 @@
     </w:p>
     <w:p>
       <w:r>
-        <w:t>Um die unterschiedlichen Diagrammtypen zu illustrieren, wird das «</w:t>
-      </w:r>
-      <w:proofErr w:type="spellStart"/>
-      <w:r>
-        <w:t>taxi</w:t>
-      </w:r>
-      <w:proofErr w:type="spellEnd"/>
-      <w:r>
-        <w:t xml:space="preserve">» Dataset aus </w:t>
+        <w:t xml:space="preserve">Um die unterschiedlichen Diagrammtypen zu illustrieren, wird das «taxi» Dataset aus </w:t>
       </w:r>
       <w:r>
         <w:t xml:space="preserve">der Python Library </w:t>
       </w:r>
       <w:r>
-        <w:t>«</w:t>
-      </w:r>
-      <w:proofErr w:type="spellStart"/>
-      <w:r>
-        <w:t>Seaborn</w:t>
-      </w:r>
-      <w:proofErr w:type="spellEnd"/>
-      <w:r>
-        <w:t>» verwendet</w:t>
+        <w:t>«Seaborn» verwendet</w:t>
       </w:r>
       <w:r>
         <w:t>. Dieses Set beinhaltet Daten zu Taxifahrten, einschließlich Start- und Endzeitpunkten sowie den jeweiligen Ortschaften. Zusätzliche Informationen zur Fahrt, wie Preis, Zahlungsmethode oder Trinkgeld, sind ebenfalls verfügbar.</w:t>
@@ -867,15 +851,7 @@
         <w:t>Aussage über</w:t>
       </w:r>
       <w:r>
-        <w:t xml:space="preserve"> den </w:t>
-      </w:r>
-      <w:proofErr w:type="spellStart"/>
-      <w:r>
-        <w:t>Skewness</w:t>
-      </w:r>
-      <w:proofErr w:type="spellEnd"/>
-      <w:r>
-        <w:t xml:space="preserve"> </w:t>
+        <w:t xml:space="preserve"> den Skewness </w:t>
       </w:r>
       <w:r>
         <w:t xml:space="preserve">/ Verteilungsart </w:t>
@@ -952,15 +928,7 @@
         <w:t xml:space="preserve">Ein weiterer bedeutender Aspekt, der berücksichtigt werden muss, ist </w:t>
       </w:r>
       <w:r>
-        <w:t>der «</w:t>
-      </w:r>
-      <w:proofErr w:type="spellStart"/>
-      <w:r>
-        <w:t>Cognitive</w:t>
-      </w:r>
-      <w:proofErr w:type="spellEnd"/>
-      <w:r>
-        <w:t xml:space="preserve"> Load»</w:t>
+        <w:t>der «Cognitive Load»</w:t>
       </w:r>
       <w:r>
         <w:t xml:space="preserve">, also wie viele Informationen in einem Diagramm </w:t>
@@ -1057,7 +1025,6 @@
       <w:r>
         <w:t>Das Iris Datenset beinhaltet vier Features (</w:t>
       </w:r>
-      <w:proofErr w:type="spellStart"/>
       <w:r>
         <w:t>sepal_wi</w:t>
       </w:r>
@@ -1065,33 +1032,14 @@
         <w:t>d</w:t>
       </w:r>
       <w:r>
-        <w:t>th</w:t>
-      </w:r>
-      <w:proofErr w:type="spellEnd"/>
-      <w:r>
-        <w:t>/</w:t>
-      </w:r>
-      <w:proofErr w:type="spellStart"/>
+        <w:t xml:space="preserve">th/length, </w:t>
+      </w:r>
+      <w:r>
+        <w:t>petal_width/</w:t>
+      </w:r>
       <w:r>
         <w:t>length</w:t>
       </w:r>
-      <w:proofErr w:type="spellEnd"/>
-      <w:r>
-        <w:t xml:space="preserve">, </w:t>
-      </w:r>
-      <w:proofErr w:type="spellStart"/>
-      <w:r>
-        <w:t>petal_width</w:t>
-      </w:r>
-      <w:proofErr w:type="spellEnd"/>
-      <w:r>
-        <w:t>/</w:t>
-      </w:r>
-      <w:proofErr w:type="spellStart"/>
-      <w:r>
-        <w:t>length</w:t>
-      </w:r>
-      <w:proofErr w:type="spellEnd"/>
       <w:r>
         <w:t>)</w:t>
       </w:r>
@@ -1100,22 +1048,7 @@
       </w:r>
       <w:r>
         <w:br/>
-      </w:r>
-      <w:proofErr w:type="spellStart"/>
-      <w:r>
-        <w:t>Petal</w:t>
-      </w:r>
-      <w:proofErr w:type="spellEnd"/>
-      <w:r>
-        <w:t xml:space="preserve"> und </w:t>
-      </w:r>
-      <w:proofErr w:type="spellStart"/>
-      <w:r>
-        <w:t>Sepal</w:t>
-      </w:r>
-      <w:proofErr w:type="spellEnd"/>
-      <w:r>
-        <w:t xml:space="preserve"> referenzieren dabei auf das Blütenblatt respektive Kelchblatt.</w:t>
+        <w:t>Petal und Sepal referenzieren dabei auf das Blütenblatt respektive Kelchblatt.</w:t>
       </w:r>
     </w:p>
     <w:p>
@@ -1259,23 +1192,7 @@
         <w:t xml:space="preserve"> nun erkennen, dass sich «versicolor»</w:t>
       </w:r>
       <w:r>
-        <w:t xml:space="preserve"> viel näher an «</w:t>
-      </w:r>
-      <w:proofErr w:type="spellStart"/>
-      <w:r>
-        <w:t>virginica</w:t>
-      </w:r>
-      <w:proofErr w:type="spellEnd"/>
-      <w:r>
-        <w:t>» befindet als «</w:t>
-      </w:r>
-      <w:proofErr w:type="spellStart"/>
-      <w:r>
-        <w:t>setosa</w:t>
-      </w:r>
-      <w:proofErr w:type="spellEnd"/>
-      <w:r>
-        <w:t>»</w:t>
+        <w:t xml:space="preserve"> viel näher an «virginica» befindet als «setosa»</w:t>
       </w:r>
       <w:r>
         <w:t xml:space="preserve">. Auch lassen sich so </w:t>
@@ -1384,23 +1301,7 @@
         <w:br/>
       </w:r>
       <w:r>
-        <w:t>Nun lassen sich nur noch zwei Gruppierungen erkennen. «</w:t>
-      </w:r>
-      <w:proofErr w:type="spellStart"/>
-      <w:r>
-        <w:t>versincolor</w:t>
-      </w:r>
-      <w:proofErr w:type="spellEnd"/>
-      <w:r>
-        <w:t>» sowie «</w:t>
-      </w:r>
-      <w:proofErr w:type="spellStart"/>
-      <w:r>
-        <w:t>virginica</w:t>
-      </w:r>
-      <w:proofErr w:type="spellEnd"/>
-      <w:r>
-        <w:t xml:space="preserve">» lassen sich voneinander nicht mehr unterscheiden, da </w:t>
+        <w:t xml:space="preserve">Nun lassen sich nur noch zwei Gruppierungen erkennen. «versincolor» sowie «virginica» lassen sich voneinander nicht mehr unterscheiden, da </w:t>
       </w:r>
       <w:r>
         <w:t xml:space="preserve">diese laufend ineinander verschmelzen. </w:t>
@@ -1420,13 +1321,8 @@
     </w:p>
     <w:p/>
     <w:p>
-      <w:proofErr w:type="spellStart"/>
-      <w:r>
-        <w:t>Berins</w:t>
-      </w:r>
-      <w:proofErr w:type="spellEnd"/>
-      <w:r>
-        <w:t xml:space="preserve"> Variable</w:t>
+      <w:r>
+        <w:t>Berins Variable</w:t>
       </w:r>
       <w:r>
         <w:t xml:space="preserve"> der Position kann mit dem Gesetz der Nähe korrelieren</w:t>
@@ -1586,23 +1482,10 @@
         <w:t>Im nebenstehenden Plot wurde</w:t>
       </w:r>
       <w:r>
-        <w:t>n die Datenpunkte von «</w:t>
-      </w:r>
-      <w:proofErr w:type="spellStart"/>
-      <w:r>
-        <w:t>virginica</w:t>
-      </w:r>
-      <w:proofErr w:type="spellEnd"/>
-      <w:r>
-        <w:t xml:space="preserve">» </w:t>
-      </w:r>
-      <w:proofErr w:type="spellStart"/>
-      <w:r>
-        <w:t>vergrösstert</w:t>
-      </w:r>
-      <w:proofErr w:type="spellEnd"/>
-      <w:r>
-        <w:t xml:space="preserve"> dargestellt</w:t>
+        <w:t xml:space="preserve">n die Datenpunkte von «virginica» </w:t>
+      </w:r>
+      <w:r>
+        <w:t>vergrösstert dargestellt</w:t>
       </w:r>
       <w:r>
         <w:t xml:space="preserve"> </w:t>
@@ -1766,21 +1649,8 @@
       <w:pPr>
         <w:pStyle w:val="berschrift3"/>
       </w:pPr>
-      <w:proofErr w:type="spellStart"/>
-      <w:r>
-        <w:t>Cognitive</w:t>
-      </w:r>
-      <w:proofErr w:type="spellEnd"/>
-      <w:r>
-        <w:t xml:space="preserve"> </w:t>
-      </w:r>
-      <w:proofErr w:type="spellStart"/>
-      <w:r>
-        <w:t>load</w:t>
-      </w:r>
-      <w:proofErr w:type="spellEnd"/>
-      <w:r>
-        <w:t>:</w:t>
+      <w:r>
+        <w:t>Cognitive load:</w:t>
       </w:r>
     </w:p>
     <w:p>
@@ -1850,70 +1720,57 @@
       <w:r>
         <w:t>«</w:t>
       </w:r>
-      <w:proofErr w:type="spellStart"/>
-      <w:r>
-        <w:t>Cognitive</w:t>
-      </w:r>
-      <w:proofErr w:type="spellEnd"/>
+      <w:r>
+        <w:t xml:space="preserve">Cognitive </w:t>
+      </w:r>
+      <w:r>
+        <w:t xml:space="preserve">Load» beschreibt </w:t>
+      </w:r>
+      <w:r>
+        <w:t xml:space="preserve">die Menge an </w:t>
+      </w:r>
+      <w:r>
+        <w:t>Informationen,</w:t>
+      </w:r>
+      <w:r>
+        <w:t xml:space="preserve"> die unser </w:t>
+      </w:r>
+      <w:r>
+        <w:t>Arbeits</w:t>
+      </w:r>
+      <w:r>
+        <w:t xml:space="preserve">gedächtnis verarbeiten kann. </w:t>
+      </w:r>
+    </w:p>
+    <w:p>
+      <w:r>
+        <w:t xml:space="preserve">Visualisierungen mit einer Menge verschachtelter Informationen </w:t>
+      </w:r>
+      <w:r>
+        <w:t xml:space="preserve">sind ein grösserer «Cognitive Load» </w:t>
+      </w:r>
+      <w:r>
+        <w:fldChar w:fldCharType="begin"/>
+      </w:r>
+      <w:r>
+        <w:instrText xml:space="preserve"> ADDIN ZOTERO_ITEM CSL_CITATION {"citationID":"iMumdJMZ","properties":{"formattedCitation":"[5]","plainCitation":"[5]","noteIndex":0},"citationItems":[{"id":232,"uris":["http://zotero.org/users/11064104/items/QW4VU299"],"itemData":{"id":232,"type":"motion_picture","abstract":"This video summarizes the research base on perception that provides a good foundation to help one design better visualizations for a particular audience and context.","dimensions":"10:14","source":"YouTube","title":"Now You See It: Lessons from Research on Perception for Design of Data Visualizations","title-short":"Now You See It","URL":"https://www.youtube.com/watch?v=66eE4rc5xU0","director":[{"literal":"Sherry Seethaler"}],"accessed":{"date-parts":[["2023",9,28]]},"issued":{"date-parts":[["2017",9,14]]}}}],"schema":"https://github.com/citation-style-language/schema/raw/master/csl-citation.json"} </w:instrText>
+      </w:r>
+      <w:r>
+        <w:fldChar w:fldCharType="separate"/>
+      </w:r>
+      <w:r>
+        <w:rPr>
+          <w:rFonts w:ascii="Calibri" w:hAnsi="Calibri" w:cs="Calibri"/>
+        </w:rPr>
+        <w:t>[5]</w:t>
+      </w:r>
+      <w:r>
+        <w:fldChar w:fldCharType="end"/>
+      </w:r>
       <w:r>
         <w:t xml:space="preserve"> </w:t>
       </w:r>
       <w:r>
-        <w:t xml:space="preserve">Load» beschreibt </w:t>
-      </w:r>
-      <w:r>
-        <w:t xml:space="preserve">die Menge an </w:t>
-      </w:r>
-      <w:r>
-        <w:t>Informationen,</w:t>
-      </w:r>
-      <w:r>
-        <w:t xml:space="preserve"> die unser </w:t>
-      </w:r>
-      <w:r>
-        <w:t>Arbeits</w:t>
-      </w:r>
-      <w:r>
-        <w:t xml:space="preserve">gedächtnis verarbeiten kann. </w:t>
-      </w:r>
-    </w:p>
-    <w:p>
-      <w:r>
-        <w:t xml:space="preserve">Visualisierungen mit einer Menge verschachtelter Informationen </w:t>
-      </w:r>
-      <w:r>
-        <w:t>sind ein grösserer «</w:t>
-      </w:r>
-      <w:proofErr w:type="spellStart"/>
-      <w:r>
-        <w:t>Cognitive</w:t>
-      </w:r>
-      <w:proofErr w:type="spellEnd"/>
-      <w:r>
-        <w:t xml:space="preserve"> Load» </w:t>
-      </w:r>
-      <w:r>
-        <w:fldChar w:fldCharType="begin"/>
-      </w:r>
-      <w:r>
-        <w:instrText xml:space="preserve"> ADDIN ZOTERO_ITEM CSL_CITATION {"citationID":"iMumdJMZ","properties":{"formattedCitation":"[5]","plainCitation":"[5]","noteIndex":0},"citationItems":[{"id":232,"uris":["http://zotero.org/users/11064104/items/QW4VU299"],"itemData":{"id":232,"type":"motion_picture","abstract":"This video summarizes the research base on perception that provides a good foundation to help one design better visualizations for a particular audience and context.","dimensions":"10:14","source":"YouTube","title":"Now You See It: Lessons from Research on Perception for Design of Data Visualizations","title-short":"Now You See It","URL":"https://www.youtube.com/watch?v=66eE4rc5xU0","director":[{"literal":"Sherry Seethaler"}],"accessed":{"date-parts":[["2023",9,28]]},"issued":{"date-parts":[["2017",9,14]]}}}],"schema":"https://github.com/citation-style-language/schema/raw/master/csl-citation.json"} </w:instrText>
-      </w:r>
-      <w:r>
-        <w:fldChar w:fldCharType="separate"/>
-      </w:r>
-      <w:r>
-        <w:rPr>
-          <w:rFonts w:ascii="Calibri" w:hAnsi="Calibri" w:cs="Calibri"/>
-        </w:rPr>
-        <w:t>[5]</w:t>
-      </w:r>
-      <w:r>
-        <w:fldChar w:fldCharType="end"/>
-      </w:r>
-      <w:r>
-        <w:t xml:space="preserve"> </w:t>
-      </w:r>
-      <w:r>
         <w:t xml:space="preserve">als solche mit weniger Informationen und brauchen somit je nach </w:t>
       </w:r>
       <w:r>
@@ -1929,15 +1786,7 @@
         <w:t xml:space="preserve"> (</w:t>
       </w:r>
       <w:r>
-        <w:t xml:space="preserve">Beispiel für eine Visualisierung mit grösserem </w:t>
-      </w:r>
-      <w:proofErr w:type="spellStart"/>
-      <w:r>
-        <w:t>Cognitive</w:t>
-      </w:r>
-      <w:proofErr w:type="spellEnd"/>
-      <w:r>
-        <w:t xml:space="preserve"> Load siehe Abbildung links</w:t>
+        <w:t>Beispiel für eine Visualisierung mit grösserem Cognitive Load siehe Abbildung links</w:t>
       </w:r>
       <w:r>
         <w:t>)</w:t>
@@ -2089,13 +1938,8 @@
         <w:t xml:space="preserve"> und </w:t>
       </w:r>
       <w:r>
-        <w:t xml:space="preserve">ein </w:t>
-      </w:r>
-      <w:proofErr w:type="spellStart"/>
-      <w:r>
-        <w:t>Sanity</w:t>
-      </w:r>
-      <w:proofErr w:type="spellEnd"/>
+        <w:t>ein Sanity</w:t>
+      </w:r>
       <w:r>
         <w:t xml:space="preserve"> </w:t>
       </w:r>
@@ -2245,15 +2089,7 @@
         <w:t>.</w:t>
       </w:r>
       <w:r>
-        <w:t xml:space="preserve"> Hier war kein exzessives Data-</w:t>
-      </w:r>
-      <w:proofErr w:type="spellStart"/>
-      <w:r>
-        <w:t>Cleaning</w:t>
-      </w:r>
-      <w:proofErr w:type="spellEnd"/>
-      <w:r>
-        <w:t xml:space="preserve"> nötig, da </w:t>
+        <w:t xml:space="preserve"> Hier war kein exzessives Data-Cleaning nötig, da </w:t>
       </w:r>
       <w:r>
         <w:t xml:space="preserve">diese bereits </w:t>
@@ -2284,7 +2120,7 @@
           <w:noProof/>
         </w:rPr>
         <w:drawing>
-          <wp:anchor distT="0" distB="0" distL="114300" distR="114300" simplePos="0" relativeHeight="251672576" behindDoc="0" locked="0" layoutInCell="1" allowOverlap="1" wp14:anchorId="461C1CE2" wp14:editId="42DD212B">
+          <wp:anchor distT="0" distB="0" distL="114300" distR="114300" simplePos="0" relativeHeight="251672576" behindDoc="0" locked="0" layoutInCell="1" allowOverlap="1" wp14:anchorId="461C1CE2" wp14:editId="58FFFAD1">
             <wp:simplePos x="0" y="0"/>
             <wp:positionH relativeFrom="margin">
               <wp:posOffset>3376930</wp:posOffset>
@@ -2436,7 +2272,7 @@
           <w:noProof/>
         </w:rPr>
         <w:drawing>
-          <wp:anchor distT="0" distB="0" distL="114300" distR="114300" simplePos="0" relativeHeight="251673600" behindDoc="0" locked="0" layoutInCell="1" allowOverlap="1" wp14:anchorId="2A91E536" wp14:editId="0E7F4094">
+          <wp:anchor distT="0" distB="0" distL="114300" distR="114300" simplePos="0" relativeHeight="251673600" behindDoc="0" locked="0" layoutInCell="1" allowOverlap="1" wp14:anchorId="2A91E536" wp14:editId="500132A0">
             <wp:simplePos x="0" y="0"/>
             <wp:positionH relativeFrom="margin">
               <wp:align>left</wp:align>
@@ -2508,15 +2344,7 @@
     </w:p>
     <w:p>
       <w:r>
-        <w:t xml:space="preserve">Diesmal wurde ein </w:t>
-      </w:r>
-      <w:proofErr w:type="spellStart"/>
-      <w:r>
-        <w:t>Barplot</w:t>
-      </w:r>
-      <w:proofErr w:type="spellEnd"/>
-      <w:r>
-        <w:t xml:space="preserve"> verwendet, da dies sich hier anbietet, da </w:t>
+        <w:t xml:space="preserve">Diesmal wurde ein Barplot verwendet, da dies sich hier anbietet, da </w:t>
       </w:r>
       <w:r>
         <w:t xml:space="preserve">x </w:t>
@@ -2679,15 +2507,7 @@
         <w:t xml:space="preserve">Theoretisch hätte man </w:t>
       </w:r>
       <w:r>
-        <w:t xml:space="preserve">auch ein </w:t>
-      </w:r>
-      <w:proofErr w:type="spellStart"/>
-      <w:r>
-        <w:t>Lineplot</w:t>
-      </w:r>
-      <w:proofErr w:type="spellEnd"/>
-      <w:r>
-        <w:t xml:space="preserve"> mit jeweils einer Linie pro </w:t>
+        <w:t xml:space="preserve">auch ein Lineplot mit jeweils einer Linie pro </w:t>
       </w:r>
       <w:r>
         <w:t>Art verwenden können.</w:t>
@@ -2698,15 +2518,7 @@
     </w:p>
     <w:p>
       <w:r>
-        <w:t xml:space="preserve">Hier wurde nun ein </w:t>
-      </w:r>
-      <w:proofErr w:type="spellStart"/>
-      <w:r>
-        <w:t>Binning</w:t>
-      </w:r>
-      <w:proofErr w:type="spellEnd"/>
-      <w:r>
-        <w:t xml:space="preserve"> auf das Jahr angewendet und </w:t>
+        <w:t xml:space="preserve">Hier wurde nun ein Binning auf das Jahr angewendet und </w:t>
       </w:r>
       <w:r>
         <w:t xml:space="preserve">dabei die Energiemengen der </w:t>
@@ -2767,7 +2579,7 @@
           <w:noProof/>
         </w:rPr>
         <w:drawing>
-          <wp:anchor distT="0" distB="0" distL="114300" distR="114300" simplePos="0" relativeHeight="251675648" behindDoc="0" locked="0" layoutInCell="1" allowOverlap="1" wp14:anchorId="46A62E3F" wp14:editId="541A42BD">
+          <wp:anchor distT="0" distB="0" distL="114300" distR="114300" simplePos="0" relativeHeight="251675648" behindDoc="0" locked="0" layoutInCell="1" allowOverlap="1" wp14:anchorId="46A62E3F" wp14:editId="06218BEA">
             <wp:simplePos x="0" y="0"/>
             <wp:positionH relativeFrom="margin">
               <wp:align>left</wp:align>
@@ -2840,30 +2652,14 @@
     </w:p>
     <w:p>
       <w:r>
-        <w:t xml:space="preserve">Die Zuordnung wurde durch ein </w:t>
-      </w:r>
-      <w:proofErr w:type="spellStart"/>
-      <w:r>
-        <w:t>Binning</w:t>
-      </w:r>
-      <w:proofErr w:type="spellEnd"/>
-      <w:r>
-        <w:t xml:space="preserve"> gelöst</w:t>
+        <w:t>Die Zuordnung wurde durch ein Binning gelöst</w:t>
       </w:r>
       <w:r>
         <w:t xml:space="preserve">, wobei so ein ordinaler Datentyp entstand. Ordinal bedeutet, dass es sich um ein Kategorieller Datentyp handelt, dieser allerdings logisch geordnet werden kann. </w:t>
       </w:r>
       <w:r>
         <w:br/>
-        <w:t xml:space="preserve">Ob diese Abstufung </w:t>
-      </w:r>
-      <w:proofErr w:type="spellStart"/>
-      <w:r>
-        <w:t>sinn</w:t>
-      </w:r>
-      <w:proofErr w:type="spellEnd"/>
-      <w:r>
-        <w:t xml:space="preserve"> macht, kommt immer auf den Use Case an. Beispielsweise kann so eine Variable für ein Laienpublikum «greifbarer» gemacht werden.</w:t>
+        <w:t>Ob diese Abstufung sinn macht, kommt immer auf den Use Case an. Beispielsweise kann so eine Variable für ein Laienpublikum «greifbarer» gemacht werden.</w:t>
       </w:r>
     </w:p>
     <w:p>
@@ -2880,15 +2676,7 @@
       </w:r>
       <w:r>
         <w:lastRenderedPageBreak/>
-        <w:t xml:space="preserve">LE4: Grammar </w:t>
-      </w:r>
-      <w:proofErr w:type="spellStart"/>
-      <w:r>
-        <w:t>of</w:t>
-      </w:r>
-      <w:proofErr w:type="spellEnd"/>
-      <w:r>
-        <w:t xml:space="preserve"> Graphics</w:t>
+        <w:t>LE4: Grammar of Graphics</w:t>
       </w:r>
     </w:p>
     <w:p>
@@ -2901,24 +2689,14 @@
     </w:p>
     <w:p>
       <w:r>
-        <w:t xml:space="preserve">Die 'Grammar </w:t>
-      </w:r>
-      <w:proofErr w:type="spellStart"/>
-      <w:r>
-        <w:t>of</w:t>
-      </w:r>
-      <w:proofErr w:type="spellEnd"/>
-      <w:r>
-        <w:t xml:space="preserve"> Graphics' </w:t>
+        <w:t xml:space="preserve">Die 'Grammar of Graphics' </w:t>
       </w:r>
       <w:r>
         <w:t>(</w:t>
       </w:r>
-      <w:proofErr w:type="spellStart"/>
       <w:r>
         <w:t>GoG</w:t>
       </w:r>
-      <w:proofErr w:type="spellEnd"/>
       <w:r>
         <w:t xml:space="preserve">) </w:t>
       </w:r>
@@ -2929,31 +2707,10 @@
         <w:br/>
       </w:r>
       <w:r>
-        <w:t xml:space="preserve">Anstatt traditionelle, festgelegte Diagrammtypen in den Vordergrund zu stellen, bietet </w:t>
-      </w:r>
-      <w:proofErr w:type="spellStart"/>
-      <w:r>
-        <w:t>GoG</w:t>
-      </w:r>
-      <w:proofErr w:type="spellEnd"/>
-      <w:r>
-        <w:t xml:space="preserve"> ein modulares Framework, welches auf einem </w:t>
-      </w:r>
-      <w:proofErr w:type="spellStart"/>
-      <w:r>
-        <w:t>layered</w:t>
-      </w:r>
-      <w:proofErr w:type="spellEnd"/>
-      <w:r>
-        <w:t xml:space="preserve"> </w:t>
-      </w:r>
-      <w:proofErr w:type="spellStart"/>
-      <w:r>
-        <w:t>approach</w:t>
-      </w:r>
-      <w:proofErr w:type="spellEnd"/>
-      <w:r>
-        <w:t xml:space="preserve"> </w:t>
+        <w:t xml:space="preserve">Anstatt traditionelle, festgelegte Diagrammtypen in den Vordergrund zu stellen, bietet GoG ein modulares Framework, welches auf einem </w:t>
+      </w:r>
+      <w:r>
+        <w:t xml:space="preserve">layered approach </w:t>
       </w:r>
       <w:r>
         <w:t xml:space="preserve">basiert. </w:t>
@@ -3027,23 +2784,7 @@
     </w:p>
     <w:p>
       <w:r>
-        <w:t>Hier wird das «</w:t>
-      </w:r>
-      <w:proofErr w:type="spellStart"/>
-      <w:r>
-        <w:t>diamonds</w:t>
-      </w:r>
-      <w:proofErr w:type="spellEnd"/>
-      <w:r>
-        <w:t>» Datenset vom Python Package «</w:t>
-      </w:r>
-      <w:proofErr w:type="spellStart"/>
-      <w:r>
-        <w:t>plotnine</w:t>
-      </w:r>
-      <w:proofErr w:type="spellEnd"/>
-      <w:r>
-        <w:t>» verwenden.</w:t>
+        <w:t>Hier wird das «diamonds» Datenset vom Python Package «plotnine» verwenden.</w:t>
       </w:r>
       <w:r>
         <w:br/>
@@ -3068,78 +2809,50 @@
       <w:pPr>
         <w:pStyle w:val="berschrift3"/>
       </w:pPr>
-      <w:proofErr w:type="spellStart"/>
       <w:r>
         <w:t>Layer</w:t>
       </w:r>
       <w:r>
-        <w:t>s</w:t>
-      </w:r>
-      <w:proofErr w:type="spellEnd"/>
-      <w:r>
-        <w:t xml:space="preserve">: </w:t>
+        <w:t xml:space="preserve">s: </w:t>
       </w:r>
       <w:r>
         <w:t>Dat</w:t>
       </w:r>
       <w:r>
-        <w:t xml:space="preserve">a &amp; </w:t>
-      </w:r>
-      <w:proofErr w:type="spellStart"/>
-      <w:r>
-        <w:t>Aesthetics</w:t>
-      </w:r>
-      <w:proofErr w:type="spellEnd"/>
+        <w:t>a &amp; Aesthetics</w:t>
+      </w:r>
       <w:r>
         <w:t xml:space="preserve"> &amp;</w:t>
       </w:r>
       <w:r>
         <w:t xml:space="preserve"> </w:t>
       </w:r>
-      <w:proofErr w:type="spellStart"/>
-      <w:r>
-        <w:t>Geometric</w:t>
-      </w:r>
-      <w:proofErr w:type="spellEnd"/>
+      <w:r>
+        <w:t>Geometric objects</w:t>
+      </w:r>
+      <w:r>
+        <w:t>:</w:t>
+      </w:r>
+    </w:p>
+    <w:p>
+      <w:r>
+        <w:t xml:space="preserve">Dies sind die Grundbausteine </w:t>
+      </w:r>
+      <w:r>
+        <w:t xml:space="preserve">des Grammar of Graphics und werden immer </w:t>
+      </w:r>
+      <w:r>
+        <w:t>benötigt,</w:t>
+      </w:r>
+      <w:r>
+        <w:t xml:space="preserve"> um ein</w:t>
+      </w:r>
+      <w:r>
+        <w:t xml:space="preserve"> Plot zu erstellen</w:t>
+      </w:r>
       <w:r>
         <w:t xml:space="preserve"> </w:t>
       </w:r>
-      <w:proofErr w:type="spellStart"/>
-      <w:r>
-        <w:t>objects</w:t>
-      </w:r>
-      <w:proofErr w:type="spellEnd"/>
-      <w:r>
-        <w:t>:</w:t>
-      </w:r>
-    </w:p>
-    <w:p>
-      <w:r>
-        <w:t xml:space="preserve">Dies sind die Grundbausteine </w:t>
-      </w:r>
-      <w:r>
-        <w:t xml:space="preserve">des Grammar </w:t>
-      </w:r>
-      <w:proofErr w:type="spellStart"/>
-      <w:r>
-        <w:t>of</w:t>
-      </w:r>
-      <w:proofErr w:type="spellEnd"/>
-      <w:r>
-        <w:t xml:space="preserve"> Graphics und werden immer </w:t>
-      </w:r>
-      <w:r>
-        <w:t>benötigt,</w:t>
-      </w:r>
-      <w:r>
-        <w:t xml:space="preserve"> um ein</w:t>
-      </w:r>
-      <w:r>
-        <w:t xml:space="preserve"> Plot zu erstellen</w:t>
-      </w:r>
-      <w:r>
-        <w:t xml:space="preserve"> </w:t>
-      </w:r>
       <w:r>
         <w:fldChar w:fldCharType="begin"/>
       </w:r>
@@ -3178,15 +2891,7 @@
         <w:t xml:space="preserve">muss ein Mapping </w:t>
       </w:r>
       <w:r>
-        <w:t xml:space="preserve">von den Attributen der Daten auf verschiedenen </w:t>
-      </w:r>
-      <w:proofErr w:type="spellStart"/>
-      <w:r>
-        <w:t>Aestetics</w:t>
-      </w:r>
-      <w:proofErr w:type="spellEnd"/>
-      <w:r>
-        <w:t xml:space="preserve"> erfolgen.</w:t>
+        <w:t>von den Attributen der Daten auf verschiedenen Aestetics erfolgen.</w:t>
       </w:r>
       <w:r>
         <w:br/>
@@ -3226,23 +2931,7 @@
         <w:t xml:space="preserve">Dies können Punkte (Scatterplot), </w:t>
       </w:r>
       <w:r>
-        <w:t>Bars (</w:t>
-      </w:r>
-      <w:proofErr w:type="spellStart"/>
-      <w:r>
-        <w:t>Barchart</w:t>
-      </w:r>
-      <w:proofErr w:type="spellEnd"/>
-      <w:r>
-        <w:t>), Linie (</w:t>
-      </w:r>
-      <w:proofErr w:type="spellStart"/>
-      <w:r>
-        <w:t>Lineplot</w:t>
-      </w:r>
-      <w:proofErr w:type="spellEnd"/>
-      <w:r>
-        <w:t>) usw. sein.</w:t>
+        <w:t>Bars (Barchart), Linie (Lineplot) usw. sein.</w:t>
       </w:r>
     </w:p>
     <w:p>
@@ -3318,45 +3007,13 @@
     </w:p>
     <w:p>
       <w:r>
-        <w:t xml:space="preserve">Bezüglich </w:t>
-      </w:r>
-      <w:proofErr w:type="spellStart"/>
-      <w:r>
-        <w:t>Layers</w:t>
-      </w:r>
-      <w:proofErr w:type="spellEnd"/>
-      <w:r>
-        <w:t xml:space="preserve"> des </w:t>
-      </w:r>
-      <w:proofErr w:type="spellStart"/>
-      <w:r>
-        <w:t>GoG</w:t>
-      </w:r>
-      <w:proofErr w:type="spellEnd"/>
-      <w:r>
-        <w:t xml:space="preserve"> </w:t>
-      </w:r>
-      <w:r>
-        <w:t xml:space="preserve">können wir hier einerseits die Daten erkennen, sowohl auch die </w:t>
-      </w:r>
-      <w:proofErr w:type="spellStart"/>
-      <w:r>
-        <w:t>Aestetics</w:t>
-      </w:r>
-      <w:proofErr w:type="spellEnd"/>
-      <w:r>
-        <w:t xml:space="preserve"> mit de</w:t>
-      </w:r>
-      <w:r>
-        <w:t xml:space="preserve">m Mapping der Daten auf die x und </w:t>
-      </w:r>
-      <w:proofErr w:type="spellStart"/>
-      <w:r>
-        <w:t>y-achse</w:t>
-      </w:r>
-      <w:proofErr w:type="spellEnd"/>
-      <w:r>
-        <w:t>.</w:t>
+        <w:t xml:space="preserve">Bezüglich Layers des GoG </w:t>
+      </w:r>
+      <w:r>
+        <w:t>können wir hier einerseits die Daten erkennen, sowohl auch die Aestetics mit de</w:t>
+      </w:r>
+      <w:r>
+        <w:t>m Mapping der Daten auf die x und y-achse.</w:t>
       </w:r>
     </w:p>
     <w:p>
@@ -3452,105 +3109,62 @@
           <w:lang w:val="fr-CH"/>
         </w:rPr>
       </w:pPr>
-      <w:proofErr w:type="spellStart"/>
+      <w:proofErr w:type="gramStart"/>
       <w:r>
         <w:rPr>
           <w:lang w:val="fr-CH"/>
         </w:rPr>
         <w:lastRenderedPageBreak/>
-        <w:t>Layers</w:t>
-      </w:r>
-      <w:proofErr w:type="spellEnd"/>
+        <w:t>Layers:</w:t>
+      </w:r>
+      <w:proofErr w:type="gramEnd"/>
       <w:r>
         <w:rPr>
           <w:lang w:val="fr-CH"/>
         </w:rPr>
+        <w:t xml:space="preserve"> Aesthetics</w:t>
+      </w:r>
+      <w:r>
+        <w:rPr>
+          <w:lang w:val="fr-CH"/>
+        </w:rPr>
+        <w:t xml:space="preserve"> &amp; </w:t>
+      </w:r>
+      <w:r>
+        <w:rPr>
+          <w:lang w:val="fr-CH"/>
+        </w:rPr>
+        <w:t>Geometric objects</w:t>
+      </w:r>
+      <w:r>
+        <w:rPr>
+          <w:lang w:val="fr-CH"/>
+        </w:rPr>
+        <w:t xml:space="preserve"> &amp; Statistics</w:t>
+      </w:r>
+      <w:r>
+        <w:rPr>
+          <w:lang w:val="fr-CH"/>
+        </w:rPr>
         <w:t>:</w:t>
       </w:r>
-      <w:r>
-        <w:rPr>
-          <w:lang w:val="fr-CH"/>
-        </w:rPr>
+    </w:p>
+    <w:p>
+      <w:r>
+        <w:t>Um eine</w:t>
+      </w:r>
+      <w:r>
+        <w:t xml:space="preserve">n Überblick über die Gruppierungen zu erhalten und möglicherweise etwas über die Preise zu lernen, </w:t>
+      </w:r>
+      <w:r>
+        <w:t xml:space="preserve">können wir weitere </w:t>
+      </w:r>
+      <w:r>
+        <w:t>Aesthetics wie</w:t>
+      </w:r>
+      <w:r>
         <w:t xml:space="preserve"> </w:t>
       </w:r>
-      <w:proofErr w:type="spellStart"/>
-      <w:r>
-        <w:rPr>
-          <w:lang w:val="fr-CH"/>
-        </w:rPr>
-        <w:t>Aesthetics</w:t>
-      </w:r>
-      <w:proofErr w:type="spellEnd"/>
-      <w:r>
-        <w:rPr>
-          <w:lang w:val="fr-CH"/>
-        </w:rPr>
-        <w:t xml:space="preserve"> &amp; </w:t>
-      </w:r>
-      <w:proofErr w:type="spellStart"/>
-      <w:r>
-        <w:rPr>
-          <w:lang w:val="fr-CH"/>
-        </w:rPr>
-        <w:t>Geometric</w:t>
-      </w:r>
-      <w:proofErr w:type="spellEnd"/>
-      <w:r>
-        <w:rPr>
-          <w:lang w:val="fr-CH"/>
-        </w:rPr>
-        <w:t xml:space="preserve"> </w:t>
-      </w:r>
-      <w:proofErr w:type="spellStart"/>
-      <w:r>
-        <w:rPr>
-          <w:lang w:val="fr-CH"/>
-        </w:rPr>
-        <w:t>objects</w:t>
-      </w:r>
-      <w:proofErr w:type="spellEnd"/>
-      <w:r>
-        <w:rPr>
-          <w:lang w:val="fr-CH"/>
-        </w:rPr>
-        <w:t xml:space="preserve"> &amp; </w:t>
-      </w:r>
-      <w:proofErr w:type="spellStart"/>
-      <w:r>
-        <w:rPr>
-          <w:lang w:val="fr-CH"/>
-        </w:rPr>
-        <w:t>Statistics</w:t>
-      </w:r>
-      <w:proofErr w:type="spellEnd"/>
-      <w:r>
-        <w:rPr>
-          <w:lang w:val="fr-CH"/>
-        </w:rPr>
-        <w:t>:</w:t>
-      </w:r>
-    </w:p>
-    <w:p>
-      <w:r>
-        <w:t>Um eine</w:t>
-      </w:r>
-      <w:r>
-        <w:t xml:space="preserve">n Überblick über die Gruppierungen zu erhalten und möglicherweise etwas über die Preise zu lernen, </w:t>
-      </w:r>
-      <w:r>
-        <w:t xml:space="preserve">können wir weitere </w:t>
-      </w:r>
-      <w:proofErr w:type="spellStart"/>
-      <w:r>
-        <w:t>Aesthetics</w:t>
-      </w:r>
-      <w:proofErr w:type="spellEnd"/>
-      <w:r>
-        <w:t xml:space="preserve"> wie</w:t>
-      </w:r>
-      <w:r>
-        <w:t xml:space="preserve"> </w:t>
-      </w:r>
       <w:r>
         <w:t xml:space="preserve">zum Beispiel die </w:t>
       </w:r>
@@ -3566,6 +3180,9 @@
     </w:p>
     <w:p>
       <w:r>
+        <w:rPr>
+          <w:noProof/>
+        </w:rPr>
         <w:drawing>
           <wp:anchor distT="0" distB="0" distL="114300" distR="114300" simplePos="0" relativeHeight="251677696" behindDoc="0" locked="0" layoutInCell="1" allowOverlap="1" wp14:anchorId="4991EE3E" wp14:editId="71DC2C3D">
             <wp:simplePos x="0" y="0"/>
@@ -3663,47 +3280,31 @@
         <w:t xml:space="preserve">zeigt </w:t>
       </w:r>
       <w:r>
-        <w:t xml:space="preserve">jeweils eine </w:t>
-      </w:r>
-      <w:proofErr w:type="spellStart"/>
-      <w:r>
-        <w:t>Locally</w:t>
-      </w:r>
-      <w:proofErr w:type="spellEnd"/>
+        <w:t xml:space="preserve">jeweils eine Locally Weighted Regression </w:t>
+      </w:r>
+      <w:r>
+        <w:t xml:space="preserve">mit Konfidenzintervall </w:t>
+      </w:r>
+      <w:r>
+        <w:t>nach Diamantfarbe.</w:t>
+      </w:r>
+    </w:p>
+    <w:p>
+      <w:r>
+        <w:t xml:space="preserve">Die Regressionen sind </w:t>
+      </w:r>
+      <w:r>
+        <w:t xml:space="preserve">unterschiedlich, weshalb </w:t>
+      </w:r>
+      <w:r>
+        <w:t xml:space="preserve">somit </w:t>
+      </w:r>
+      <w:r>
+        <w:t>die Diamantfarbe einen möglichen Einfluss auf den Preis</w:t>
+      </w:r>
       <w:r>
         <w:t xml:space="preserve"> </w:t>
       </w:r>
-      <w:proofErr w:type="spellStart"/>
-      <w:r>
-        <w:t>Weighted</w:t>
-      </w:r>
-      <w:proofErr w:type="spellEnd"/>
-      <w:r>
-        <w:t xml:space="preserve"> Regression </w:t>
-      </w:r>
-      <w:r>
-        <w:t xml:space="preserve">mit Konfidenzintervall </w:t>
-      </w:r>
-      <w:r>
-        <w:t>nach Diamantfarbe.</w:t>
-      </w:r>
-    </w:p>
-    <w:p>
-      <w:r>
-        <w:t xml:space="preserve">Die Regressionen sind </w:t>
-      </w:r>
-      <w:r>
-        <w:t xml:space="preserve">unterschiedlich, weshalb </w:t>
-      </w:r>
-      <w:r>
-        <w:t xml:space="preserve">somit </w:t>
-      </w:r>
-      <w:r>
-        <w:t>die Diamantfarbe einen möglichen Einfluss auf den Preis</w:t>
-      </w:r>
-      <w:r>
-        <w:t xml:space="preserve"> </w:t>
-      </w:r>
       <w:r>
         <w:t>hat</w:t>
       </w:r>
@@ -3719,15 +3320,7 @@
         <w:t>die Klassen etwas besser unterscheiden zu können, gibt es ein weiterer Layer i</w:t>
       </w:r>
       <w:r>
-        <w:t xml:space="preserve">m </w:t>
-      </w:r>
-      <w:proofErr w:type="spellStart"/>
-      <w:r>
-        <w:t>GoG</w:t>
-      </w:r>
-      <w:proofErr w:type="spellEnd"/>
-      <w:r>
-        <w:t>, welcher wir nutzen können</w:t>
+        <w:t>m GoG, welcher wir nutzen können</w:t>
       </w:r>
       <w:r>
         <w:t>:</w:t>
@@ -3740,38 +3333,17 @@
       <w:r>
         <w:t xml:space="preserve">Layer: </w:t>
       </w:r>
-      <w:proofErr w:type="spellStart"/>
-      <w:r>
-        <w:t>Facets</w:t>
-      </w:r>
-      <w:proofErr w:type="spellEnd"/>
-      <w:r>
-        <w:t>:</w:t>
-      </w:r>
-    </w:p>
-    <w:p>
-      <w:r>
-        <w:t xml:space="preserve">Bei diesem Layer handelt es sich um </w:t>
-      </w:r>
-      <w:proofErr w:type="spellStart"/>
-      <w:r>
-        <w:t>Facets</w:t>
-      </w:r>
-      <w:proofErr w:type="spellEnd"/>
-      <w:r>
-        <w:t>.</w:t>
+      <w:r>
+        <w:t>Facets:</w:t>
+      </w:r>
+    </w:p>
+    <w:p>
+      <w:r>
+        <w:t>Bei diesem Layer handelt es sich um Facets.</w:t>
       </w:r>
       <w:r>
         <w:br/>
-        <w:t xml:space="preserve">Beim </w:t>
-      </w:r>
-      <w:proofErr w:type="spellStart"/>
-      <w:r>
-        <w:t>Faceting</w:t>
-      </w:r>
-      <w:proofErr w:type="spellEnd"/>
-      <w:r>
-        <w:t xml:space="preserve"> handelt es sich um ein Aufsplitten des Datensets, wobei </w:t>
+        <w:t xml:space="preserve">Beim Faceting handelt es sich um ein Aufsplitten des Datensets, wobei </w:t>
       </w:r>
       <w:r>
         <w:t>diese Splits</w:t>
@@ -3811,15 +3383,7 @@
         <w:t>D</w:t>
       </w:r>
       <w:r>
-        <w:t>iese «</w:t>
-      </w:r>
-      <w:proofErr w:type="spellStart"/>
-      <w:r>
-        <w:t>subplots</w:t>
-      </w:r>
-      <w:proofErr w:type="spellEnd"/>
-      <w:r>
-        <w:t xml:space="preserve">» </w:t>
+        <w:t xml:space="preserve">iese «subplots» </w:t>
       </w:r>
       <w:r>
         <w:t xml:space="preserve">teilen sich üblicherweise die gleiche </w:t>
@@ -3833,6 +3397,9 @@
     </w:p>
     <w:p>
       <w:r>
+        <w:rPr>
+          <w:noProof/>
+        </w:rPr>
         <w:drawing>
           <wp:inline distT="0" distB="0" distL="0" distR="0" wp14:anchorId="5E9AA575" wp14:editId="7E23664E">
             <wp:extent cx="5760720" cy="2880360"/>
@@ -3872,107 +3439,210 @@
     </w:p>
     <w:p>
       <w:r>
-        <w:t xml:space="preserve">In diesem Plot wurde ein </w:t>
-      </w:r>
-      <w:proofErr w:type="spellStart"/>
-      <w:r>
-        <w:t>facet</w:t>
-      </w:r>
-      <w:proofErr w:type="spellEnd"/>
+        <w:t xml:space="preserve">In diesem Plot wurde ein facet wrap verwendet, wobei </w:t>
+      </w:r>
+      <w:r>
+        <w:t xml:space="preserve">jedes </w:t>
+      </w:r>
+      <w:r>
+        <w:t>S</w:t>
+      </w:r>
+      <w:r>
+        <w:t>ubplot einer Farbe entspricht.</w:t>
+      </w:r>
+      <w:r>
+        <w:br/>
+      </w:r>
+      <w:r>
+        <w:t>Auf den</w:t>
+      </w:r>
+      <w:r>
+        <w:t xml:space="preserve"> jewiligen</w:t>
+      </w:r>
+      <w:r>
+        <w:t xml:space="preserve"> Subplots sind nun wirklich nur die </w:t>
+      </w:r>
+      <w:r>
+        <w:t>Datenpunkte vorhanden, welche zu der entsprechenden Klasse gehört.</w:t>
+      </w:r>
+      <w:r>
+        <w:t xml:space="preserve"> Dadurch wird der Plot leserlicher </w:t>
+      </w:r>
+      <w:r>
+        <w:t>und kann besser interpretiert werden.</w:t>
+      </w:r>
       <w:r>
         <w:t xml:space="preserve"> </w:t>
       </w:r>
-      <w:proofErr w:type="spellStart"/>
-      <w:r>
-        <w:t>wrap</w:t>
-      </w:r>
-      <w:proofErr w:type="spellEnd"/>
-      <w:r>
-        <w:t xml:space="preserve"> verwendet, wobei </w:t>
-      </w:r>
-      <w:r>
-        <w:t xml:space="preserve">jedes </w:t>
-      </w:r>
-      <w:proofErr w:type="spellStart"/>
-      <w:r>
-        <w:t>S</w:t>
-      </w:r>
-      <w:r>
-        <w:t>ubplot</w:t>
-      </w:r>
-      <w:proofErr w:type="spellEnd"/>
-      <w:r>
-        <w:t xml:space="preserve"> einer Farbe entspricht.</w:t>
+      <w:r>
+        <w:t xml:space="preserve"> </w:t>
+      </w:r>
+      <w:r>
+        <w:t>In ggplot gibt es auch ein facet grid Objekt, mit welchem eine weitere Dimension dargestellt werden kann.</w:t>
       </w:r>
       <w:r>
         <w:br/>
       </w:r>
-      <w:r>
-        <w:t>Auf den</w:t>
+    </w:p>
+    <w:p>
+      <w:pPr>
+        <w:pStyle w:val="berschrift1"/>
+      </w:pPr>
+      <w:r>
+        <w:lastRenderedPageBreak/>
+        <w:t>LE5: Evaluation</w:t>
+      </w:r>
+    </w:p>
+    <w:p>
+      <w:pPr>
+        <w:pStyle w:val="berschrift2"/>
+      </w:pPr>
+      <w:r>
+        <w:t>Einleitung:</w:t>
+      </w:r>
+    </w:p>
+    <w:p>
+      <w:r>
+        <w:t xml:space="preserve">Visualisierungen kann man für sich selbst zum </w:t>
+      </w:r>
+      <w:r>
+        <w:t xml:space="preserve">Verstehen von Daten oder auch für andere Personen </w:t>
+      </w:r>
+      <w:r>
+        <w:t>erstellen.</w:t>
       </w:r>
       <w:r>
         <w:t xml:space="preserve"> </w:t>
       </w:r>
-      <w:proofErr w:type="spellStart"/>
-      <w:r>
-        <w:t>jewiligen</w:t>
-      </w:r>
-      <w:proofErr w:type="spellEnd"/>
-      <w:r>
-        <w:t xml:space="preserve"> </w:t>
-      </w:r>
-      <w:proofErr w:type="spellStart"/>
-      <w:r>
-        <w:t>Subplots</w:t>
-      </w:r>
-      <w:proofErr w:type="spellEnd"/>
-      <w:r>
-        <w:t xml:space="preserve"> sind nun wirklich nur die </w:t>
-      </w:r>
-      <w:r>
-        <w:t>Datenpunkte vorhanden, welche zu der entsprechenden Klasse gehört.</w:t>
-      </w:r>
-      <w:r>
-        <w:t xml:space="preserve"> Dadurch wird der Plot leserlicher </w:t>
-      </w:r>
-      <w:r>
-        <w:t>und kann besser interpretiert werden.</w:t>
-      </w:r>
-      <w:r>
-        <w:t xml:space="preserve"> </w:t>
-      </w:r>
-      <w:r>
-        <w:t xml:space="preserve"> </w:t>
-      </w:r>
-      <w:r>
-        <w:t>In gg</w:t>
-      </w:r>
-      <w:proofErr w:type="spellStart"/>
-      <w:r>
-        <w:t>plot</w:t>
-      </w:r>
-      <w:proofErr w:type="spellEnd"/>
-      <w:r>
-        <w:t xml:space="preserve"> gibt es auch ein </w:t>
-      </w:r>
-      <w:proofErr w:type="spellStart"/>
-      <w:r>
-        <w:t>facet</w:t>
-      </w:r>
-      <w:proofErr w:type="spellEnd"/>
-      <w:r>
-        <w:t xml:space="preserve"> </w:t>
-      </w:r>
-      <w:proofErr w:type="spellStart"/>
-      <w:r>
-        <w:t>grid</w:t>
-      </w:r>
-      <w:proofErr w:type="spellEnd"/>
-      <w:r>
-        <w:t xml:space="preserve"> Objekt, mit welchem eine weitere Dimension dargestellt werden kann.</w:t>
-      </w:r>
       <w:r>
         <w:br/>
+      </w:r>
+      <w:r>
+        <w:t>Bei letztere</w:t>
+      </w:r>
+      <w:r>
+        <w:t>m ist üblicherweise das Ziel</w:t>
+      </w:r>
+      <w:r>
+        <w:t>, dem Betrachter bestimmte Informationen zu vermitteln.</w:t>
+      </w:r>
+      <w:r>
+        <w:br/>
+      </w:r>
+      <w:r>
+        <w:t xml:space="preserve">Doch wie kann man sicher sein, dass </w:t>
+      </w:r>
+      <w:r>
+        <w:t xml:space="preserve">die Visualisierung genau so verstanden wird, wie es </w:t>
+      </w:r>
+      <w:r>
+        <w:t>ursprünglicherweise</w:t>
+      </w:r>
+      <w:r>
+        <w:t xml:space="preserve"> geplant war?</w:t>
+      </w:r>
+      <w:r>
+        <w:t xml:space="preserve"> Oder ist die Visualisierung gar zu kompliziert</w:t>
+      </w:r>
+      <w:r>
+        <w:t>?</w:t>
+      </w:r>
+    </w:p>
+    <w:p>
+      <w:r>
+        <w:rPr>
+          <w:noProof/>
+        </w:rPr>
+        <w:drawing>
+          <wp:anchor distT="0" distB="0" distL="114300" distR="114300" simplePos="0" relativeHeight="251678720" behindDoc="1" locked="0" layoutInCell="1" allowOverlap="1" wp14:anchorId="1A252D1C" wp14:editId="7E3DF1FB">
+            <wp:simplePos x="0" y="0"/>
+            <wp:positionH relativeFrom="margin">
+              <wp:align>center</wp:align>
+            </wp:positionH>
+            <wp:positionV relativeFrom="paragraph">
+              <wp:posOffset>644525</wp:posOffset>
+            </wp:positionV>
+            <wp:extent cx="3476625" cy="1101725"/>
+            <wp:effectExtent l="0" t="0" r="9525" b="3175"/>
+            <wp:wrapTight wrapText="bothSides">
+              <wp:wrapPolygon edited="0">
+                <wp:start x="0" y="0"/>
+                <wp:lineTo x="0" y="21289"/>
+                <wp:lineTo x="21541" y="21289"/>
+                <wp:lineTo x="21541" y="0"/>
+                <wp:lineTo x="0" y="0"/>
+              </wp:wrapPolygon>
+            </wp:wrapTight>
+            <wp:docPr id="1497932780" name="Grafik 1" descr="Ein Bild, das Text, Schrift, Logo, Screenshot enthält.&#10;&#10;Automatisch generierte Beschreibung"/>
+            <wp:cNvGraphicFramePr>
+              <a:graphicFrameLocks xmlns:a="http://schemas.openxmlformats.org/drawingml/2006/main" noChangeAspect="1"/>
+            </wp:cNvGraphicFramePr>
+            <a:graphic xmlns:a="http://schemas.openxmlformats.org/drawingml/2006/main">
+              <a:graphicData uri="http://schemas.openxmlformats.org/drawingml/2006/picture">
+                <pic:pic xmlns:pic="http://schemas.openxmlformats.org/drawingml/2006/picture">
+                  <pic:nvPicPr>
+                    <pic:cNvPr id="1497932780" name="Grafik 1" descr="Ein Bild, das Text, Schrift, Logo, Screenshot enthält.&#10;&#10;Automatisch generierte Beschreibung"/>
+                    <pic:cNvPicPr/>
+                  </pic:nvPicPr>
+                  <pic:blipFill>
+                    <a:blip r:embed="rId25">
+                      <a:extLst>
+                        <a:ext uri="{28A0092B-C50C-407E-A947-70E740481C1C}">
+                          <a14:useLocalDpi xmlns:a14="http://schemas.microsoft.com/office/drawing/2010/main" val="0"/>
+                        </a:ext>
+                      </a:extLst>
+                    </a:blip>
+                    <a:stretch>
+                      <a:fillRect/>
+                    </a:stretch>
+                  </pic:blipFill>
+                  <pic:spPr>
+                    <a:xfrm>
+                      <a:off x="0" y="0"/>
+                      <a:ext cx="3476625" cy="1101725"/>
+                    </a:xfrm>
+                    <a:prstGeom prst="rect">
+                      <a:avLst/>
+                    </a:prstGeom>
+                  </pic:spPr>
+                </pic:pic>
+              </a:graphicData>
+            </a:graphic>
+          </wp:anchor>
+        </w:drawing>
+      </w:r>
+      <w:r>
+        <w:t>Um solche Fragen zu beantworten</w:t>
+      </w:r>
+      <w:r>
+        <w:t>, gibt es Usability</w:t>
+      </w:r>
+      <w:r>
+        <w:t>-Tests</w:t>
+      </w:r>
+      <w:r>
+        <w:t xml:space="preserve">. </w:t>
+      </w:r>
+      <w:r>
+        <w:br/>
+      </w:r>
+      <w:r>
+        <w:t xml:space="preserve">Die Ziele </w:t>
+      </w:r>
+      <w:r>
+        <w:t xml:space="preserve">von </w:t>
+      </w:r>
+      <w:r>
+        <w:t>Usability-Tests</w:t>
+      </w:r>
+      <w:r>
+        <w:t xml:space="preserve"> sind vielfältig und variieren zwischen Anwendungsbereich</w:t>
+      </w:r>
+      <w:r>
+        <w:t>en</w:t>
+      </w:r>
+      <w:r>
+        <w:t>, beinhalten allerdings in den meisten Fällen folgende Punkte:</w:t>
       </w:r>
     </w:p>
     <w:p/>
@@ -3983,13 +3653,927 @@
         <w:br/>
       </w:r>
       <w:r>
+        <w:fldChar w:fldCharType="begin"/>
+      </w:r>
+      <w:r>
+        <w:instrText xml:space="preserve"> ADDIN ZOTERO_ITEM CSL_CITATION {"citationID":"IBh6IleT","properties":{"formattedCitation":"[11]","plainCitation":"[11]","noteIndex":0},"citationItems":[{"id":277,"uris":["http://zotero.org/users/11064104/items/L2CTF9UM"],"itemData":{"id":277,"type":"webpage","abstract":"UX researchers use this popular observational methodology to uncover problems and opportunities in designs.","container-title":"Nielsen Norman Group","language":"en","title":"Usability Testing 101","URL":"https://www.nngroup.com/articles/usability-testing-101/","author":[{"family":"Experience","given":"World Leaders in Research-Based User"}],"accessed":{"date-parts":[["2023",10,8]]}}}],"schema":"https://github.com/citation-style-language/schema/raw/master/csl-citation.json"} </w:instrText>
+      </w:r>
+      <w:r>
+        <w:fldChar w:fldCharType="separate"/>
+      </w:r>
+      <w:r>
+        <w:rPr>
+          <w:rFonts w:ascii="Calibri" w:hAnsi="Calibri" w:cs="Calibri"/>
+        </w:rPr>
+        <w:t>[11]</w:t>
+      </w:r>
+      <w:r>
+        <w:fldChar w:fldCharType="end"/>
+      </w:r>
+    </w:p>
+    <w:p>
+      <w:r>
+        <w:t>Usability-Tests</w:t>
+      </w:r>
+      <w:r>
+        <w:t xml:space="preserve"> können sowohl qualitativ als auch quantitativ sein</w:t>
+      </w:r>
+      <w:r>
+        <w:t>.</w:t>
+      </w:r>
+    </w:p>
+    <w:p>
+      <w:r>
+        <w:t>Bei quantitativen Tests werden Metriken erhoben</w:t>
+      </w:r>
+      <w:r>
+        <w:t xml:space="preserve"> wie «task success» und «</w:t>
+      </w:r>
+      <w:r>
+        <w:t>time on task</w:t>
+      </w:r>
+      <w:r>
+        <w:t>»</w:t>
+      </w:r>
+      <w:r>
+        <w:t xml:space="preserve"> um die Benutzererfahrung </w:t>
+      </w:r>
+      <w:r>
+        <w:t>zu beschreiben.</w:t>
+      </w:r>
+    </w:p>
+    <w:p>
+      <w:r>
+        <w:t xml:space="preserve">Qualitative Tests </w:t>
+      </w:r>
+      <w:r>
+        <w:t xml:space="preserve">konzentrieren sich auf das Sammeln von </w:t>
+      </w:r>
+      <w:r>
+        <w:t xml:space="preserve">Einsichten </w:t>
+      </w:r>
+      <w:r>
+        <w:t>wie der Benutzer ein Produkt nutzt und um Probleme zu identifizieren</w:t>
+      </w:r>
+      <w:r>
+        <w:t xml:space="preserve"> </w:t>
+      </w:r>
+      <w:r>
+        <w:fldChar w:fldCharType="begin"/>
+      </w:r>
+      <w:r>
+        <w:instrText xml:space="preserve"> ADDIN ZOTERO_ITEM CSL_CITATION {"citationID":"eqmQQpMg","properties":{"formattedCitation":"[11]","plainCitation":"[11]","noteIndex":0},"citationItems":[{"id":277,"uris":["http://zotero.org/users/11064104/items/L2CTF9UM"],"itemData":{"id":277,"type":"webpage","abstract":"UX researchers use this popular observational methodology to uncover problems and opportunities in designs.","container-title":"Nielsen Norman Group","language":"en","title":"Usability Testing 101","URL":"https://www.nngroup.com/articles/usability-testing-101/","author":[{"family":"Experience","given":"World Leaders in Research-Based User"}],"accessed":{"date-parts":[["2023",10,8]]}}}],"schema":"https://github.com/citation-style-language/schema/raw/master/csl-citation.json"} </w:instrText>
+      </w:r>
+      <w:r>
+        <w:fldChar w:fldCharType="separate"/>
+      </w:r>
+      <w:r>
+        <w:rPr>
+          <w:rFonts w:ascii="Calibri" w:hAnsi="Calibri" w:cs="Calibri"/>
+        </w:rPr>
+        <w:t>[11]</w:t>
+      </w:r>
+      <w:r>
+        <w:fldChar w:fldCharType="end"/>
+      </w:r>
+      <w:r>
+        <w:t>.</w:t>
+      </w:r>
+      <w:r>
         <w:br/>
+        <w:t>Dabei w</w:t>
+      </w:r>
+      <w:r>
+        <w:t>erden einem Benutzer der Zielgruppe verschiedene Aufgaben vorgelegt, welcher er lösen muss.</w:t>
+      </w:r>
+      <w:r>
+        <w:t xml:space="preserve"> Eine Aufsichtsperson leitet dabei den Test und beobachtet den Benutzer </w:t>
+      </w:r>
+      <w:r>
+        <w:t xml:space="preserve">und gibt Instruktionen. </w:t>
+      </w:r>
+      <w:r>
+        <w:t>Dabei ist es wichtig, dass die Aufsichtsperson den Benutzer nicht beeinflusst.</w:t>
+      </w:r>
+    </w:p>
+    <w:p>
+      <w:r>
+        <w:t xml:space="preserve">Um Visualisierungen zu testen, </w:t>
+      </w:r>
+      <w:r>
+        <w:t>kann ein Usability-Test nun wie folgt aussehen:</w:t>
+      </w:r>
+    </w:p>
+    <w:p>
+      <w:pPr>
+        <w:pStyle w:val="Listenabsatz"/>
+        <w:numPr>
+          <w:ilvl w:val="0"/>
+          <w:numId w:val="7"/>
+        </w:numPr>
+      </w:pPr>
+      <w:r>
+        <w:t xml:space="preserve">Definieren, welche Fragestellung mit dem Usability-Test </w:t>
+      </w:r>
+      <w:r>
+        <w:t>beantwortet werden soll</w:t>
+      </w:r>
+      <w:r>
+        <w:t>.</w:t>
+      </w:r>
+    </w:p>
+    <w:p>
+      <w:pPr>
+        <w:pStyle w:val="Listenabsatz"/>
+        <w:numPr>
+          <w:ilvl w:val="0"/>
+          <w:numId w:val="7"/>
+        </w:numPr>
+      </w:pPr>
+      <w:r>
+        <w:t>Entwickeln von Fragen oder Tasks, welche der Benutzer beantworten / lösen soll.</w:t>
+      </w:r>
+      <w:r>
+        <w:br/>
+        <w:t xml:space="preserve">Dabei ist es wichtig, dass </w:t>
+      </w:r>
+      <w:r>
+        <w:t>die Tasks so gewählt werden, dass der Benutzer so wenig beeinflusst wird wie möglich.</w:t>
+      </w:r>
+    </w:p>
+    <w:p>
+      <w:pPr>
+        <w:pStyle w:val="Listenabsatz"/>
+        <w:numPr>
+          <w:ilvl w:val="0"/>
+          <w:numId w:val="7"/>
+        </w:numPr>
+      </w:pPr>
+      <w:r>
+        <w:t>Test mit Testperson durchführen</w:t>
+      </w:r>
+      <w:r>
+        <w:t xml:space="preserve"> und Verhalten </w:t>
+      </w:r>
+      <w:r>
+        <w:t>sowie Antworten analysieren</w:t>
+      </w:r>
+    </w:p>
+    <w:p>
+      <w:pPr>
+        <w:pStyle w:val="Listenabsatz"/>
+        <w:numPr>
+          <w:ilvl w:val="0"/>
+          <w:numId w:val="7"/>
+        </w:numPr>
+      </w:pPr>
+      <w:r>
+        <w:t>Rückschlüsse ziehen, Grafik verbessern und Test mit neuer Gruppe von Testpersonen durchführen.</w:t>
+      </w:r>
+    </w:p>
+    <w:p>
+      <w:r>
+        <w:t xml:space="preserve">Bei dieser Gruppe von Testpersonen handelt es sich um </w:t>
+      </w:r>
+      <w:r>
+        <w:t>ca. 5 Personen aus einer geeigneten Zielgruppe.</w:t>
+      </w:r>
+      <w:r>
+        <w:br/>
+      </w:r>
+      <w:r>
+        <w:t xml:space="preserve">Wenn eine Gruppe zu wenig Personen enthält, kann es sein, dass wichtige Informationen und Feedback </w:t>
+      </w:r>
+      <w:r>
+        <w:t xml:space="preserve">nicht erfasst wird. Wenn allerdings die Gruppe zu gross ist, erhält man mit der Zeit nur noch wenige </w:t>
+      </w:r>
+      <w:r>
+        <w:t>neue Info</w:t>
+      </w:r>
+      <w:r>
+        <w:t>rmationen, da sich das Feedback mit der Zeit immer mehr</w:t>
+      </w:r>
+      <w:r>
+        <w:t xml:space="preserve"> mit dem bereits erhaltenen</w:t>
+      </w:r>
+      <w:r>
+        <w:t xml:space="preserve"> überschneidet</w:t>
+      </w:r>
+      <w:r>
+        <w:t xml:space="preserve"> </w:t>
+      </w:r>
+      <w:r>
+        <w:fldChar w:fldCharType="begin"/>
+      </w:r>
+      <w:r>
+        <w:instrText xml:space="preserve"> ADDIN ZOTERO_ITEM CSL_CITATION {"citationID":"xsC4Uugx","properties":{"formattedCitation":"[12]","plainCitation":"[12]","noteIndex":0},"citationItems":[{"id":276,"uris":["http://zotero.org/users/11064104/items/ZXY33YEQ"],"itemData":{"id":276,"type":"motion_picture","abstract":"Formative #usability testing is best done with a small number of study participants so that you have time and budget to test more design iterations of the user interface. \n\nMore information: https://www.nngroup.com/articles/why-...\n#UX #usertesting #budgets","dimensions":"3:36","source":"YouTube","title":"Usability Testing w. 5 Users: Design Process (video 1 of 3)","title-short":"Usability Testing w. 5 Users","URL":"https://www.youtube.com/watch?v=RhgUirqki50","director":[{"literal":"NNgroup"}],"accessed":{"date-parts":[["2023",10,8]]},"issued":{"date-parts":[["2018",10,26]]}}}],"schema":"https://github.com/citation-style-language/schema/raw/master/csl-citation.json"} </w:instrText>
+      </w:r>
+      <w:r>
+        <w:fldChar w:fldCharType="separate"/>
+      </w:r>
+      <w:r>
+        <w:rPr>
+          <w:rFonts w:ascii="Calibri" w:hAnsi="Calibri" w:cs="Calibri"/>
+        </w:rPr>
+        <w:t>[12]</w:t>
+      </w:r>
+      <w:r>
+        <w:fldChar w:fldCharType="end"/>
+      </w:r>
+      <w:r>
+        <w:t>.</w:t>
+      </w:r>
+    </w:p>
+    <w:p>
+      <w:r>
+        <w:t xml:space="preserve">Durch das Feedback der Testpersonen, kann anschliessend </w:t>
+      </w:r>
+      <w:r>
+        <w:t>eine Visualisierung entsprechend angepasst werden.</w:t>
+      </w:r>
+    </w:p>
+    <w:p>
+      <w:r>
+        <w:t xml:space="preserve">Dieses Testing ist </w:t>
+      </w:r>
+      <w:r>
+        <w:t>ein iterativer Prozess</w:t>
+      </w:r>
+      <w:r>
+        <w:t xml:space="preserve">, wobei immer eine Gruppe getestet, anschliessend wie Visualisierungen verbessert </w:t>
+      </w:r>
+      <w:r>
+        <w:t>und anschliessend der Test mit einer neuen Gruppe ausgeführt wird</w:t>
+      </w:r>
+      <w:r>
+        <w:t>.</w:t>
+      </w:r>
+    </w:p>
+    <w:p>
+      <w:pPr>
+        <w:pStyle w:val="berschrift2"/>
+      </w:pPr>
+      <w:r>
+        <w:lastRenderedPageBreak/>
+        <w:t>Beispiel:</w:t>
+      </w:r>
+    </w:p>
+    <w:p>
+      <w:r>
+        <w:rPr>
+          <w:noProof/>
+        </w:rPr>
+        <w:drawing>
+          <wp:anchor distT="0" distB="0" distL="114300" distR="114300" simplePos="0" relativeHeight="251679744" behindDoc="1" locked="0" layoutInCell="1" allowOverlap="1" wp14:anchorId="26369E38" wp14:editId="482266CA">
+            <wp:simplePos x="0" y="0"/>
+            <wp:positionH relativeFrom="margin">
+              <wp:posOffset>3041650</wp:posOffset>
+            </wp:positionH>
+            <wp:positionV relativeFrom="paragraph">
+              <wp:posOffset>292100</wp:posOffset>
+            </wp:positionV>
+            <wp:extent cx="2706370" cy="2009140"/>
+            <wp:effectExtent l="0" t="0" r="0" b="0"/>
+            <wp:wrapTight wrapText="bothSides">
+              <wp:wrapPolygon edited="0">
+                <wp:start x="0" y="0"/>
+                <wp:lineTo x="0" y="21300"/>
+                <wp:lineTo x="21438" y="21300"/>
+                <wp:lineTo x="21438" y="0"/>
+                <wp:lineTo x="0" y="0"/>
+              </wp:wrapPolygon>
+            </wp:wrapTight>
+            <wp:docPr id="1822475313" name="Grafik 1822475313" descr="Ein Bild, das Text, Screenshot, Diagramm, Reihe enthält.&#10;&#10;Automatisch generierte Beschreibung"/>
+            <wp:cNvGraphicFramePr>
+              <a:graphicFrameLocks xmlns:a="http://schemas.openxmlformats.org/drawingml/2006/main" noChangeAspect="1"/>
+            </wp:cNvGraphicFramePr>
+            <a:graphic xmlns:a="http://schemas.openxmlformats.org/drawingml/2006/main">
+              <a:graphicData uri="http://schemas.openxmlformats.org/drawingml/2006/picture">
+                <pic:pic xmlns:pic="http://schemas.openxmlformats.org/drawingml/2006/picture">
+                  <pic:nvPicPr>
+                    <pic:cNvPr id="2065928178" name="Grafik 1" descr="Ein Bild, das Text, Screenshot, Diagramm, Reihe enthält.&#10;&#10;Automatisch generierte Beschreibung"/>
+                    <pic:cNvPicPr/>
+                  </pic:nvPicPr>
+                  <pic:blipFill>
+                    <a:blip r:embed="rId15">
+                      <a:extLst>
+                        <a:ext uri="{28A0092B-C50C-407E-A947-70E740481C1C}">
+                          <a14:useLocalDpi xmlns:a14="http://schemas.microsoft.com/office/drawing/2010/main" val="0"/>
+                        </a:ext>
+                      </a:extLst>
+                    </a:blip>
+                    <a:stretch>
+                      <a:fillRect/>
+                    </a:stretch>
+                  </pic:blipFill>
+                  <pic:spPr>
+                    <a:xfrm>
+                      <a:off x="0" y="0"/>
+                      <a:ext cx="2706370" cy="2009140"/>
+                    </a:xfrm>
+                    <a:prstGeom prst="rect">
+                      <a:avLst/>
+                    </a:prstGeom>
+                  </pic:spPr>
+                </pic:pic>
+              </a:graphicData>
+            </a:graphic>
+            <wp14:sizeRelH relativeFrom="margin">
+              <wp14:pctWidth>0</wp14:pctWidth>
+            </wp14:sizeRelH>
+            <wp14:sizeRelV relativeFrom="margin">
+              <wp14:pctHeight>0</wp14:pctHeight>
+            </wp14:sizeRelV>
+          </wp:anchor>
+        </w:drawing>
+      </w:r>
+      <w:r>
+        <w:t>Ich möchte folgende Grafiken von LE 2 miteinander vergleichen.</w:t>
+      </w:r>
+    </w:p>
+    <w:p>
+      <w:r>
+        <w:rPr>
+          <w:noProof/>
+        </w:rPr>
+        <w:drawing>
+          <wp:anchor distT="0" distB="0" distL="114300" distR="114300" simplePos="0" relativeHeight="251680768" behindDoc="1" locked="0" layoutInCell="1" allowOverlap="1" wp14:anchorId="4AA200A0" wp14:editId="2D00F509">
+            <wp:simplePos x="0" y="0"/>
+            <wp:positionH relativeFrom="margin">
+              <wp:align>left</wp:align>
+            </wp:positionH>
+            <wp:positionV relativeFrom="paragraph">
+              <wp:posOffset>6985</wp:posOffset>
+            </wp:positionV>
+            <wp:extent cx="2705100" cy="2009140"/>
+            <wp:effectExtent l="0" t="0" r="0" b="0"/>
+            <wp:wrapTight wrapText="bothSides">
+              <wp:wrapPolygon edited="0">
+                <wp:start x="0" y="0"/>
+                <wp:lineTo x="0" y="21300"/>
+                <wp:lineTo x="21448" y="21300"/>
+                <wp:lineTo x="21448" y="0"/>
+                <wp:lineTo x="0" y="0"/>
+              </wp:wrapPolygon>
+            </wp:wrapTight>
+            <wp:docPr id="2089881240" name="Grafik 2089881240" descr="Ein Bild, das Text, Screenshot, Diagramm, Reihe enthält.&#10;&#10;Automatisch generierte Beschreibung"/>
+            <wp:cNvGraphicFramePr>
+              <a:graphicFrameLocks xmlns:a="http://schemas.openxmlformats.org/drawingml/2006/main" noChangeAspect="1"/>
+            </wp:cNvGraphicFramePr>
+            <a:graphic xmlns:a="http://schemas.openxmlformats.org/drawingml/2006/main">
+              <a:graphicData uri="http://schemas.openxmlformats.org/drawingml/2006/picture">
+                <pic:pic xmlns:pic="http://schemas.openxmlformats.org/drawingml/2006/picture">
+                  <pic:nvPicPr>
+                    <pic:cNvPr id="262368010" name="Grafik 1" descr="Ein Bild, das Text, Screenshot, Diagramm, Reihe enthält.&#10;&#10;Automatisch generierte Beschreibung"/>
+                    <pic:cNvPicPr/>
+                  </pic:nvPicPr>
+                  <pic:blipFill>
+                    <a:blip r:embed="rId12">
+                      <a:extLst>
+                        <a:ext uri="{28A0092B-C50C-407E-A947-70E740481C1C}">
+                          <a14:useLocalDpi xmlns:a14="http://schemas.microsoft.com/office/drawing/2010/main" val="0"/>
+                        </a:ext>
+                      </a:extLst>
+                    </a:blip>
+                    <a:stretch>
+                      <a:fillRect/>
+                    </a:stretch>
+                  </pic:blipFill>
+                  <pic:spPr>
+                    <a:xfrm>
+                      <a:off x="0" y="0"/>
+                      <a:ext cx="2707672" cy="2011306"/>
+                    </a:xfrm>
+                    <a:prstGeom prst="rect">
+                      <a:avLst/>
+                    </a:prstGeom>
+                  </pic:spPr>
+                </pic:pic>
+              </a:graphicData>
+            </a:graphic>
+            <wp14:sizeRelH relativeFrom="margin">
+              <wp14:pctWidth>0</wp14:pctWidth>
+            </wp14:sizeRelH>
+            <wp14:sizeRelV relativeFrom="margin">
+              <wp14:pctHeight>0</wp14:pctHeight>
+            </wp14:sizeRelV>
+          </wp:anchor>
+        </w:drawing>
+      </w:r>
+      <w:r>
+        <w:t xml:space="preserve">Beide Darstellungen enthalten dieselben Informationen. Während in der linken Grafik die Datenpunkte farblich nach Spezies differenziert sind, weisen sie in der rechten Grafik unterschiedliche Formen je nach Spezies auf. </w:t>
+      </w:r>
+      <w:r>
+        <w:br/>
+      </w:r>
+      <w:r>
+        <w:t>Ich möchte herausfinden</w:t>
+      </w:r>
+      <w:r>
+        <w:t xml:space="preserve">, ob die rechte Darstellung ebenso intuitiv verstanden wird wie die linke. Falls nicht, möchte ich Wege finden, diese zu optimieren. </w:t>
+      </w:r>
+      <w:r>
+        <w:br/>
+      </w:r>
+      <w:r>
+        <w:t xml:space="preserve">Dabei verfolge ich das Ziel, </w:t>
+      </w:r>
+      <w:r>
+        <w:t>komplett</w:t>
+      </w:r>
+      <w:r>
+        <w:t xml:space="preserve"> auf Farben zu verzichten, sodass auch farbenblinde Personen keinerlei Nachteile erleben.</w:t>
+      </w:r>
+    </w:p>
+    <w:p>
+      <w:pPr>
+        <w:pStyle w:val="berschrift3"/>
+      </w:pPr>
+      <w:r>
+        <w:t>Tasks definieren:</w:t>
+      </w:r>
+    </w:p>
+    <w:p>
+      <w:pPr>
+        <w:pStyle w:val="Listenabsatz"/>
+        <w:numPr>
+          <w:ilvl w:val="0"/>
+          <w:numId w:val="8"/>
+        </w:numPr>
+      </w:pPr>
+      <w:r>
+        <w:t>Rechte Grafik vorlegen und Fragen, welche Informationen daraus entnommen werden können</w:t>
+      </w:r>
+      <w:r>
+        <w:t>.</w:t>
+      </w:r>
+    </w:p>
+    <w:p>
+      <w:pPr>
+        <w:pStyle w:val="Listenabsatz"/>
+        <w:numPr>
+          <w:ilvl w:val="0"/>
+          <w:numId w:val="8"/>
+        </w:numPr>
+      </w:pPr>
+      <w:r>
+        <w:t xml:space="preserve">Linke Grafik hinzufügen und Fragen welche Grafik </w:t>
+      </w:r>
+      <w:r>
+        <w:t xml:space="preserve">als </w:t>
+      </w:r>
+      <w:r>
+        <w:t>angenehmer</w:t>
+      </w:r>
+      <w:r>
+        <w:t xml:space="preserve"> empfunden wird</w:t>
+      </w:r>
+      <w:r>
+        <w:t>.</w:t>
+      </w:r>
+    </w:p>
+    <w:p>
+      <w:pPr>
+        <w:pStyle w:val="Listenabsatz"/>
+        <w:numPr>
+          <w:ilvl w:val="0"/>
+          <w:numId w:val="8"/>
+        </w:numPr>
+      </w:pPr>
+      <w:r>
+        <w:t xml:space="preserve">Fragen, was </w:t>
+      </w:r>
+      <w:r>
+        <w:t>bei der Schwierigen zu interpretierenden Grafik</w:t>
+      </w:r>
+      <w:r>
+        <w:t xml:space="preserve"> anders sein müsste</w:t>
+      </w:r>
+      <w:r>
+        <w:t>, damit diese einfacher zu interpretieren ist.</w:t>
+      </w:r>
+    </w:p>
+    <w:p>
+      <w:pPr>
+        <w:pStyle w:val="berschrift3"/>
+      </w:pPr>
+      <w:r>
+        <w:t>Gruppe von Testpersonen:</w:t>
+      </w:r>
+    </w:p>
+    <w:p>
+      <w:r>
+        <w:t xml:space="preserve">Ich habe eine Testgruppe aus fünf Personen aus meinem direkten Umfeld zusammengestellt. </w:t>
+      </w:r>
+      <w:r>
+        <w:br/>
+      </w:r>
+      <w:r>
+        <w:t xml:space="preserve">Keine der Testpersonen hat umfangreiche Erfahrung im Bereich Datenvisualisierung, was das Ergebnis </w:t>
+      </w:r>
+      <w:r>
+        <w:t>möglicherweise</w:t>
+      </w:r>
+      <w:r>
+        <w:t xml:space="preserve"> beeinflussen könnte.</w:t>
+      </w:r>
+    </w:p>
+    <w:p>
+      <w:pPr>
+        <w:pStyle w:val="berschrift3"/>
+      </w:pPr>
+      <w:r>
+        <w:t>Ergebnis / Verbesserungsmöglichkeiten:</w:t>
       </w:r>
     </w:p>
     <w:p/>
     <w:p/>
+    <w:p>
+      <w:pPr>
+        <w:pStyle w:val="berschrift2"/>
+      </w:pPr>
+      <w:r>
+        <w:br/>
+      </w:r>
+      <w:r>
+        <w:br/>
+      </w:r>
+    </w:p>
+    <w:p>
+      <w:r>
+        <w:br/>
+      </w:r>
+      <w:r>
+        <w:br/>
+      </w:r>
+    </w:p>
+    <w:p>
+      <w:r>
+        <w:br/>
+      </w:r>
+    </w:p>
+    <w:p>
+      <w:r>
+        <w:br w:type="page"/>
+      </w:r>
+    </w:p>
+    <w:p>
+      <w:pPr>
+        <w:rPr>
+          <w:b/>
+          <w:bCs/>
+          <w:sz w:val="40"/>
+          <w:szCs w:val="40"/>
+        </w:rPr>
+      </w:pPr>
+      <w:r>
+        <w:rPr>
+          <w:b/>
+          <w:bCs/>
+          <w:sz w:val="40"/>
+          <w:szCs w:val="40"/>
+        </w:rPr>
+        <w:lastRenderedPageBreak/>
+        <w:t>Literaturverzeichnis:</w:t>
+      </w:r>
+    </w:p>
+    <w:p>
+      <w:pPr>
+        <w:pStyle w:val="Literaturverzeichnis"/>
+        <w:rPr>
+          <w:rFonts w:ascii="Calibri" w:hAnsi="Calibri" w:cs="Calibri"/>
+        </w:rPr>
+      </w:pPr>
+      <w:r>
+        <w:fldChar w:fldCharType="begin"/>
+      </w:r>
+      <w:r>
+        <w:instrText xml:space="preserve"> ADDIN ZOTERO_BIBL {"uncited":[],"omitted":[],"custom":[]} CSL_BIBLIOGRAPHY </w:instrText>
+      </w:r>
+      <w:r>
+        <w:fldChar w:fldCharType="separate"/>
+      </w:r>
+      <w:r>
+        <w:rPr>
+          <w:rFonts w:ascii="Calibri" w:hAnsi="Calibri" w:cs="Calibri"/>
+        </w:rPr>
+        <w:t>[1]</w:t>
+      </w:r>
+      <w:r>
+        <w:rPr>
+          <w:rFonts w:ascii="Calibri" w:hAnsi="Calibri" w:cs="Calibri"/>
+        </w:rPr>
+        <w:tab/>
+        <w:t>J. Castañón, „10 Visualizations Every Data Scientist Should Know“, Medium. Zugegriffen: 5. Oktober 2023. [Online]. Verfügbar unter: https://towardsdatascience.com/10-viz-every-ds-should-know-4e4118f26fc3</w:t>
+      </w:r>
+    </w:p>
+    <w:p>
+      <w:pPr>
+        <w:pStyle w:val="Literaturverzeichnis"/>
+        <w:rPr>
+          <w:rFonts w:ascii="Calibri" w:hAnsi="Calibri" w:cs="Calibri"/>
+        </w:rPr>
+      </w:pPr>
+      <w:r>
+        <w:rPr>
+          <w:rFonts w:ascii="Calibri" w:hAnsi="Calibri" w:cs="Calibri"/>
+        </w:rPr>
+        <w:t>[2]</w:t>
+      </w:r>
+      <w:r>
+        <w:rPr>
+          <w:rFonts w:ascii="Calibri" w:hAnsi="Calibri" w:cs="Calibri"/>
+        </w:rPr>
+        <w:tab/>
+        <w:t>„How a Histogram Works to Display Data“, Investopedia. Zugegriffen: 5. Oktober 2023. [Online]. Verfügbar unter: https://www.investopedia.com/terms/h/histogram.asp</w:t>
+      </w:r>
+    </w:p>
+    <w:p>
+      <w:pPr>
+        <w:pStyle w:val="Literaturverzeichnis"/>
+        <w:rPr>
+          <w:rFonts w:ascii="Calibri" w:hAnsi="Calibri" w:cs="Calibri"/>
+        </w:rPr>
+      </w:pPr>
+      <w:r>
+        <w:rPr>
+          <w:rFonts w:ascii="Calibri" w:hAnsi="Calibri" w:cs="Calibri"/>
+          <w:lang w:val="fr-CH"/>
+        </w:rPr>
+        <w:t>[3]</w:t>
+      </w:r>
+      <w:r>
+        <w:rPr>
+          <w:rFonts w:ascii="Calibri" w:hAnsi="Calibri" w:cs="Calibri"/>
+          <w:lang w:val="fr-CH"/>
+        </w:rPr>
+        <w:tab/>
+        <w:t xml:space="preserve">„Box plot review (article) | Khan Academy“. </w:t>
+      </w:r>
+      <w:r>
+        <w:rPr>
+          <w:rFonts w:ascii="Calibri" w:hAnsi="Calibri" w:cs="Calibri"/>
+        </w:rPr>
+        <w:t>Zugegriffen: 5. Oktober 2023. [Online]. Verfügbar unter: https://www.khanacademy.org/math/statistics-probability/summarizing-quantitative-data/box-whisker-plots/a/box-plot-review</w:t>
+      </w:r>
+    </w:p>
+    <w:p>
+      <w:pPr>
+        <w:pStyle w:val="Literaturverzeichnis"/>
+        <w:rPr>
+          <w:rFonts w:ascii="Calibri" w:hAnsi="Calibri" w:cs="Calibri"/>
+        </w:rPr>
+      </w:pPr>
+      <w:r>
+        <w:rPr>
+          <w:rFonts w:ascii="Calibri" w:hAnsi="Calibri" w:cs="Calibri"/>
+          <w:lang w:val="fr-CH"/>
+        </w:rPr>
+        <w:t>[4]</w:t>
+      </w:r>
+      <w:r>
+        <w:rPr>
+          <w:rFonts w:ascii="Calibri" w:hAnsi="Calibri" w:cs="Calibri"/>
+          <w:lang w:val="fr-CH"/>
+        </w:rPr>
+        <w:tab/>
+        <w:t xml:space="preserve">S. C. Government of Canada, „5.2 Bar chart“. </w:t>
+      </w:r>
+      <w:r>
+        <w:rPr>
+          <w:rFonts w:ascii="Calibri" w:hAnsi="Calibri" w:cs="Calibri"/>
+        </w:rPr>
+        <w:t>Zugegriffen: 5. Oktober 2023. [Online]. Verfügbar unter: https://www150.statcan.gc.ca/n1/edu/power-pouvoir/ch9/bargraph-diagrammeabarres/5214818-eng.htm</w:t>
+      </w:r>
+    </w:p>
+    <w:p>
+      <w:pPr>
+        <w:pStyle w:val="Literaturverzeichnis"/>
+        <w:rPr>
+          <w:rFonts w:ascii="Calibri" w:hAnsi="Calibri" w:cs="Calibri"/>
+        </w:rPr>
+      </w:pPr>
+      <w:r>
+        <w:rPr>
+          <w:rFonts w:ascii="Calibri" w:hAnsi="Calibri" w:cs="Calibri"/>
+          <w:lang w:val="fr-CH"/>
+        </w:rPr>
+        <w:t>[5]</w:t>
+      </w:r>
+      <w:r>
+        <w:rPr>
+          <w:rFonts w:ascii="Calibri" w:hAnsi="Calibri" w:cs="Calibri"/>
+          <w:lang w:val="fr-CH"/>
+        </w:rPr>
+        <w:tab/>
+      </w:r>
+      <w:r>
+        <w:rPr>
+          <w:rFonts w:ascii="Calibri" w:hAnsi="Calibri" w:cs="Calibri"/>
+          <w:i/>
+          <w:iCs/>
+          <w:lang w:val="fr-CH"/>
+        </w:rPr>
+        <w:t>Now You See It: Lessons from Research on Perception for Design of Data Visualizations</w:t>
+      </w:r>
+      <w:r>
+        <w:rPr>
+          <w:rFonts w:ascii="Calibri" w:hAnsi="Calibri" w:cs="Calibri"/>
+          <w:lang w:val="fr-CH"/>
+        </w:rPr>
+        <w:t xml:space="preserve">, (14. </w:t>
+      </w:r>
+      <w:r>
+        <w:rPr>
+          <w:rFonts w:ascii="Calibri" w:hAnsi="Calibri" w:cs="Calibri"/>
+        </w:rPr>
+        <w:t>September 2017). Zugegriffen: 28. September 2023. [Online Video]. Verfügbar unter: https://www.youtube.com/watch?v=66eE4rc5xU0</w:t>
+      </w:r>
+    </w:p>
+    <w:p>
+      <w:pPr>
+        <w:pStyle w:val="Literaturverzeichnis"/>
+        <w:rPr>
+          <w:rFonts w:ascii="Calibri" w:hAnsi="Calibri" w:cs="Calibri"/>
+        </w:rPr>
+      </w:pPr>
+      <w:r>
+        <w:rPr>
+          <w:rFonts w:ascii="Calibri" w:hAnsi="Calibri" w:cs="Calibri"/>
+        </w:rPr>
+        <w:t>[6]</w:t>
+      </w:r>
+      <w:r>
+        <w:rPr>
+          <w:rFonts w:ascii="Calibri" w:hAnsi="Calibri" w:cs="Calibri"/>
+        </w:rPr>
+        <w:tab/>
+        <w:t>„Visual Variables“. Zugegriffen: 5. Oktober 2023. [Online]. Verfügbar unter: https://www.axismaps.com//guide/visual-variables</w:t>
+      </w:r>
+    </w:p>
+    <w:p>
+      <w:pPr>
+        <w:pStyle w:val="Literaturverzeichnis"/>
+        <w:rPr>
+          <w:rFonts w:ascii="Calibri" w:hAnsi="Calibri" w:cs="Calibri"/>
+        </w:rPr>
+      </w:pPr>
+      <w:r>
+        <w:rPr>
+          <w:rFonts w:ascii="Calibri" w:hAnsi="Calibri" w:cs="Calibri"/>
+          <w:lang w:val="fr-CH"/>
+        </w:rPr>
+        <w:t>[7]</w:t>
+      </w:r>
+      <w:r>
+        <w:rPr>
+          <w:rFonts w:ascii="Calibri" w:hAnsi="Calibri" w:cs="Calibri"/>
+          <w:lang w:val="fr-CH"/>
+        </w:rPr>
+        <w:tab/>
+        <w:t xml:space="preserve">I. C. Education, „Structured vs. Unstructured Data: What’s the Difference?“, IBM Blog. </w:t>
+      </w:r>
+      <w:r>
+        <w:rPr>
+          <w:rFonts w:ascii="Calibri" w:hAnsi="Calibri" w:cs="Calibri"/>
+        </w:rPr>
+        <w:t>Zugegriffen: 7. Oktober 2023. [Online]. Verfügbar unter: https://www.ibm.com/blog/structured-vs-unstructured-data/</w:t>
+      </w:r>
+    </w:p>
+    <w:p>
+      <w:pPr>
+        <w:pStyle w:val="Literaturverzeichnis"/>
+        <w:rPr>
+          <w:rFonts w:ascii="Calibri" w:hAnsi="Calibri" w:cs="Calibri"/>
+        </w:rPr>
+      </w:pPr>
+      <w:r>
+        <w:rPr>
+          <w:rFonts w:ascii="Calibri" w:hAnsi="Calibri" w:cs="Calibri"/>
+        </w:rPr>
+        <w:t>[8]</w:t>
+      </w:r>
+      <w:r>
+        <w:rPr>
+          <w:rFonts w:ascii="Calibri" w:hAnsi="Calibri" w:cs="Calibri"/>
+        </w:rPr>
+        <w:tab/>
+        <w:t>„Guide to Data Types and How to Graph Them in Statistics - Statistics By Jim“. Zugegriffen: 7. Oktober 2023. [Online]. Verfügbar unter: https://statisticsbyjim.com/basics/data-types/</w:t>
+      </w:r>
+    </w:p>
+    <w:p>
+      <w:pPr>
+        <w:pStyle w:val="Literaturverzeichnis"/>
+        <w:rPr>
+          <w:rFonts w:ascii="Calibri" w:hAnsi="Calibri" w:cs="Calibri"/>
+        </w:rPr>
+      </w:pPr>
+      <w:r>
+        <w:rPr>
+          <w:rFonts w:ascii="Calibri" w:hAnsi="Calibri" w:cs="Calibri"/>
+          <w:lang w:val="fr-CH"/>
+        </w:rPr>
+        <w:t>[9]</w:t>
+      </w:r>
+      <w:r>
+        <w:rPr>
+          <w:rFonts w:ascii="Calibri" w:hAnsi="Calibri" w:cs="Calibri"/>
+          <w:lang w:val="fr-CH"/>
+        </w:rPr>
+        <w:tab/>
+        <w:t xml:space="preserve">D. (DJ) Sarkar, „A Comprehensive Guide to the Grammar of Graphics for Effective Visualization of Multi-dimensional…“, Medium. </w:t>
+      </w:r>
+      <w:r>
+        <w:rPr>
+          <w:rFonts w:ascii="Calibri" w:hAnsi="Calibri" w:cs="Calibri"/>
+        </w:rPr>
+        <w:t>Zugegriffen: 7. Oktober 2023. [Online]. Verfügbar unter: https://towardsdatascience.com/a-comprehensive-guide-to-the-grammar-of-graphics-for-effective-visualization-of-multi-dimensional-1f92b4ed4149</w:t>
+      </w:r>
+    </w:p>
+    <w:p>
+      <w:pPr>
+        <w:pStyle w:val="Literaturverzeichnis"/>
+        <w:rPr>
+          <w:rFonts w:ascii="Calibri" w:hAnsi="Calibri" w:cs="Calibri"/>
+        </w:rPr>
+      </w:pPr>
+      <w:r>
+        <w:rPr>
+          <w:rFonts w:ascii="Calibri" w:hAnsi="Calibri" w:cs="Calibri"/>
+        </w:rPr>
+        <w:t>[10]</w:t>
+      </w:r>
+      <w:r>
+        <w:rPr>
+          <w:rFonts w:ascii="Calibri" w:hAnsi="Calibri" w:cs="Calibri"/>
+        </w:rPr>
+        <w:tab/>
+        <w:t>B. Soltoff, „The grammar of graphics“, Computing for Information Science. Zugegriffen: 7. Oktober 2023. [Online]. Verfügbar unter: https://info5940.infosci.cornell.edu/notes/dataviz/grammar-of-graphics/</w:t>
+      </w:r>
+    </w:p>
+    <w:p>
+      <w:pPr>
+        <w:pStyle w:val="Literaturverzeichnis"/>
+        <w:rPr>
+          <w:rFonts w:ascii="Calibri" w:hAnsi="Calibri" w:cs="Calibri"/>
+        </w:rPr>
+      </w:pPr>
+      <w:r>
+        <w:rPr>
+          <w:rFonts w:ascii="Calibri" w:hAnsi="Calibri" w:cs="Calibri"/>
+        </w:rPr>
+        <w:t>[11]</w:t>
+      </w:r>
+      <w:r>
+        <w:rPr>
+          <w:rFonts w:ascii="Calibri" w:hAnsi="Calibri" w:cs="Calibri"/>
+        </w:rPr>
+        <w:tab/>
+        <w:t>W. L. in R.-B. U. Experience, „Usability Testing 101“, Nielsen Norman Group. Zugegriffen: 8. Oktober 2023. [Online]. Verfügbar unter: https://www.nngroup.com/articles/usability-testing-101/</w:t>
+      </w:r>
+    </w:p>
+    <w:p>
+      <w:pPr>
+        <w:pStyle w:val="Literaturverzeichnis"/>
+        <w:rPr>
+          <w:rFonts w:ascii="Calibri" w:hAnsi="Calibri" w:cs="Calibri"/>
+        </w:rPr>
+      </w:pPr>
+      <w:r>
+        <w:rPr>
+          <w:rFonts w:ascii="Calibri" w:hAnsi="Calibri" w:cs="Calibri"/>
+        </w:rPr>
+        <w:t>[12]</w:t>
+      </w:r>
+      <w:r>
+        <w:rPr>
+          <w:rFonts w:ascii="Calibri" w:hAnsi="Calibri" w:cs="Calibri"/>
+        </w:rPr>
+        <w:tab/>
+      </w:r>
+      <w:r>
+        <w:rPr>
+          <w:rFonts w:ascii="Calibri" w:hAnsi="Calibri" w:cs="Calibri"/>
+          <w:i/>
+          <w:iCs/>
+        </w:rPr>
+        <w:t>Usability Testing w. 5 Users: Design Process (video 1 of 3)</w:t>
+      </w:r>
+      <w:r>
+        <w:rPr>
+          <w:rFonts w:ascii="Calibri" w:hAnsi="Calibri" w:cs="Calibri"/>
+        </w:rPr>
+        <w:t>, (26. Oktober 2018). Zugegriffen: 8. Oktober 2023. [Online Video]. Verfügbar unter: https://www.youtube.com/watch?v=RhgUirqki50</w:t>
+      </w:r>
+    </w:p>
+    <w:p>
+      <w:r>
+        <w:fldChar w:fldCharType="end"/>
+      </w:r>
+    </w:p>
+    <w:p/>
     <w:sectPr>
-      <w:headerReference w:type="default" r:id="rId25"/>
+      <w:headerReference w:type="default" r:id="rId26"/>
       <w:pgSz w:w="11906" w:h="16838"/>
       <w:pgMar w:top="1417" w:right="1417" w:bottom="1134" w:left="1417" w:header="708" w:footer="708" w:gutter="0"/>
       <w:cols w:space="708"/>
@@ -4427,6 +5011,119 @@
     </w:lvl>
   </w:abstractNum>
   <w:abstractNum w:abstractNumId="3" w15:restartNumberingAfterBreak="0">
+    <w:nsid w:val="3718518B"/>
+    <w:multiLevelType w:val="hybridMultilevel"/>
+    <w:tmpl w:val="1BF02122"/>
+    <w:lvl w:ilvl="0" w:tplc="DA020BA6">
+      <w:start w:val="1"/>
+      <w:numFmt w:val="bullet"/>
+      <w:lvlText w:val="-"/>
+      <w:lvlJc w:val="left"/>
+      <w:pPr>
+        <w:ind w:left="720" w:hanging="360"/>
+      </w:pPr>
+      <w:rPr>
+        <w:rFonts w:ascii="Calibri" w:eastAsiaTheme="minorHAnsi" w:hAnsi="Calibri" w:cs="Calibri" w:hint="default"/>
+      </w:rPr>
+    </w:lvl>
+    <w:lvl w:ilvl="1" w:tplc="08070003" w:tentative="1">
+      <w:start w:val="1"/>
+      <w:numFmt w:val="bullet"/>
+      <w:lvlText w:val="o"/>
+      <w:lvlJc w:val="left"/>
+      <w:pPr>
+        <w:ind w:left="1440" w:hanging="360"/>
+      </w:pPr>
+      <w:rPr>
+        <w:rFonts w:ascii="Courier New" w:hAnsi="Courier New" w:cs="Courier New" w:hint="default"/>
+      </w:rPr>
+    </w:lvl>
+    <w:lvl w:ilvl="2" w:tplc="08070005" w:tentative="1">
+      <w:start w:val="1"/>
+      <w:numFmt w:val="bullet"/>
+      <w:lvlText w:val=""/>
+      <w:lvlJc w:val="left"/>
+      <w:pPr>
+        <w:ind w:left="2160" w:hanging="360"/>
+      </w:pPr>
+      <w:rPr>
+        <w:rFonts w:ascii="Wingdings" w:hAnsi="Wingdings" w:hint="default"/>
+      </w:rPr>
+    </w:lvl>
+    <w:lvl w:ilvl="3" w:tplc="08070001" w:tentative="1">
+      <w:start w:val="1"/>
+      <w:numFmt w:val="bullet"/>
+      <w:lvlText w:val=""/>
+      <w:lvlJc w:val="left"/>
+      <w:pPr>
+        <w:ind w:left="2880" w:hanging="360"/>
+      </w:pPr>
+      <w:rPr>
+        <w:rFonts w:ascii="Symbol" w:hAnsi="Symbol" w:hint="default"/>
+      </w:rPr>
+    </w:lvl>
+    <w:lvl w:ilvl="4" w:tplc="08070003" w:tentative="1">
+      <w:start w:val="1"/>
+      <w:numFmt w:val="bullet"/>
+      <w:lvlText w:val="o"/>
+      <w:lvlJc w:val="left"/>
+      <w:pPr>
+        <w:ind w:left="3600" w:hanging="360"/>
+      </w:pPr>
+      <w:rPr>
+        <w:rFonts w:ascii="Courier New" w:hAnsi="Courier New" w:cs="Courier New" w:hint="default"/>
+      </w:rPr>
+    </w:lvl>
+    <w:lvl w:ilvl="5" w:tplc="08070005" w:tentative="1">
+      <w:start w:val="1"/>
+      <w:numFmt w:val="bullet"/>
+      <w:lvlText w:val=""/>
+      <w:lvlJc w:val="left"/>
+      <w:pPr>
+        <w:ind w:left="4320" w:hanging="360"/>
+      </w:pPr>
+      <w:rPr>
+        <w:rFonts w:ascii="Wingdings" w:hAnsi="Wingdings" w:hint="default"/>
+      </w:rPr>
+    </w:lvl>
+    <w:lvl w:ilvl="6" w:tplc="08070001" w:tentative="1">
+      <w:start w:val="1"/>
+      <w:numFmt w:val="bullet"/>
+      <w:lvlText w:val=""/>
+      <w:lvlJc w:val="left"/>
+      <w:pPr>
+        <w:ind w:left="5040" w:hanging="360"/>
+      </w:pPr>
+      <w:rPr>
+        <w:rFonts w:ascii="Symbol" w:hAnsi="Symbol" w:hint="default"/>
+      </w:rPr>
+    </w:lvl>
+    <w:lvl w:ilvl="7" w:tplc="08070003" w:tentative="1">
+      <w:start w:val="1"/>
+      <w:numFmt w:val="bullet"/>
+      <w:lvlText w:val="o"/>
+      <w:lvlJc w:val="left"/>
+      <w:pPr>
+        <w:ind w:left="5760" w:hanging="360"/>
+      </w:pPr>
+      <w:rPr>
+        <w:rFonts w:ascii="Courier New" w:hAnsi="Courier New" w:cs="Courier New" w:hint="default"/>
+      </w:rPr>
+    </w:lvl>
+    <w:lvl w:ilvl="8" w:tplc="08070005" w:tentative="1">
+      <w:start w:val="1"/>
+      <w:numFmt w:val="bullet"/>
+      <w:lvlText w:val=""/>
+      <w:lvlJc w:val="left"/>
+      <w:pPr>
+        <w:ind w:left="6480" w:hanging="360"/>
+      </w:pPr>
+      <w:rPr>
+        <w:rFonts w:ascii="Wingdings" w:hAnsi="Wingdings" w:hint="default"/>
+      </w:rPr>
+    </w:lvl>
+  </w:abstractNum>
+  <w:abstractNum w:abstractNumId="4" w15:restartNumberingAfterBreak="0">
     <w:nsid w:val="5C69624B"/>
     <w:multiLevelType w:val="multilevel"/>
     <w:tmpl w:val="31A0188E"/>
@@ -4539,7 +5236,7 @@
       </w:pPr>
     </w:lvl>
   </w:abstractNum>
-  <w:abstractNum w:abstractNumId="4" w15:restartNumberingAfterBreak="0">
+  <w:abstractNum w:abstractNumId="5" w15:restartNumberingAfterBreak="0">
     <w:nsid w:val="748C658C"/>
     <w:multiLevelType w:val="hybridMultilevel"/>
     <w:tmpl w:val="29B67D92"/>
@@ -4651,7 +5348,96 @@
       </w:rPr>
     </w:lvl>
   </w:abstractNum>
-  <w:abstractNum w:abstractNumId="5" w15:restartNumberingAfterBreak="0">
+  <w:abstractNum w:abstractNumId="6" w15:restartNumberingAfterBreak="0">
+    <w:nsid w:val="78EF4513"/>
+    <w:multiLevelType w:val="hybridMultilevel"/>
+    <w:tmpl w:val="CFB4A652"/>
+    <w:lvl w:ilvl="0" w:tplc="0807000F">
+      <w:start w:val="1"/>
+      <w:numFmt w:val="decimal"/>
+      <w:lvlText w:val="%1."/>
+      <w:lvlJc w:val="left"/>
+      <w:pPr>
+        <w:ind w:left="720" w:hanging="360"/>
+      </w:pPr>
+      <w:rPr>
+        <w:rFonts w:hint="default"/>
+      </w:rPr>
+    </w:lvl>
+    <w:lvl w:ilvl="1" w:tplc="08070019" w:tentative="1">
+      <w:start w:val="1"/>
+      <w:numFmt w:val="lowerLetter"/>
+      <w:lvlText w:val="%2."/>
+      <w:lvlJc w:val="left"/>
+      <w:pPr>
+        <w:ind w:left="1440" w:hanging="360"/>
+      </w:pPr>
+    </w:lvl>
+    <w:lvl w:ilvl="2" w:tplc="0807001B" w:tentative="1">
+      <w:start w:val="1"/>
+      <w:numFmt w:val="lowerRoman"/>
+      <w:lvlText w:val="%3."/>
+      <w:lvlJc w:val="right"/>
+      <w:pPr>
+        <w:ind w:left="2160" w:hanging="180"/>
+      </w:pPr>
+    </w:lvl>
+    <w:lvl w:ilvl="3" w:tplc="0807000F" w:tentative="1">
+      <w:start w:val="1"/>
+      <w:numFmt w:val="decimal"/>
+      <w:lvlText w:val="%4."/>
+      <w:lvlJc w:val="left"/>
+      <w:pPr>
+        <w:ind w:left="2880" w:hanging="360"/>
+      </w:pPr>
+    </w:lvl>
+    <w:lvl w:ilvl="4" w:tplc="08070019" w:tentative="1">
+      <w:start w:val="1"/>
+      <w:numFmt w:val="lowerLetter"/>
+      <w:lvlText w:val="%5."/>
+      <w:lvlJc w:val="left"/>
+      <w:pPr>
+        <w:ind w:left="3600" w:hanging="360"/>
+      </w:pPr>
+    </w:lvl>
+    <w:lvl w:ilvl="5" w:tplc="0807001B" w:tentative="1">
+      <w:start w:val="1"/>
+      <w:numFmt w:val="lowerRoman"/>
+      <w:lvlText w:val="%6."/>
+      <w:lvlJc w:val="right"/>
+      <w:pPr>
+        <w:ind w:left="4320" w:hanging="180"/>
+      </w:pPr>
+    </w:lvl>
+    <w:lvl w:ilvl="6" w:tplc="0807000F" w:tentative="1">
+      <w:start w:val="1"/>
+      <w:numFmt w:val="decimal"/>
+      <w:lvlText w:val="%7."/>
+      <w:lvlJc w:val="left"/>
+      <w:pPr>
+        <w:ind w:left="5040" w:hanging="360"/>
+      </w:pPr>
+    </w:lvl>
+    <w:lvl w:ilvl="7" w:tplc="08070019" w:tentative="1">
+      <w:start w:val="1"/>
+      <w:numFmt w:val="lowerLetter"/>
+      <w:lvlText w:val="%8."/>
+      <w:lvlJc w:val="left"/>
+      <w:pPr>
+        <w:ind w:left="5760" w:hanging="360"/>
+      </w:pPr>
+    </w:lvl>
+    <w:lvl w:ilvl="8" w:tplc="0807001B" w:tentative="1">
+      <w:start w:val="1"/>
+      <w:numFmt w:val="lowerRoman"/>
+      <w:lvlText w:val="%9."/>
+      <w:lvlJc w:val="right"/>
+      <w:pPr>
+        <w:ind w:left="6480" w:hanging="180"/>
+      </w:pPr>
+    </w:lvl>
+  </w:abstractNum>
+  <w:abstractNum w:abstractNumId="7" w15:restartNumberingAfterBreak="0">
     <w:nsid w:val="7EE97CE8"/>
     <w:multiLevelType w:val="hybridMultilevel"/>
     <w:tmpl w:val="960A8CB8"/>
@@ -4764,7 +5550,7 @@
     </w:lvl>
   </w:abstractNum>
   <w:num w:numId="1" w16cid:durableId="162357328">
-    <w:abstractNumId w:val="5"/>
+    <w:abstractNumId w:val="7"/>
   </w:num>
   <w:num w:numId="2" w16cid:durableId="251166037">
     <w:abstractNumId w:val="1"/>
@@ -4773,13 +5559,19 @@
     <w:abstractNumId w:val="0"/>
   </w:num>
   <w:num w:numId="4" w16cid:durableId="732898001">
-    <w:abstractNumId w:val="3"/>
+    <w:abstractNumId w:val="4"/>
   </w:num>
   <w:num w:numId="5" w16cid:durableId="1531457693">
     <w:abstractNumId w:val="2"/>
   </w:num>
   <w:num w:numId="6" w16cid:durableId="875700658">
-    <w:abstractNumId w:val="4"/>
+    <w:abstractNumId w:val="5"/>
+  </w:num>
+  <w:num w:numId="7" w16cid:durableId="1309935848">
+    <w:abstractNumId w:val="6"/>
+  </w:num>
+  <w:num w:numId="8" w16cid:durableId="537278530">
+    <w:abstractNumId w:val="3"/>
   </w:num>
 </w:numbering>
 </file>
@@ -5458,6 +6250,14 @@
       <w:shd w:val="clear" w:color="auto" w:fill="E1DFDD"/>
     </w:rPr>
   </w:style>
+  <w:style w:type="paragraph" w:styleId="Literaturverzeichnis">
+    <w:name w:val="Bibliography"/>
+    <w:basedOn w:val="Standard"/>
+    <w:next w:val="Standard"/>
+    <w:uiPriority w:val="37"/>
+    <w:unhideWhenUsed/>
+    <w:rsid w:val="003149E6"/>
+  </w:style>
 </w:styles>
 </file>
 

</xml_diff>

<commit_message>
finished LE5, implemented feedback for LE1
</commit_message>
<xml_diff>
--- a/report.docx
+++ b/report.docx
@@ -507,7 +507,7 @@
         </w:rPr>
         <w:lastRenderedPageBreak/>
         <w:drawing>
-          <wp:anchor distT="0" distB="0" distL="114300" distR="114300" simplePos="0" relativeHeight="251665408" behindDoc="0" locked="0" layoutInCell="1" allowOverlap="1" wp14:anchorId="4E0DF469" wp14:editId="2E0832BA">
+          <wp:anchor distT="0" distB="0" distL="114300" distR="114300" simplePos="0" relativeHeight="251665408" behindDoc="0" locked="0" layoutInCell="1" allowOverlap="1" wp14:anchorId="4E0DF469" wp14:editId="022BA5B9">
             <wp:simplePos x="0" y="0"/>
             <wp:positionH relativeFrom="margin">
               <wp:align>left</wp:align>
@@ -515,8 +515,8 @@
             <wp:positionV relativeFrom="paragraph">
               <wp:posOffset>0</wp:posOffset>
             </wp:positionV>
-            <wp:extent cx="3324225" cy="2614295"/>
-            <wp:effectExtent l="0" t="0" r="0" b="0"/>
+            <wp:extent cx="2566670" cy="2019300"/>
+            <wp:effectExtent l="0" t="0" r="5080" b="0"/>
             <wp:wrapSquare wrapText="bothSides"/>
             <wp:docPr id="1490012843" name="Grafik 1" descr="Ein Bild, das Text, Screenshot, Diagramm, Reihe enthält.&#10;&#10;Automatisch generierte Beschreibung"/>
             <wp:cNvGraphicFramePr>
@@ -544,7 +544,7 @@
                   <pic:spPr>
                     <a:xfrm>
                       <a:off x="0" y="0"/>
-                      <a:ext cx="3330622" cy="2619948"/>
+                      <a:ext cx="2582840" cy="2031724"/>
                     </a:xfrm>
                     <a:prstGeom prst="rect">
                       <a:avLst/>
@@ -600,9 +600,8 @@
       <w:r>
         <w:t>um sich ein Bild der Verteilung machen zu können.</w:t>
       </w:r>
-      <w:r>
-        <w:br/>
-      </w:r>
+    </w:p>
+    <w:p>
       <w:r>
         <w:t xml:space="preserve">Dazu gibt es </w:t>
       </w:r>
@@ -651,8 +650,57 @@
         <w:t xml:space="preserve">die Verteilung </w:t>
       </w:r>
       <w:r>
-        <w:t>zu verschaffen.</w:t>
-      </w:r>
+        <w:t>zu verschaffen</w:t>
+      </w:r>
+      <w:r>
+        <w:t>.</w:t>
+      </w:r>
+    </w:p>
+    <w:p>
+      <w:r>
+        <w:t xml:space="preserve">Dabei teilt das Histogramm den Bereich, in welchem sich die Daten befinden in x gleich grosse Bereiche (Bins) auf, wobei anschliessend die Anzahl Datenpunkte gezählt wird, welche sich in einem Bin befinden. </w:t>
+      </w:r>
+      <w:r>
+        <w:t>Jeder Bin wird als einzelne</w:t>
+      </w:r>
+      <w:r>
+        <w:t xml:space="preserve"> Bar angezeigt. </w:t>
+      </w:r>
+      <w:r>
+        <w:t>In unserem Fall</w:t>
+      </w:r>
+      <w:r>
+        <w:t xml:space="preserve"> wurden die Counts auf der </w:t>
+      </w:r>
+      <w:r>
+        <w:t>y-Achse</w:t>
+      </w:r>
+      <w:r>
+        <w:t xml:space="preserve"> als Dichte angezeigt.</w:t>
+      </w:r>
+      <w:r>
+        <w:t xml:space="preserve"> Histogramme eignen sich </w:t>
+      </w:r>
+      <w:r>
+        <w:t xml:space="preserve">z.B. </w:t>
+      </w:r>
+      <w:r>
+        <w:t xml:space="preserve">für kontinuierliche </w:t>
+      </w:r>
+      <w:r>
+        <w:t xml:space="preserve">Attribute wie </w:t>
+      </w:r>
+      <w:r>
+        <w:t xml:space="preserve">es bei uns der Fall </w:t>
+      </w:r>
+      <w:proofErr w:type="gramStart"/>
+      <w:r>
+        <w:t>ist.</w:t>
+      </w:r>
+      <w:r>
+        <w:t>.</w:t>
+      </w:r>
+      <w:proofErr w:type="gramEnd"/>
     </w:p>
     <w:p>
       <w:r>
@@ -710,16 +758,16 @@
           <w:noProof/>
         </w:rPr>
         <w:drawing>
-          <wp:anchor distT="0" distB="0" distL="114300" distR="114300" simplePos="0" relativeHeight="251666432" behindDoc="0" locked="0" layoutInCell="1" allowOverlap="1" wp14:anchorId="7CB38E6C" wp14:editId="4CF47F4F">
+          <wp:anchor distT="0" distB="0" distL="114300" distR="114300" simplePos="0" relativeHeight="251666432" behindDoc="0" locked="0" layoutInCell="1" allowOverlap="1" wp14:anchorId="7CB38E6C" wp14:editId="03111128">
             <wp:simplePos x="0" y="0"/>
             <wp:positionH relativeFrom="column">
               <wp:posOffset>-4445</wp:posOffset>
             </wp:positionH>
             <wp:positionV relativeFrom="paragraph">
-              <wp:posOffset>635</wp:posOffset>
+              <wp:posOffset>-2540</wp:posOffset>
             </wp:positionV>
-            <wp:extent cx="3371850" cy="2689169"/>
-            <wp:effectExtent l="0" t="0" r="0" b="0"/>
+            <wp:extent cx="2660650" cy="2121535"/>
+            <wp:effectExtent l="0" t="0" r="6350" b="0"/>
             <wp:wrapSquare wrapText="bothSides"/>
             <wp:docPr id="863395509" name="Grafik 1" descr="Ein Bild, das Text, Diagramm, Screenshot, Rechteck enthält.&#10;&#10;Automatisch generierte Beschreibung"/>
             <wp:cNvGraphicFramePr>
@@ -747,7 +795,7 @@
                   <pic:spPr>
                     <a:xfrm>
                       <a:off x="0" y="0"/>
-                      <a:ext cx="3371850" cy="2689169"/>
+                      <a:ext cx="2660650" cy="2121535"/>
                     </a:xfrm>
                     <a:prstGeom prst="rect">
                       <a:avLst/>
@@ -756,6 +804,12 @@
                 </pic:pic>
               </a:graphicData>
             </a:graphic>
+            <wp14:sizeRelH relativeFrom="margin">
+              <wp14:pctWidth>0</wp14:pctWidth>
+            </wp14:sizeRelH>
+            <wp14:sizeRelV relativeFrom="margin">
+              <wp14:pctHeight>0</wp14:pctHeight>
+            </wp14:sizeRelV>
           </wp:anchor>
         </w:drawing>
       </w:r>
@@ -783,7 +837,13 @@
         <w:t xml:space="preserve">Boxplots </w:t>
       </w:r>
       <w:r>
-        <w:t>können wie Histogramme, Auskunft über die Verteilung geben.</w:t>
+        <w:t xml:space="preserve">können wie Histogramme, Auskunft über die Verteilung </w:t>
+      </w:r>
+      <w:r>
+        <w:t xml:space="preserve">von kontinuierliche Daten </w:t>
+      </w:r>
+      <w:r>
+        <w:t>geben.</w:t>
       </w:r>
       <w:r>
         <w:br/>
@@ -821,10 +881,23 @@
       <w:r>
         <w:t>.</w:t>
       </w:r>
-    </w:p>
-    <w:p>
-      <w:r>
-        <w:t>Im nebenstehenden Plot sieht man also nun vier Boxplots</w:t>
+      <w:r>
+        <w:br/>
+        <w:t xml:space="preserve">Auf dem Boxplot ersichtlich sind </w:t>
+      </w:r>
+      <w:r>
+        <w:t>Median, Q1-4 und diverse Ausreisser.</w:t>
+      </w:r>
+    </w:p>
+    <w:p>
+      <w:r>
+        <w:t>Im nebenstehenden Plot</w:t>
+      </w:r>
+      <w:r>
+        <w:t xml:space="preserve"> </w:t>
+      </w:r>
+      <w:r>
+        <w:t>sieht man also nun vier Boxplots</w:t>
       </w:r>
       <w:r>
         <w:t xml:space="preserve"> gruppiert nach dem Startbezirk.</w:t>
@@ -847,7 +920,9 @@
         <w:t>.</w:t>
       </w:r>
       <w:r>
-        <w:br/>
+        <w:t xml:space="preserve"> </w:t>
+      </w:r>
+      <w:r>
         <w:t xml:space="preserve">Fahrten, welche in Queens beginnen, </w:t>
       </w:r>
       <w:r>
@@ -2382,7 +2457,7 @@
           <w:noProof/>
         </w:rPr>
         <w:drawing>
-          <wp:anchor distT="0" distB="0" distL="114300" distR="114300" simplePos="0" relativeHeight="251672576" behindDoc="0" locked="0" layoutInCell="1" allowOverlap="1" wp14:anchorId="461C1CE2" wp14:editId="3BCE0884">
+          <wp:anchor distT="0" distB="0" distL="114300" distR="114300" simplePos="0" relativeHeight="251672576" behindDoc="0" locked="0" layoutInCell="1" allowOverlap="1" wp14:anchorId="461C1CE2" wp14:editId="043423D3">
             <wp:simplePos x="0" y="0"/>
             <wp:positionH relativeFrom="margin">
               <wp:posOffset>3376930</wp:posOffset>
@@ -2534,7 +2609,7 @@
           <w:noProof/>
         </w:rPr>
         <w:drawing>
-          <wp:anchor distT="0" distB="0" distL="114300" distR="114300" simplePos="0" relativeHeight="251673600" behindDoc="0" locked="0" layoutInCell="1" allowOverlap="1" wp14:anchorId="2A91E536" wp14:editId="155A146B">
+          <wp:anchor distT="0" distB="0" distL="114300" distR="114300" simplePos="0" relativeHeight="251673600" behindDoc="0" locked="0" layoutInCell="1" allowOverlap="1" wp14:anchorId="2A91E536" wp14:editId="4CD78C74">
             <wp:simplePos x="0" y="0"/>
             <wp:positionH relativeFrom="margin">
               <wp:align>left</wp:align>
@@ -2865,7 +2940,7 @@
           <w:noProof/>
         </w:rPr>
         <w:drawing>
-          <wp:anchor distT="0" distB="0" distL="114300" distR="114300" simplePos="0" relativeHeight="251675648" behindDoc="0" locked="0" layoutInCell="1" allowOverlap="1" wp14:anchorId="46A62E3F" wp14:editId="4D642130">
+          <wp:anchor distT="0" distB="0" distL="114300" distR="114300" simplePos="0" relativeHeight="251675648" behindDoc="0" locked="0" layoutInCell="1" allowOverlap="1" wp14:anchorId="46A62E3F" wp14:editId="32E9C281">
             <wp:simplePos x="0" y="0"/>
             <wp:positionH relativeFrom="margin">
               <wp:align>left</wp:align>
@@ -4811,38 +4886,161 @@
         <w:pStyle w:val="berschrift3"/>
       </w:pPr>
       <w:r>
+        <w:drawing>
+          <wp:anchor distT="0" distB="0" distL="114300" distR="114300" simplePos="0" relativeHeight="251681792" behindDoc="0" locked="0" layoutInCell="1" allowOverlap="1" wp14:anchorId="53AE06D9" wp14:editId="56D59871">
+            <wp:simplePos x="0" y="0"/>
+            <wp:positionH relativeFrom="margin">
+              <wp:align>left</wp:align>
+            </wp:positionH>
+            <wp:positionV relativeFrom="paragraph">
+              <wp:posOffset>201930</wp:posOffset>
+            </wp:positionV>
+            <wp:extent cx="2374900" cy="1927860"/>
+            <wp:effectExtent l="0" t="0" r="6350" b="0"/>
+            <wp:wrapSquare wrapText="bothSides"/>
+            <wp:docPr id="1290571802" name="Grafik 1" descr="Ein Bild, das Text, Screenshot, Diagramm, Reihe enthält.&#10;&#10;Automatisch generierte Beschreibung"/>
+            <wp:cNvGraphicFramePr>
+              <a:graphicFrameLocks xmlns:a="http://schemas.openxmlformats.org/drawingml/2006/main" noChangeAspect="1"/>
+            </wp:cNvGraphicFramePr>
+            <a:graphic xmlns:a="http://schemas.openxmlformats.org/drawingml/2006/main">
+              <a:graphicData uri="http://schemas.openxmlformats.org/drawingml/2006/picture">
+                <pic:pic xmlns:pic="http://schemas.openxmlformats.org/drawingml/2006/picture">
+                  <pic:nvPicPr>
+                    <pic:cNvPr id="1290571802" name="Grafik 1" descr="Ein Bild, das Text, Screenshot, Diagramm, Reihe enthält.&#10;&#10;Automatisch generierte Beschreibung"/>
+                    <pic:cNvPicPr/>
+                  </pic:nvPicPr>
+                  <pic:blipFill>
+                    <a:blip r:embed="rId28">
+                      <a:extLst>
+                        <a:ext uri="{28A0092B-C50C-407E-A947-70E740481C1C}">
+                          <a14:useLocalDpi xmlns:a14="http://schemas.microsoft.com/office/drawing/2010/main" val="0"/>
+                        </a:ext>
+                      </a:extLst>
+                    </a:blip>
+                    <a:stretch>
+                      <a:fillRect/>
+                    </a:stretch>
+                  </pic:blipFill>
+                  <pic:spPr>
+                    <a:xfrm>
+                      <a:off x="0" y="0"/>
+                      <a:ext cx="2379667" cy="1931802"/>
+                    </a:xfrm>
+                    <a:prstGeom prst="rect">
+                      <a:avLst/>
+                    </a:prstGeom>
+                  </pic:spPr>
+                </pic:pic>
+              </a:graphicData>
+            </a:graphic>
+            <wp14:sizeRelH relativeFrom="margin">
+              <wp14:pctWidth>0</wp14:pctWidth>
+            </wp14:sizeRelH>
+            <wp14:sizeRelV relativeFrom="margin">
+              <wp14:pctHeight>0</wp14:pctHeight>
+            </wp14:sizeRelV>
+          </wp:anchor>
+        </w:drawing>
+      </w:r>
+      <w:r>
         <w:t>Ergebnis / Verbesserungsmöglichkeiten:</w:t>
       </w:r>
     </w:p>
-    <w:p/>
-    <w:p/>
-    <w:p>
-      <w:pPr>
-        <w:pStyle w:val="berschrift2"/>
-      </w:pPr>
+    <w:p>
+      <w:r>
+        <w:t xml:space="preserve">Die Analyse zeigt, dass eine farbige Visualisierung als angenehmer wahrgenommen wurde. </w:t>
+      </w:r>
       <w:r>
         <w:br/>
       </w:r>
       <w:r>
+        <w:t xml:space="preserve">Da in der Testgruppe keine Farbenblinden waren, könnte dieses Ergebnis verzerrt sein. </w:t>
+      </w:r>
+      <w:r>
         <w:br/>
       </w:r>
-    </w:p>
-    <w:p>
+      <w:r>
+        <w:t xml:space="preserve">Die Legende war für die Tester verwirrend, da sie die speziellen Blumennamen nicht kannten. </w:t>
+      </w:r>
+    </w:p>
+    <w:p>
+      <w:r>
+        <w:t>Meine Verbesserungsvorschläg</w:t>
+      </w:r>
+      <w:r>
+        <w:t>e sind in der Grafik links ersichtlich.</w:t>
+      </w:r>
+      <w:r>
+        <w:t xml:space="preserve"> </w:t>
+      </w:r>
+      <w:r>
+        <w:t xml:space="preserve"> </w:t>
+      </w:r>
+      <w:r>
+        <w:t>Ich behalte verschiedene Formen für die Gruppen bei, um Farbenblinde zu berücksichtigen</w:t>
+      </w:r>
+      <w:r>
+        <w:t>.</w:t>
+      </w:r>
       <w:r>
         <w:br/>
       </w:r>
       <w:r>
         <w:br/>
       </w:r>
-    </w:p>
-    <w:p>
+      <w:r>
+        <w:t>J</w:t>
+      </w:r>
+      <w:r>
+        <w:t xml:space="preserve">edoch </w:t>
+      </w:r>
+      <w:r>
+        <w:t xml:space="preserve">färbe ich </w:t>
+      </w:r>
+      <w:r>
+        <w:t xml:space="preserve">zusätzlich die Datenpunkte nach Gruppe, um </w:t>
+      </w:r>
+      <w:r>
+        <w:t>den nicht Farbenblinden Personen</w:t>
+      </w:r>
+      <w:r>
+        <w:t xml:space="preserve"> eine vertraute Darstellung zu bieten. </w:t>
+      </w:r>
+      <w:r>
+        <w:t xml:space="preserve"> </w:t>
+      </w:r>
       <w:r>
         <w:br/>
       </w:r>
-    </w:p>
-    <w:p>
-      <w:r>
-        <w:br w:type="page"/>
+      <w:r>
+        <w:t>Die Legende bleibt unverändert, da die deutschen Namen ähnlich sind</w:t>
+      </w:r>
+      <w:r>
+        <w:t xml:space="preserve"> wie die bestehenden</w:t>
+      </w:r>
+      <w:r>
+        <w:t xml:space="preserve">. </w:t>
+      </w:r>
+      <w:r>
+        <w:t xml:space="preserve"> </w:t>
+      </w:r>
+      <w:r>
+        <w:br/>
+      </w:r>
+      <w:r>
+        <w:t>Dabei</w:t>
+      </w:r>
+      <w:r>
+        <w:t xml:space="preserve"> klärt</w:t>
+      </w:r>
+      <w:r>
+        <w:t xml:space="preserve"> der </w:t>
+      </w:r>
+      <w:r>
+        <w:t>Titel nun, dass es sich um Schwertlilien handelt</w:t>
+      </w:r>
+      <w:r>
+        <w:t>, was die Legende verständlicher macht.</w:t>
       </w:r>
     </w:p>
     <w:p>
@@ -4892,7 +5090,63 @@
           <w:rFonts w:ascii="Calibri" w:hAnsi="Calibri" w:cs="Calibri"/>
         </w:rPr>
         <w:tab/>
-        <w:t>J. Castañón, „10 Visualizations Every Data Scientist Should Know“, Medium. Zugegriffen: 5. Oktober 2023. [Online]. Verfügbar unter: https://towardsdatascience.com/10-viz-every-ds-should-know-4e4118f26fc3</w:t>
+        <w:t xml:space="preserve">J. </w:t>
+      </w:r>
+      <w:proofErr w:type="spellStart"/>
+      <w:r>
+        <w:rPr>
+          <w:rFonts w:ascii="Calibri" w:hAnsi="Calibri" w:cs="Calibri"/>
+        </w:rPr>
+        <w:t>Castañón</w:t>
+      </w:r>
+      <w:proofErr w:type="spellEnd"/>
+      <w:r>
+        <w:rPr>
+          <w:rFonts w:ascii="Calibri" w:hAnsi="Calibri" w:cs="Calibri"/>
+        </w:rPr>
+        <w:t xml:space="preserve">, „10 </w:t>
+      </w:r>
+      <w:proofErr w:type="spellStart"/>
+      <w:r>
+        <w:rPr>
+          <w:rFonts w:ascii="Calibri" w:hAnsi="Calibri" w:cs="Calibri"/>
+        </w:rPr>
+        <w:t>Visualizations</w:t>
+      </w:r>
+      <w:proofErr w:type="spellEnd"/>
+      <w:r>
+        <w:rPr>
+          <w:rFonts w:ascii="Calibri" w:hAnsi="Calibri" w:cs="Calibri"/>
+        </w:rPr>
+        <w:t xml:space="preserve"> Every Data Scientist </w:t>
+      </w:r>
+      <w:proofErr w:type="spellStart"/>
+      <w:r>
+        <w:rPr>
+          <w:rFonts w:ascii="Calibri" w:hAnsi="Calibri" w:cs="Calibri"/>
+        </w:rPr>
+        <w:t>Should</w:t>
+      </w:r>
+      <w:proofErr w:type="spellEnd"/>
+      <w:r>
+        <w:rPr>
+          <w:rFonts w:ascii="Calibri" w:hAnsi="Calibri" w:cs="Calibri"/>
+        </w:rPr>
+        <w:t xml:space="preserve"> </w:t>
+      </w:r>
+      <w:proofErr w:type="spellStart"/>
+      <w:r>
+        <w:rPr>
+          <w:rFonts w:ascii="Calibri" w:hAnsi="Calibri" w:cs="Calibri"/>
+        </w:rPr>
+        <w:t>Know</w:t>
+      </w:r>
+      <w:proofErr w:type="spellEnd"/>
+      <w:r>
+        <w:rPr>
+          <w:rFonts w:ascii="Calibri" w:hAnsi="Calibri" w:cs="Calibri"/>
+        </w:rPr>
+        <w:t>“, Medium. Zugegriffen: 5. Oktober 2023. [Online]. Verfügbar unter: https://towardsdatascience.com/10-viz-every-ds-should-know-4e4118f26fc3</w:t>
       </w:r>
     </w:p>
     <w:p>
@@ -4913,7 +5167,63 @@
           <w:rFonts w:ascii="Calibri" w:hAnsi="Calibri" w:cs="Calibri"/>
         </w:rPr>
         <w:tab/>
-        <w:t>„How a Histogram Works to Display Data“, Investopedia. Zugegriffen: 5. Oktober 2023. [Online]. Verfügbar unter: https://www.investopedia.com/terms/h/histogram.asp</w:t>
+        <w:t>„</w:t>
+      </w:r>
+      <w:proofErr w:type="spellStart"/>
+      <w:r>
+        <w:rPr>
+          <w:rFonts w:ascii="Calibri" w:hAnsi="Calibri" w:cs="Calibri"/>
+        </w:rPr>
+        <w:t>How</w:t>
+      </w:r>
+      <w:proofErr w:type="spellEnd"/>
+      <w:r>
+        <w:rPr>
+          <w:rFonts w:ascii="Calibri" w:hAnsi="Calibri" w:cs="Calibri"/>
+        </w:rPr>
+        <w:t xml:space="preserve"> a </w:t>
+      </w:r>
+      <w:proofErr w:type="spellStart"/>
+      <w:r>
+        <w:rPr>
+          <w:rFonts w:ascii="Calibri" w:hAnsi="Calibri" w:cs="Calibri"/>
+        </w:rPr>
+        <w:t>Histogram</w:t>
+      </w:r>
+      <w:proofErr w:type="spellEnd"/>
+      <w:r>
+        <w:rPr>
+          <w:rFonts w:ascii="Calibri" w:hAnsi="Calibri" w:cs="Calibri"/>
+        </w:rPr>
+        <w:t xml:space="preserve"> Works </w:t>
+      </w:r>
+      <w:proofErr w:type="spellStart"/>
+      <w:r>
+        <w:rPr>
+          <w:rFonts w:ascii="Calibri" w:hAnsi="Calibri" w:cs="Calibri"/>
+        </w:rPr>
+        <w:t>to</w:t>
+      </w:r>
+      <w:proofErr w:type="spellEnd"/>
+      <w:r>
+        <w:rPr>
+          <w:rFonts w:ascii="Calibri" w:hAnsi="Calibri" w:cs="Calibri"/>
+        </w:rPr>
+        <w:t xml:space="preserve"> Display Data“, </w:t>
+      </w:r>
+      <w:proofErr w:type="spellStart"/>
+      <w:r>
+        <w:rPr>
+          <w:rFonts w:ascii="Calibri" w:hAnsi="Calibri" w:cs="Calibri"/>
+        </w:rPr>
+        <w:t>Investopedia</w:t>
+      </w:r>
+      <w:proofErr w:type="spellEnd"/>
+      <w:r>
+        <w:rPr>
+          <w:rFonts w:ascii="Calibri" w:hAnsi="Calibri" w:cs="Calibri"/>
+        </w:rPr>
+        <w:t>. Zugegriffen: 5. Oktober 2023. [Online]. Verfügbar unter: https://www.investopedia.com/terms/h/histogram.asp</w:t>
       </w:r>
     </w:p>
     <w:p>
@@ -4936,7 +5246,39 @@
           <w:lang w:val="fr-CH"/>
         </w:rPr>
         <w:tab/>
-        <w:t xml:space="preserve">„Box plot review (article) | Khan Academy“. </w:t>
+        <w:t xml:space="preserve">„Box plot </w:t>
+      </w:r>
+      <w:proofErr w:type="spellStart"/>
+      <w:r>
+        <w:rPr>
+          <w:rFonts w:ascii="Calibri" w:hAnsi="Calibri" w:cs="Calibri"/>
+          <w:lang w:val="fr-CH"/>
+        </w:rPr>
+        <w:t>review</w:t>
+      </w:r>
+      <w:proofErr w:type="spellEnd"/>
+      <w:r>
+        <w:rPr>
+          <w:rFonts w:ascii="Calibri" w:hAnsi="Calibri" w:cs="Calibri"/>
+          <w:lang w:val="fr-CH"/>
+        </w:rPr>
+        <w:t xml:space="preserve"> (article) | Khan </w:t>
+      </w:r>
+      <w:proofErr w:type="spellStart"/>
+      <w:r>
+        <w:rPr>
+          <w:rFonts w:ascii="Calibri" w:hAnsi="Calibri" w:cs="Calibri"/>
+          <w:lang w:val="fr-CH"/>
+        </w:rPr>
+        <w:t>Academy</w:t>
+      </w:r>
+      <w:proofErr w:type="spellEnd"/>
+      <w:r>
+        <w:rPr>
+          <w:rFonts w:ascii="Calibri" w:hAnsi="Calibri" w:cs="Calibri"/>
+          <w:lang w:val="fr-CH"/>
+        </w:rPr>
+        <w:t xml:space="preserve">“. </w:t>
       </w:r>
       <w:r>
         <w:rPr>
@@ -4965,7 +5307,23 @@
           <w:lang w:val="fr-CH"/>
         </w:rPr>
         <w:tab/>
-        <w:t xml:space="preserve">S. C. Government of Canada, „5.2 Bar chart“. </w:t>
+        <w:t xml:space="preserve">S. C. </w:t>
+      </w:r>
+      <w:proofErr w:type="spellStart"/>
+      <w:r>
+        <w:rPr>
+          <w:rFonts w:ascii="Calibri" w:hAnsi="Calibri" w:cs="Calibri"/>
+          <w:lang w:val="fr-CH"/>
+        </w:rPr>
+        <w:t>Government</w:t>
+      </w:r>
+      <w:proofErr w:type="spellEnd"/>
+      <w:r>
+        <w:rPr>
+          <w:rFonts w:ascii="Calibri" w:hAnsi="Calibri" w:cs="Calibri"/>
+          <w:lang w:val="fr-CH"/>
+        </w:rPr>
+        <w:t xml:space="preserve"> of Canada, „5.2 Bar chart“. </w:t>
       </w:r>
       <w:r>
         <w:rPr>
@@ -4995,6 +5353,7 @@
         </w:rPr>
         <w:tab/>
       </w:r>
+      <w:proofErr w:type="spellStart"/>
       <w:r>
         <w:rPr>
           <w:rFonts w:ascii="Calibri" w:hAnsi="Calibri" w:cs="Calibri"/>
@@ -5002,8 +5361,129 @@
           <w:iCs/>
           <w:lang w:val="fr-CH"/>
         </w:rPr>
-        <w:t>Now You See It: Lessons from Research on Perception for Design of Data Visualizations</w:t>
-      </w:r>
+        <w:t>Now</w:t>
+      </w:r>
+      <w:proofErr w:type="spellEnd"/>
+      <w:r>
+        <w:rPr>
+          <w:rFonts w:ascii="Calibri" w:hAnsi="Calibri" w:cs="Calibri"/>
+          <w:i/>
+          <w:iCs/>
+          <w:lang w:val="fr-CH"/>
+        </w:rPr>
+        <w:t xml:space="preserve"> You </w:t>
+      </w:r>
+      <w:proofErr w:type="spellStart"/>
+      <w:r>
+        <w:rPr>
+          <w:rFonts w:ascii="Calibri" w:hAnsi="Calibri" w:cs="Calibri"/>
+          <w:i/>
+          <w:iCs/>
+          <w:lang w:val="fr-CH"/>
+        </w:rPr>
+        <w:t>See</w:t>
+      </w:r>
+      <w:proofErr w:type="spellEnd"/>
+      <w:r>
+        <w:rPr>
+          <w:rFonts w:ascii="Calibri" w:hAnsi="Calibri" w:cs="Calibri"/>
+          <w:i/>
+          <w:iCs/>
+          <w:lang w:val="fr-CH"/>
+        </w:rPr>
+        <w:t xml:space="preserve"> </w:t>
+      </w:r>
+      <w:proofErr w:type="gramStart"/>
+      <w:r>
+        <w:rPr>
+          <w:rFonts w:ascii="Calibri" w:hAnsi="Calibri" w:cs="Calibri"/>
+          <w:i/>
+          <w:iCs/>
+          <w:lang w:val="fr-CH"/>
+        </w:rPr>
+        <w:t>It:</w:t>
+      </w:r>
+      <w:proofErr w:type="gramEnd"/>
+      <w:r>
+        <w:rPr>
+          <w:rFonts w:ascii="Calibri" w:hAnsi="Calibri" w:cs="Calibri"/>
+          <w:i/>
+          <w:iCs/>
+          <w:lang w:val="fr-CH"/>
+        </w:rPr>
+        <w:t xml:space="preserve"> </w:t>
+      </w:r>
+      <w:proofErr w:type="spellStart"/>
+      <w:r>
+        <w:rPr>
+          <w:rFonts w:ascii="Calibri" w:hAnsi="Calibri" w:cs="Calibri"/>
+          <w:i/>
+          <w:iCs/>
+          <w:lang w:val="fr-CH"/>
+        </w:rPr>
+        <w:t>Lessons</w:t>
+      </w:r>
+      <w:proofErr w:type="spellEnd"/>
+      <w:r>
+        <w:rPr>
+          <w:rFonts w:ascii="Calibri" w:hAnsi="Calibri" w:cs="Calibri"/>
+          <w:i/>
+          <w:iCs/>
+          <w:lang w:val="fr-CH"/>
+        </w:rPr>
+        <w:t xml:space="preserve"> </w:t>
+      </w:r>
+      <w:proofErr w:type="spellStart"/>
+      <w:r>
+        <w:rPr>
+          <w:rFonts w:ascii="Calibri" w:hAnsi="Calibri" w:cs="Calibri"/>
+          <w:i/>
+          <w:iCs/>
+          <w:lang w:val="fr-CH"/>
+        </w:rPr>
+        <w:t>from</w:t>
+      </w:r>
+      <w:proofErr w:type="spellEnd"/>
+      <w:r>
+        <w:rPr>
+          <w:rFonts w:ascii="Calibri" w:hAnsi="Calibri" w:cs="Calibri"/>
+          <w:i/>
+          <w:iCs/>
+          <w:lang w:val="fr-CH"/>
+        </w:rPr>
+        <w:t xml:space="preserve"> </w:t>
+      </w:r>
+      <w:proofErr w:type="spellStart"/>
+      <w:r>
+        <w:rPr>
+          <w:rFonts w:ascii="Calibri" w:hAnsi="Calibri" w:cs="Calibri"/>
+          <w:i/>
+          <w:iCs/>
+          <w:lang w:val="fr-CH"/>
+        </w:rPr>
+        <w:t>Research</w:t>
+      </w:r>
+      <w:proofErr w:type="spellEnd"/>
+      <w:r>
+        <w:rPr>
+          <w:rFonts w:ascii="Calibri" w:hAnsi="Calibri" w:cs="Calibri"/>
+          <w:i/>
+          <w:iCs/>
+          <w:lang w:val="fr-CH"/>
+        </w:rPr>
+        <w:t xml:space="preserve"> on Perception for Design of Data </w:t>
+      </w:r>
+      <w:proofErr w:type="spellStart"/>
+      <w:r>
+        <w:rPr>
+          <w:rFonts w:ascii="Calibri" w:hAnsi="Calibri" w:cs="Calibri"/>
+          <w:i/>
+          <w:iCs/>
+          <w:lang w:val="fr-CH"/>
+        </w:rPr>
+        <w:t>Visualizations</w:t>
+      </w:r>
+      <w:proofErr w:type="spellEnd"/>
       <w:r>
         <w:rPr>
           <w:rFonts w:ascii="Calibri" w:hAnsi="Calibri" w:cs="Calibri"/>
@@ -5059,7 +5539,87 @@
           <w:lang w:val="fr-CH"/>
         </w:rPr>
         <w:tab/>
-        <w:t xml:space="preserve">I. C. Education, „Structured vs. Unstructured Data: What’s the Difference?“, IBM Blog. </w:t>
+        <w:t>I. C. Education, „</w:t>
+      </w:r>
+      <w:proofErr w:type="spellStart"/>
+      <w:r>
+        <w:rPr>
+          <w:rFonts w:ascii="Calibri" w:hAnsi="Calibri" w:cs="Calibri"/>
+          <w:lang w:val="fr-CH"/>
+        </w:rPr>
+        <w:t>Structured</w:t>
+      </w:r>
+      <w:proofErr w:type="spellEnd"/>
+      <w:r>
+        <w:rPr>
+          <w:rFonts w:ascii="Calibri" w:hAnsi="Calibri" w:cs="Calibri"/>
+          <w:lang w:val="fr-CH"/>
+        </w:rPr>
+        <w:t xml:space="preserve"> vs. </w:t>
+      </w:r>
+      <w:proofErr w:type="spellStart"/>
+      <w:r>
+        <w:rPr>
+          <w:rFonts w:ascii="Calibri" w:hAnsi="Calibri" w:cs="Calibri"/>
+          <w:lang w:val="fr-CH"/>
+        </w:rPr>
+        <w:t>Unstructured</w:t>
+      </w:r>
+      <w:proofErr w:type="spellEnd"/>
+      <w:r>
+        <w:rPr>
+          <w:rFonts w:ascii="Calibri" w:hAnsi="Calibri" w:cs="Calibri"/>
+          <w:lang w:val="fr-CH"/>
+        </w:rPr>
+        <w:t xml:space="preserve"> </w:t>
+      </w:r>
+      <w:proofErr w:type="gramStart"/>
+      <w:r>
+        <w:rPr>
+          <w:rFonts w:ascii="Calibri" w:hAnsi="Calibri" w:cs="Calibri"/>
+          <w:lang w:val="fr-CH"/>
+        </w:rPr>
+        <w:t>Data:</w:t>
+      </w:r>
+      <w:proofErr w:type="gramEnd"/>
+      <w:r>
+        <w:rPr>
+          <w:rFonts w:ascii="Calibri" w:hAnsi="Calibri" w:cs="Calibri"/>
+          <w:lang w:val="fr-CH"/>
+        </w:rPr>
+        <w:t xml:space="preserve"> </w:t>
+      </w:r>
+      <w:proofErr w:type="spellStart"/>
+      <w:r>
+        <w:rPr>
+          <w:rFonts w:ascii="Calibri" w:hAnsi="Calibri" w:cs="Calibri"/>
+          <w:lang w:val="fr-CH"/>
+        </w:rPr>
+        <w:t>What’s</w:t>
+      </w:r>
+      <w:proofErr w:type="spellEnd"/>
+      <w:r>
+        <w:rPr>
+          <w:rFonts w:ascii="Calibri" w:hAnsi="Calibri" w:cs="Calibri"/>
+          <w:lang w:val="fr-CH"/>
+        </w:rPr>
+        <w:t xml:space="preserve"> the </w:t>
+      </w:r>
+      <w:proofErr w:type="spellStart"/>
+      <w:r>
+        <w:rPr>
+          <w:rFonts w:ascii="Calibri" w:hAnsi="Calibri" w:cs="Calibri"/>
+          <w:lang w:val="fr-CH"/>
+        </w:rPr>
+        <w:t>Difference</w:t>
+      </w:r>
+      <w:proofErr w:type="spellEnd"/>
+      <w:r>
+        <w:rPr>
+          <w:rFonts w:ascii="Calibri" w:hAnsi="Calibri" w:cs="Calibri"/>
+          <w:lang w:val="fr-CH"/>
+        </w:rPr>
+        <w:t xml:space="preserve">?“, IBM Blog. </w:t>
       </w:r>
       <w:r>
         <w:rPr>
@@ -5086,7 +5646,105 @@
           <w:rFonts w:ascii="Calibri" w:hAnsi="Calibri" w:cs="Calibri"/>
         </w:rPr>
         <w:tab/>
-        <w:t>„Guide to Data Types and How to Graph Them in Statistics - Statistics By Jim“. Zugegriffen: 7. Oktober 2023. [Online]. Verfügbar unter: https://statisticsbyjim.com/basics/data-types/</w:t>
+        <w:t xml:space="preserve">„Guide </w:t>
+      </w:r>
+      <w:proofErr w:type="spellStart"/>
+      <w:r>
+        <w:rPr>
+          <w:rFonts w:ascii="Calibri" w:hAnsi="Calibri" w:cs="Calibri"/>
+        </w:rPr>
+        <w:t>to</w:t>
+      </w:r>
+      <w:proofErr w:type="spellEnd"/>
+      <w:r>
+        <w:rPr>
+          <w:rFonts w:ascii="Calibri" w:hAnsi="Calibri" w:cs="Calibri"/>
+        </w:rPr>
+        <w:t xml:space="preserve"> Data </w:t>
+      </w:r>
+      <w:proofErr w:type="spellStart"/>
+      <w:r>
+        <w:rPr>
+          <w:rFonts w:ascii="Calibri" w:hAnsi="Calibri" w:cs="Calibri"/>
+        </w:rPr>
+        <w:t>Types</w:t>
+      </w:r>
+      <w:proofErr w:type="spellEnd"/>
+      <w:r>
+        <w:rPr>
+          <w:rFonts w:ascii="Calibri" w:hAnsi="Calibri" w:cs="Calibri"/>
+        </w:rPr>
+        <w:t xml:space="preserve"> and </w:t>
+      </w:r>
+      <w:proofErr w:type="spellStart"/>
+      <w:r>
+        <w:rPr>
+          <w:rFonts w:ascii="Calibri" w:hAnsi="Calibri" w:cs="Calibri"/>
+        </w:rPr>
+        <w:t>How</w:t>
+      </w:r>
+      <w:proofErr w:type="spellEnd"/>
+      <w:r>
+        <w:rPr>
+          <w:rFonts w:ascii="Calibri" w:hAnsi="Calibri" w:cs="Calibri"/>
+        </w:rPr>
+        <w:t xml:space="preserve"> </w:t>
+      </w:r>
+      <w:proofErr w:type="spellStart"/>
+      <w:r>
+        <w:rPr>
+          <w:rFonts w:ascii="Calibri" w:hAnsi="Calibri" w:cs="Calibri"/>
+        </w:rPr>
+        <w:t>to</w:t>
+      </w:r>
+      <w:proofErr w:type="spellEnd"/>
+      <w:r>
+        <w:rPr>
+          <w:rFonts w:ascii="Calibri" w:hAnsi="Calibri" w:cs="Calibri"/>
+        </w:rPr>
+        <w:t xml:space="preserve"> Graph </w:t>
+      </w:r>
+      <w:proofErr w:type="spellStart"/>
+      <w:r>
+        <w:rPr>
+          <w:rFonts w:ascii="Calibri" w:hAnsi="Calibri" w:cs="Calibri"/>
+        </w:rPr>
+        <w:t>Them</w:t>
+      </w:r>
+      <w:proofErr w:type="spellEnd"/>
+      <w:r>
+        <w:rPr>
+          <w:rFonts w:ascii="Calibri" w:hAnsi="Calibri" w:cs="Calibri"/>
+        </w:rPr>
+        <w:t xml:space="preserve"> in </w:t>
+      </w:r>
+      <w:proofErr w:type="spellStart"/>
+      <w:r>
+        <w:rPr>
+          <w:rFonts w:ascii="Calibri" w:hAnsi="Calibri" w:cs="Calibri"/>
+        </w:rPr>
+        <w:t>Statistics</w:t>
+      </w:r>
+      <w:proofErr w:type="spellEnd"/>
+      <w:r>
+        <w:rPr>
+          <w:rFonts w:ascii="Calibri" w:hAnsi="Calibri" w:cs="Calibri"/>
+        </w:rPr>
+        <w:t xml:space="preserve"> - </w:t>
+      </w:r>
+      <w:proofErr w:type="spellStart"/>
+      <w:r>
+        <w:rPr>
+          <w:rFonts w:ascii="Calibri" w:hAnsi="Calibri" w:cs="Calibri"/>
+        </w:rPr>
+        <w:t>Statistics</w:t>
+      </w:r>
+      <w:proofErr w:type="spellEnd"/>
+      <w:r>
+        <w:rPr>
+          <w:rFonts w:ascii="Calibri" w:hAnsi="Calibri" w:cs="Calibri"/>
+        </w:rPr>
+        <w:t xml:space="preserve"> By Jim“. Zugegriffen: 7. Oktober 2023. [Online]. Verfügbar unter: https://statisticsbyjim.com/basics/data-types/</w:t>
       </w:r>
     </w:p>
     <w:p>
@@ -5109,7 +5767,71 @@
           <w:lang w:val="fr-CH"/>
         </w:rPr>
         <w:tab/>
-        <w:t xml:space="preserve">D. (DJ) Sarkar, „A Comprehensive Guide to the Grammar of Graphics for Effective Visualization of Multi-dimensional…“, Medium. </w:t>
+        <w:t xml:space="preserve">D. (DJ) Sarkar, „A </w:t>
+      </w:r>
+      <w:proofErr w:type="spellStart"/>
+      <w:r>
+        <w:rPr>
+          <w:rFonts w:ascii="Calibri" w:hAnsi="Calibri" w:cs="Calibri"/>
+          <w:lang w:val="fr-CH"/>
+        </w:rPr>
+        <w:t>Comprehensive</w:t>
+      </w:r>
+      <w:proofErr w:type="spellEnd"/>
+      <w:r>
+        <w:rPr>
+          <w:rFonts w:ascii="Calibri" w:hAnsi="Calibri" w:cs="Calibri"/>
+          <w:lang w:val="fr-CH"/>
+        </w:rPr>
+        <w:t xml:space="preserve"> Guide to the </w:t>
+      </w:r>
+      <w:proofErr w:type="spellStart"/>
+      <w:r>
+        <w:rPr>
+          <w:rFonts w:ascii="Calibri" w:hAnsi="Calibri" w:cs="Calibri"/>
+          <w:lang w:val="fr-CH"/>
+        </w:rPr>
+        <w:t>Grammar</w:t>
+      </w:r>
+      <w:proofErr w:type="spellEnd"/>
+      <w:r>
+        <w:rPr>
+          <w:rFonts w:ascii="Calibri" w:hAnsi="Calibri" w:cs="Calibri"/>
+          <w:lang w:val="fr-CH"/>
+        </w:rPr>
+        <w:t xml:space="preserve"> of Graphics for Effective </w:t>
+      </w:r>
+      <w:proofErr w:type="spellStart"/>
+      <w:r>
+        <w:rPr>
+          <w:rFonts w:ascii="Calibri" w:hAnsi="Calibri" w:cs="Calibri"/>
+          <w:lang w:val="fr-CH"/>
+        </w:rPr>
+        <w:t>Visualization</w:t>
+      </w:r>
+      <w:proofErr w:type="spellEnd"/>
+      <w:r>
+        <w:rPr>
+          <w:rFonts w:ascii="Calibri" w:hAnsi="Calibri" w:cs="Calibri"/>
+          <w:lang w:val="fr-CH"/>
+        </w:rPr>
+        <w:t xml:space="preserve"> of Multi-</w:t>
+      </w:r>
+      <w:proofErr w:type="spellStart"/>
+      <w:r>
+        <w:rPr>
+          <w:rFonts w:ascii="Calibri" w:hAnsi="Calibri" w:cs="Calibri"/>
+          <w:lang w:val="fr-CH"/>
+        </w:rPr>
+        <w:t>dimensional</w:t>
+      </w:r>
+      <w:proofErr w:type="spellEnd"/>
+      <w:r>
+        <w:rPr>
+          <w:rFonts w:ascii="Calibri" w:hAnsi="Calibri" w:cs="Calibri"/>
+          <w:lang w:val="fr-CH"/>
+        </w:rPr>
+        <w:t xml:space="preserve">…“, Medium. </w:t>
       </w:r>
       <w:r>
         <w:rPr>
@@ -5136,7 +5858,77 @@
           <w:rFonts w:ascii="Calibri" w:hAnsi="Calibri" w:cs="Calibri"/>
         </w:rPr>
         <w:tab/>
-        <w:t>B. Soltoff, „The grammar of graphics“, Computing for Information Science. Zugegriffen: 7. Oktober 2023. [Online]. Verfügbar unter: https://info5940.infosci.cornell.edu/notes/dataviz/grammar-of-graphics/</w:t>
+        <w:t xml:space="preserve">B. </w:t>
+      </w:r>
+      <w:proofErr w:type="spellStart"/>
+      <w:r>
+        <w:rPr>
+          <w:rFonts w:ascii="Calibri" w:hAnsi="Calibri" w:cs="Calibri"/>
+        </w:rPr>
+        <w:t>Soltoff</w:t>
+      </w:r>
+      <w:proofErr w:type="spellEnd"/>
+      <w:r>
+        <w:rPr>
+          <w:rFonts w:ascii="Calibri" w:hAnsi="Calibri" w:cs="Calibri"/>
+        </w:rPr>
+        <w:t xml:space="preserve">, „The </w:t>
+      </w:r>
+      <w:proofErr w:type="spellStart"/>
+      <w:r>
+        <w:rPr>
+          <w:rFonts w:ascii="Calibri" w:hAnsi="Calibri" w:cs="Calibri"/>
+        </w:rPr>
+        <w:t>grammar</w:t>
+      </w:r>
+      <w:proofErr w:type="spellEnd"/>
+      <w:r>
+        <w:rPr>
+          <w:rFonts w:ascii="Calibri" w:hAnsi="Calibri" w:cs="Calibri"/>
+        </w:rPr>
+        <w:t xml:space="preserve"> </w:t>
+      </w:r>
+      <w:proofErr w:type="spellStart"/>
+      <w:r>
+        <w:rPr>
+          <w:rFonts w:ascii="Calibri" w:hAnsi="Calibri" w:cs="Calibri"/>
+        </w:rPr>
+        <w:t>of</w:t>
+      </w:r>
+      <w:proofErr w:type="spellEnd"/>
+      <w:r>
+        <w:rPr>
+          <w:rFonts w:ascii="Calibri" w:hAnsi="Calibri" w:cs="Calibri"/>
+        </w:rPr>
+        <w:t xml:space="preserve"> </w:t>
+      </w:r>
+      <w:proofErr w:type="spellStart"/>
+      <w:r>
+        <w:rPr>
+          <w:rFonts w:ascii="Calibri" w:hAnsi="Calibri" w:cs="Calibri"/>
+        </w:rPr>
+        <w:t>graphics</w:t>
+      </w:r>
+      <w:proofErr w:type="spellEnd"/>
+      <w:r>
+        <w:rPr>
+          <w:rFonts w:ascii="Calibri" w:hAnsi="Calibri" w:cs="Calibri"/>
+        </w:rPr>
+        <w:t xml:space="preserve">“, Computing </w:t>
+      </w:r>
+      <w:proofErr w:type="spellStart"/>
+      <w:r>
+        <w:rPr>
+          <w:rFonts w:ascii="Calibri" w:hAnsi="Calibri" w:cs="Calibri"/>
+        </w:rPr>
+        <w:t>for</w:t>
+      </w:r>
+      <w:proofErr w:type="spellEnd"/>
+      <w:r>
+        <w:rPr>
+          <w:rFonts w:ascii="Calibri" w:hAnsi="Calibri" w:cs="Calibri"/>
+        </w:rPr>
+        <w:t xml:space="preserve"> Information Science. Zugegriffen: 7. Oktober 2023. [Online]. Verfügbar unter: https://info5940.infosci.cornell.edu/notes/dataviz/grammar-of-graphics/</w:t>
       </w:r>
     </w:p>
     <w:p>
@@ -5157,7 +5949,21 @@
           <w:rFonts w:ascii="Calibri" w:hAnsi="Calibri" w:cs="Calibri"/>
         </w:rPr>
         <w:tab/>
-        <w:t>W. L. in R.-B. U. Experience, „Usability Testing 101“, Nielsen Norman Group. Zugegriffen: 8. Oktober 2023. [Online]. Verfügbar unter: https://www.nngroup.com/articles/usability-testing-101/</w:t>
+        <w:t xml:space="preserve">W. L. in R.-B. U. Experience, „Usability </w:t>
+      </w:r>
+      <w:proofErr w:type="spellStart"/>
+      <w:r>
+        <w:rPr>
+          <w:rFonts w:ascii="Calibri" w:hAnsi="Calibri" w:cs="Calibri"/>
+        </w:rPr>
+        <w:t>Testing</w:t>
+      </w:r>
+      <w:proofErr w:type="spellEnd"/>
+      <w:r>
+        <w:rPr>
+          <w:rFonts w:ascii="Calibri" w:hAnsi="Calibri" w:cs="Calibri"/>
+        </w:rPr>
+        <w:t xml:space="preserve"> 101“, Nielsen Norman Group. Zugegriffen: 8. Oktober 2023. [Online]. Verfügbar unter: https://www.nngroup.com/articles/usability-testing-101/</w:t>
       </w:r>
     </w:p>
     <w:p>
@@ -5185,7 +5991,79 @@
           <w:i/>
           <w:iCs/>
         </w:rPr>
-        <w:t>Usability Testing w. 5 Users: Design Process (video 1 of 3)</w:t>
+        <w:t xml:space="preserve">Usability </w:t>
+      </w:r>
+      <w:proofErr w:type="spellStart"/>
+      <w:r>
+        <w:rPr>
+          <w:rFonts w:ascii="Calibri" w:hAnsi="Calibri" w:cs="Calibri"/>
+          <w:i/>
+          <w:iCs/>
+        </w:rPr>
+        <w:t>Testing</w:t>
+      </w:r>
+      <w:proofErr w:type="spellEnd"/>
+      <w:r>
+        <w:rPr>
+          <w:rFonts w:ascii="Calibri" w:hAnsi="Calibri" w:cs="Calibri"/>
+          <w:i/>
+          <w:iCs/>
+        </w:rPr>
+        <w:t xml:space="preserve"> w. 5 Users: Design </w:t>
+      </w:r>
+      <w:proofErr w:type="spellStart"/>
+      <w:r>
+        <w:rPr>
+          <w:rFonts w:ascii="Calibri" w:hAnsi="Calibri" w:cs="Calibri"/>
+          <w:i/>
+          <w:iCs/>
+        </w:rPr>
+        <w:t>Process</w:t>
+      </w:r>
+      <w:proofErr w:type="spellEnd"/>
+      <w:r>
+        <w:rPr>
+          <w:rFonts w:ascii="Calibri" w:hAnsi="Calibri" w:cs="Calibri"/>
+          <w:i/>
+          <w:iCs/>
+        </w:rPr>
+        <w:t xml:space="preserve"> (</w:t>
+      </w:r>
+      <w:proofErr w:type="spellStart"/>
+      <w:r>
+        <w:rPr>
+          <w:rFonts w:ascii="Calibri" w:hAnsi="Calibri" w:cs="Calibri"/>
+          <w:i/>
+          <w:iCs/>
+        </w:rPr>
+        <w:t>video</w:t>
+      </w:r>
+      <w:proofErr w:type="spellEnd"/>
+      <w:r>
+        <w:rPr>
+          <w:rFonts w:ascii="Calibri" w:hAnsi="Calibri" w:cs="Calibri"/>
+          <w:i/>
+          <w:iCs/>
+        </w:rPr>
+        <w:t xml:space="preserve"> 1 </w:t>
+      </w:r>
+      <w:proofErr w:type="spellStart"/>
+      <w:r>
+        <w:rPr>
+          <w:rFonts w:ascii="Calibri" w:hAnsi="Calibri" w:cs="Calibri"/>
+          <w:i/>
+          <w:iCs/>
+        </w:rPr>
+        <w:t>of</w:t>
+      </w:r>
+      <w:proofErr w:type="spellEnd"/>
+      <w:r>
+        <w:rPr>
+          <w:rFonts w:ascii="Calibri" w:hAnsi="Calibri" w:cs="Calibri"/>
+          <w:i/>
+          <w:iCs/>
+        </w:rPr>
+        <w:t xml:space="preserve"> 3)</w:t>
       </w:r>
       <w:r>
         <w:rPr>
@@ -5201,8 +6079,8 @@
     </w:p>
     <w:p/>
     <w:sectPr>
-      <w:headerReference w:type="default" r:id="rId28"/>
-      <w:footerReference w:type="default" r:id="rId29"/>
+      <w:headerReference w:type="default" r:id="rId29"/>
+      <w:footerReference w:type="default" r:id="rId30"/>
       <w:pgSz w:w="11906" w:h="16838"/>
       <w:pgMar w:top="1417" w:right="1417" w:bottom="1134" w:left="1417" w:header="708" w:footer="708" w:gutter="0"/>
       <w:cols w:space="708"/>
@@ -5270,13 +6148,7 @@
       <w:rPr>
         <w:lang w:val="fr-CH"/>
       </w:rPr>
-      <w:t xml:space="preserve"> </w:t>
-    </w:r>
-    <w:r>
-      <w:rPr>
-        <w:lang w:val="fr-CH"/>
-      </w:rPr>
-      <w:t>https://github.com/buesst1/gdv</w:t>
+      <w:t xml:space="preserve"> https://github.com/buesst1/gdv</w:t>
     </w:r>
   </w:p>
 </w:ftr>
@@ -6932,6 +7804,72 @@
     <w:unhideWhenUsed/>
     <w:rsid w:val="003149E6"/>
   </w:style>
+  <w:style w:type="character" w:styleId="Kommentarzeichen">
+    <w:name w:val="annotation reference"/>
+    <w:basedOn w:val="Absatz-Standardschriftart"/>
+    <w:uiPriority w:val="99"/>
+    <w:semiHidden/>
+    <w:unhideWhenUsed/>
+    <w:rsid w:val="00CA5DA9"/>
+    <w:rPr>
+      <w:sz w:val="16"/>
+      <w:szCs w:val="16"/>
+    </w:rPr>
+  </w:style>
+  <w:style w:type="paragraph" w:styleId="Kommentartext">
+    <w:name w:val="annotation text"/>
+    <w:basedOn w:val="Standard"/>
+    <w:link w:val="KommentartextZchn"/>
+    <w:uiPriority w:val="99"/>
+    <w:unhideWhenUsed/>
+    <w:rsid w:val="00CA5DA9"/>
+    <w:pPr>
+      <w:spacing w:line="240" w:lineRule="auto"/>
+    </w:pPr>
+    <w:rPr>
+      <w:sz w:val="20"/>
+      <w:szCs w:val="20"/>
+    </w:rPr>
+  </w:style>
+  <w:style w:type="character" w:customStyle="1" w:styleId="KommentartextZchn">
+    <w:name w:val="Kommentartext Zchn"/>
+    <w:basedOn w:val="Absatz-Standardschriftart"/>
+    <w:link w:val="Kommentartext"/>
+    <w:uiPriority w:val="99"/>
+    <w:rsid w:val="00CA5DA9"/>
+    <w:rPr>
+      <w:sz w:val="20"/>
+      <w:szCs w:val="20"/>
+    </w:rPr>
+  </w:style>
+  <w:style w:type="paragraph" w:styleId="Kommentarthema">
+    <w:name w:val="annotation subject"/>
+    <w:basedOn w:val="Kommentartext"/>
+    <w:next w:val="Kommentartext"/>
+    <w:link w:val="KommentarthemaZchn"/>
+    <w:uiPriority w:val="99"/>
+    <w:semiHidden/>
+    <w:unhideWhenUsed/>
+    <w:rsid w:val="00CA5DA9"/>
+    <w:rPr>
+      <w:b/>
+      <w:bCs/>
+    </w:rPr>
+  </w:style>
+  <w:style w:type="character" w:customStyle="1" w:styleId="KommentarthemaZchn">
+    <w:name w:val="Kommentarthema Zchn"/>
+    <w:basedOn w:val="KommentartextZchn"/>
+    <w:link w:val="Kommentarthema"/>
+    <w:uiPriority w:val="99"/>
+    <w:semiHidden/>
+    <w:rsid w:val="00CA5DA9"/>
+    <w:rPr>
+      <w:b/>
+      <w:bCs/>
+      <w:sz w:val="20"/>
+      <w:szCs w:val="20"/>
+    </w:rPr>
+  </w:style>
 </w:styles>
 </file>
 

</xml_diff>